<commit_message>
did part 3 b.
</commit_message>
<xml_diff>
--- a/Problems.docx
+++ b/Problems.docx
@@ -12,6 +12,451 @@
     </w:p>
     <w:p>
       <w:r>
+        <w:t>Ans:</w:t>
+      </w:r>
+    </w:p>
+    <w:p>
+      <w:r>
+        <w:t>Scratch:</w:t>
+      </w:r>
+    </w:p>
+    <w:p>
+      <w:r>
+        <w:t xml:space="preserve">function F(n) begin </w:t>
+      </w:r>
+    </w:p>
+    <w:p>
+      <w:r>
+        <w:t xml:space="preserve">array A[1:n, 1:n] </w:t>
+      </w:r>
+    </w:p>
+    <w:p>
+      <w:r>
+        <w:t xml:space="preserve">for i := 1 to n do </w:t>
+      </w:r>
+      <w:r>
+        <w:t xml:space="preserve">   </w:t>
+      </w:r>
+      <w:r>
+        <w:tab/>
+        <w:t>|</w:t>
+      </w:r>
+    </w:p>
+    <w:p>
+      <w:pPr>
+        <w:ind w:firstLine="720"/>
+      </w:pPr>
+      <w:r>
+        <w:t xml:space="preserve">A[i, i] := 0 </w:t>
+      </w:r>
+      <w:r>
+        <w:tab/>
+        <w:t xml:space="preserve">| </w:t>
+      </w:r>
+      <w:r>
+        <w:sym w:font="Wingdings" w:char="F0E8"/>
+      </w:r>
+      <w:r>
+        <w:t xml:space="preserve"> E</w:t>
+      </w:r>
+    </w:p>
+    <w:p>
+      <w:r>
+        <w:t xml:space="preserve">for </w:t>
+      </w:r>
+      <w:r>
+        <w:t>l</w:t>
+      </w:r>
+      <w:r>
+        <w:t xml:space="preserve"> := 2 to n do </w:t>
+      </w:r>
+      <w:r>
+        <w:tab/>
+      </w:r>
+      <w:r>
+        <w:t>|</w:t>
+      </w:r>
+      <w:r>
+        <w:tab/>
+      </w:r>
+      <w:r>
+        <w:tab/>
+      </w:r>
+      <w:r>
+        <w:tab/>
+      </w:r>
+      <w:r>
+        <w:tab/>
+      </w:r>
+      <w:r>
+        <w:tab/>
+      </w:r>
+      <w:r>
+        <w:tab/>
+      </w:r>
+      <w:r>
+        <w:tab/>
+      </w:r>
+      <w:r>
+        <w:tab/>
+      </w:r>
+      <w:r>
+        <w:t xml:space="preserve">       </w:t>
+      </w:r>
+      <w:r>
+        <w:t xml:space="preserve">   </w:t>
+      </w:r>
+      <w:r>
+        <w:t>_</w:t>
+      </w:r>
+      <w:r>
+        <w:t>|</w:t>
+      </w:r>
+      <w:r>
+        <w:tab/>
+      </w:r>
+    </w:p>
+    <w:p>
+      <w:pPr>
+        <w:ind w:firstLine="720"/>
+      </w:pPr>
+      <w:r>
+        <w:t xml:space="preserve">for i := 1 to n − </w:t>
+      </w:r>
+      <w:r>
+        <w:t>l</w:t>
+      </w:r>
+      <w:r>
+        <w:t xml:space="preserve"> + 1 do begin </w:t>
+      </w:r>
+      <w:r>
+        <w:tab/>
+      </w:r>
+      <w:r>
+        <w:tab/>
+      </w:r>
+      <w:r>
+        <w:tab/>
+      </w:r>
+      <w:r>
+        <w:tab/>
+      </w:r>
+      <w:r>
+        <w:tab/>
+      </w:r>
+      <w:r>
+        <w:tab/>
+      </w:r>
+      <w:r>
+        <w:t xml:space="preserve">            </w:t>
+      </w:r>
+      <w:r>
+        <w:t>_|</w:t>
+      </w:r>
+      <w:r>
+        <w:t xml:space="preserve">         |</w:t>
+      </w:r>
+    </w:p>
+    <w:p>
+      <w:pPr>
+        <w:ind w:left="720" w:firstLine="720"/>
+      </w:pPr>
+      <w:r>
+        <w:t xml:space="preserve">j := i + </w:t>
+      </w:r>
+      <w:r>
+        <w:t>l</w:t>
+      </w:r>
+      <w:r>
+        <w:t xml:space="preserve"> − 1 </w:t>
+      </w:r>
+      <w:r>
+        <w:tab/>
+      </w:r>
+      <w:r>
+        <w:tab/>
+      </w:r>
+      <w:r>
+        <w:tab/>
+      </w:r>
+      <w:r>
+        <w:tab/>
+      </w:r>
+      <w:r>
+        <w:tab/>
+      </w:r>
+      <w:r>
+        <w:tab/>
+      </w:r>
+      <w:r>
+        <w:tab/>
+      </w:r>
+      <w:r>
+        <w:tab/>
+        <w:t>|</w:t>
+      </w:r>
+      <w:r>
+        <w:t xml:space="preserve">         |</w:t>
+      </w:r>
+    </w:p>
+    <w:p>
+      <w:pPr>
+        <w:ind w:left="720" w:firstLine="720"/>
+      </w:pPr>
+      <w:r>
+        <w:t xml:space="preserve">A[i, j] := ∞ </w:t>
+      </w:r>
+      <w:r>
+        <w:tab/>
+      </w:r>
+      <w:r>
+        <w:tab/>
+      </w:r>
+      <w:r>
+        <w:tab/>
+      </w:r>
+      <w:r>
+        <w:tab/>
+      </w:r>
+      <w:r>
+        <w:tab/>
+      </w:r>
+      <w:r>
+        <w:tab/>
+      </w:r>
+      <w:r>
+        <w:tab/>
+      </w:r>
+      <w:r>
+        <w:tab/>
+        <w:t>|</w:t>
+      </w:r>
+      <w:r>
+        <w:t xml:space="preserve">        </w:t>
+      </w:r>
+      <w:r>
+        <w:t xml:space="preserve"> </w:t>
+      </w:r>
+      <w:r>
+        <w:t>|</w:t>
+      </w:r>
+    </w:p>
+    <w:p>
+      <w:pPr>
+        <w:ind w:left="720" w:firstLine="720"/>
+      </w:pPr>
+      <w:r>
+        <w:t xml:space="preserve">for k := i to j − 1 do </w:t>
+      </w:r>
+      <w:r>
+        <w:tab/>
+      </w:r>
+      <w:r>
+        <w:tab/>
+      </w:r>
+      <w:r>
+        <w:tab/>
+      </w:r>
+      <w:r>
+        <w:tab/>
+      </w:r>
+      <w:r>
+        <w:tab/>
+      </w:r>
+      <w:r>
+        <w:tab/>
+        <w:t>|</w:t>
+      </w:r>
+      <w:r>
+        <w:tab/>
+        <w:t>|</w:t>
+      </w:r>
+      <w:r>
+        <w:t xml:space="preserve">        </w:t>
+      </w:r>
+      <w:r>
+        <w:t xml:space="preserve"> </w:t>
+      </w:r>
+      <w:r>
+        <w:t>|</w:t>
+      </w:r>
+      <w:r>
+        <w:tab/>
+      </w:r>
+    </w:p>
+    <w:p>
+      <w:pPr>
+        <w:ind w:left="1440" w:firstLine="720"/>
+      </w:pPr>
+      <w:r>
+        <w:t>A[i, j] := min</w:t>
+      </w:r>
+      <w:r>
+        <w:t>{</w:t>
+      </w:r>
+      <w:r>
+        <w:t xml:space="preserve"> A[i, j], A[i, k] + A[k + 1, j] + ijk</w:t>
+      </w:r>
+      <w:r>
+        <w:t>}</w:t>
+      </w:r>
+      <w:r>
+        <w:t xml:space="preserve"> </w:t>
+      </w:r>
+      <w:r>
+        <w:t xml:space="preserve"> </w:t>
+      </w:r>
+      <w:r>
+        <w:sym w:font="Wingdings" w:char="F0E8"/>
+      </w:r>
+      <w:r>
+        <w:t xml:space="preserve"> A</w:t>
+      </w:r>
+      <w:r>
+        <w:tab/>
+        <w:t xml:space="preserve">| </w:t>
+      </w:r>
+      <w:r>
+        <w:sym w:font="Wingdings" w:char="F0E8"/>
+      </w:r>
+      <w:r>
+        <w:t xml:space="preserve"> B</w:t>
+      </w:r>
+      <w:r>
+        <w:t xml:space="preserve">   </w:t>
+      </w:r>
+      <w:r>
+        <w:t xml:space="preserve">| </w:t>
+      </w:r>
+      <w:r>
+        <w:sym w:font="Wingdings" w:char="F0E8"/>
+      </w:r>
+      <w:r>
+        <w:t>C</w:t>
+      </w:r>
+      <w:r>
+        <w:t xml:space="preserve"> |</w:t>
+      </w:r>
+      <w:r>
+        <w:t xml:space="preserve"> </w:t>
+      </w:r>
+      <w:r>
+        <w:sym w:font="Wingdings" w:char="F0E8"/>
+      </w:r>
+      <w:r>
+        <w:t>D</w:t>
+      </w:r>
+      <w:r>
+        <w:t xml:space="preserve"> </w:t>
+      </w:r>
+    </w:p>
+    <w:p>
+      <w:pPr>
+        <w:ind w:left="720" w:firstLine="720"/>
+      </w:pPr>
+      <w:r>
+        <w:t xml:space="preserve">end </w:t>
+      </w:r>
+      <w:r>
+        <w:tab/>
+      </w:r>
+      <w:r>
+        <w:tab/>
+      </w:r>
+      <w:r>
+        <w:tab/>
+      </w:r>
+      <w:r>
+        <w:tab/>
+      </w:r>
+      <w:r>
+        <w:tab/>
+      </w:r>
+      <w:r>
+        <w:tab/>
+      </w:r>
+      <w:r>
+        <w:tab/>
+      </w:r>
+      <w:r>
+        <w:tab/>
+        <w:t>|</w:t>
+      </w:r>
+      <w:r>
+        <w:tab/>
+        <w:t>|</w:t>
+      </w:r>
+      <w:r>
+        <w:t xml:space="preserve">        </w:t>
+      </w:r>
+      <w:r>
+        <w:t xml:space="preserve"> </w:t>
+      </w:r>
+      <w:r>
+        <w:t>|</w:t>
+      </w:r>
+    </w:p>
+    <w:p>
+      <w:pPr>
+        <w:ind w:firstLine="720"/>
+      </w:pPr>
+      <w:r>
+        <w:t xml:space="preserve">return A[1, n] </w:t>
+      </w:r>
+      <w:r>
+        <w:tab/>
+      </w:r>
+      <w:r>
+        <w:tab/>
+      </w:r>
+      <w:r>
+        <w:tab/>
+      </w:r>
+      <w:r>
+        <w:tab/>
+      </w:r>
+      <w:r>
+        <w:tab/>
+      </w:r>
+      <w:r>
+        <w:tab/>
+      </w:r>
+      <w:r>
+        <w:tab/>
+      </w:r>
+      <w:r>
+        <w:tab/>
+      </w:r>
+      <w:r>
+        <w:t xml:space="preserve">           </w:t>
+      </w:r>
+      <w:r>
+        <w:t xml:space="preserve"> _|</w:t>
+      </w:r>
+      <w:r>
+        <w:t xml:space="preserve">        </w:t>
+      </w:r>
+      <w:r>
+        <w:t>_</w:t>
+      </w:r>
+      <w:r>
+        <w:t>|</w:t>
+      </w:r>
+    </w:p>
+    <w:p>
+      <w:r>
+        <w:t>end</w:t>
+      </w:r>
+    </w:p>
+    <w:p/>
+    <w:p>
+      <w:r>
+        <w:t>Breaking up the code down.</w:t>
+      </w:r>
+    </w:p>
+    <w:p/>
+    <w:p>
+      <w:r>
         <w:t xml:space="preserve">2. </w:t>
       </w:r>
     </w:p>
@@ -100,6 +545,7 @@
     </w:p>
     <w:p>
       <w:r>
+        <w:lastRenderedPageBreak/>
         <w:t>Sqrt(ln(n))</w:t>
       </w:r>
       <w:r>
@@ -223,6 +669,9 @@
     <w:p/>
     <w:p>
       <w:r>
+        <w:t>***</w:t>
+      </w:r>
+      <w:r>
         <w:t>B.</w:t>
       </w:r>
       <w:r>
@@ -245,12 +694,150 @@
       </w:r>
     </w:p>
     <w:p>
+      <w:pPr>
+        <w:rPr>
+          <w:rFonts w:cstheme="minorHAnsi"/>
+        </w:rPr>
+      </w:pPr>
       <w:r>
         <w:t>Argument:</w:t>
       </w:r>
-    </w:p>
-    <w:p/>
-    <w:p/>
+      <w:r>
+        <w:t xml:space="preserve"> Let us take a function, call it Y(n) = f(n) + g(n). And the definition of </w:t>
+      </w:r>
+      <w:r>
+        <w:rPr>
+          <w:rFonts w:cstheme="minorHAnsi"/>
+        </w:rPr>
+        <w:t xml:space="preserve">x(n) = </w:t>
+      </w:r>
+      <w:r>
+        <w:rPr>
+          <w:rFonts w:cstheme="minorHAnsi"/>
+        </w:rPr>
+        <w:t>Ꝋ</w:t>
+      </w:r>
+      <w:r>
+        <w:rPr>
+          <w:rFonts w:cstheme="minorHAnsi"/>
+        </w:rPr>
+        <w:t>(h(n)). This definition stays true if f(n) = O(g(n)) and g(n) = o(f(n)) because they share the same rate of growth.</w:t>
+      </w:r>
+      <w:r>
+        <w:rPr>
+          <w:rFonts w:cstheme="minorHAnsi"/>
+        </w:rPr>
+        <w:t xml:space="preserve"> </w:t>
+      </w:r>
+      <w:r>
+        <w:rPr>
+          <w:rFonts w:cstheme="minorHAnsi"/>
+        </w:rPr>
+        <w:t>Conceptually, if we have big values of n, for the rate of growth to be the same, then we need to take the maximum values of f(n) + g(n).</w:t>
+      </w:r>
+      <w:r>
+        <w:rPr>
+          <w:rFonts w:cstheme="minorHAnsi"/>
+        </w:rPr>
+        <w:t xml:space="preserve"> </w:t>
+      </w:r>
+      <w:r>
+        <w:rPr>
+          <w:rFonts w:cstheme="minorHAnsi"/>
+        </w:rPr>
+        <w:t xml:space="preserve">because in large values of n. </w:t>
+      </w:r>
+      <w:r>
+        <w:rPr>
+          <w:rFonts w:cstheme="minorHAnsi"/>
+        </w:rPr>
+        <w:t>The bigger rate of growth between f(n) and g(n) will overtake the other function.</w:t>
+      </w:r>
+      <w:r>
+        <w:rPr>
+          <w:rFonts w:cstheme="minorHAnsi"/>
+        </w:rPr>
+        <w:t xml:space="preserve"> </w:t>
+      </w:r>
+      <w:r>
+        <w:rPr>
+          <w:rFonts w:cstheme="minorHAnsi"/>
+        </w:rPr>
+        <w:t>For example, take Y(n) = n^2 + n. The longer</w:t>
+      </w:r>
+      <w:r>
+        <w:rPr>
+          <w:rFonts w:cstheme="minorHAnsi"/>
+        </w:rPr>
+        <w:t xml:space="preserve"> we go through n, the </w:t>
+      </w:r>
+      <w:r>
+        <w:rPr>
+          <w:rFonts w:cstheme="minorHAnsi"/>
+        </w:rPr>
+        <w:t>bigger the difference between n^2 and n, to the point where n doesn’t add</w:t>
+      </w:r>
+      <w:r>
+        <w:rPr>
+          <w:rFonts w:cstheme="minorHAnsi"/>
+        </w:rPr>
+        <w:t xml:space="preserve"> much to it compared to n^2. </w:t>
+      </w:r>
+      <w:r>
+        <w:rPr>
+          <w:rFonts w:cstheme="minorHAnsi"/>
+        </w:rPr>
+        <w:t xml:space="preserve">This is true for even smaller differences like Y(n) = n^1.00001 + n. </w:t>
+      </w:r>
+    </w:p>
+    <w:p>
+      <w:pPr>
+        <w:rPr>
+          <w:rFonts w:cstheme="minorHAnsi"/>
+        </w:rPr>
+      </w:pPr>
+    </w:p>
+    <w:p>
+      <w:pPr>
+        <w:rPr>
+          <w:rFonts w:cstheme="minorHAnsi"/>
+        </w:rPr>
+      </w:pPr>
+      <w:r>
+        <w:rPr>
+          <w:rFonts w:cstheme="minorHAnsi"/>
+        </w:rPr>
+        <w:t xml:space="preserve">This is why, </w:t>
+      </w:r>
+      <w:r>
+        <w:t xml:space="preserve">f(n) + g(n) = </w:t>
+      </w:r>
+      <w:r>
+        <w:rPr>
+          <w:rFonts w:cstheme="minorHAnsi"/>
+        </w:rPr>
+        <w:t>Ꝋ</w:t>
+      </w:r>
+      <w:r>
+        <w:t>(max{f(n),g(n)})</w:t>
+      </w:r>
+      <w:r>
+        <w:t xml:space="preserve"> because we need to </w:t>
+      </w:r>
+      <w:r>
+        <w:t>take into account the rate of the growth of the bigger function</w:t>
+      </w:r>
+      <w:r>
+        <w:t>.</w:t>
+      </w:r>
+    </w:p>
+    <w:p>
+      <w:pPr>
+        <w:rPr>
+          <w:rFonts w:cstheme="minorHAnsi"/>
+        </w:rPr>
+      </w:pPr>
+    </w:p>
     <w:p>
       <w:r>
         <w:t>C.</w:t>
@@ -510,7 +1097,6 @@
         <w:rPr>
           <w:rFonts w:eastAsiaTheme="minorEastAsia" w:cstheme="minorHAnsi"/>
         </w:rPr>
-        <w:lastRenderedPageBreak/>
         <w:t xml:space="preserve">2. f(n) = </w:t>
       </w:r>
       <w:r>
@@ -883,6 +1469,7 @@
         <w:rPr>
           <w:rFonts w:eastAsiaTheme="minorEastAsia"/>
         </w:rPr>
+        <w:lastRenderedPageBreak/>
         <w:t xml:space="preserve">Applying masters theorem, </w:t>
       </w:r>
       <m:oMath>
@@ -1790,69 +2377,69 @@
         <w:rPr>
           <w:rFonts w:eastAsiaTheme="minorEastAsia"/>
         </w:rPr>
+        <w:t xml:space="preserve">so we follow rule 1. </w:t>
+      </w:r>
+    </w:p>
+    <w:p>
+      <w:pPr>
+        <w:rPr>
+          <w:rFonts w:eastAsiaTheme="minorEastAsia"/>
+        </w:rPr>
+      </w:pPr>
+      <w:r>
+        <w:rPr>
+          <w:rFonts w:eastAsiaTheme="minorEastAsia"/>
+        </w:rPr>
+        <w:t xml:space="preserve">And we get </w:t>
+      </w:r>
+      <w:r>
+        <w:rPr>
+          <w:rFonts w:cstheme="minorHAnsi"/>
+        </w:rPr>
+        <w:t>Ꝋ</w:t>
+      </w:r>
+      <w:r>
+        <w:rPr>
+          <w:rFonts w:cstheme="minorHAnsi"/>
+        </w:rPr>
+        <w:t>(</w:t>
+      </w:r>
+      <w:r>
+        <w:rPr>
+          <w:rFonts w:cstheme="minorHAnsi"/>
+        </w:rPr>
+        <w:t>n^1.585)</w:t>
+      </w:r>
+    </w:p>
+    <w:p/>
+    <w:p>
+      <w:r>
+        <w:t>***</w:t>
+      </w:r>
+      <w:r>
+        <w:t>D.</w:t>
+      </w:r>
+      <w:r>
+        <w:t xml:space="preserve"> T(n) = 3T(n/3) + nlgn</w:t>
+      </w:r>
+    </w:p>
+    <w:p>
+      <w:r>
+        <w:t>Ans:</w:t>
+      </w:r>
+      <w:r>
+        <w:t xml:space="preserve"> </w:t>
+      </w:r>
+      <w:r>
+        <w:rPr>
+          <w:rFonts w:cstheme="minorHAnsi"/>
+        </w:rPr>
+        <w:t>Ꝋ(nlog^2(n))</w:t>
+      </w:r>
+    </w:p>
+    <w:p>
+      <w:r>
         <w:lastRenderedPageBreak/>
-        <w:t xml:space="preserve">so we follow rule 1. </w:t>
-      </w:r>
-    </w:p>
-    <w:p>
-      <w:pPr>
-        <w:rPr>
-          <w:rFonts w:eastAsiaTheme="minorEastAsia"/>
-        </w:rPr>
-      </w:pPr>
-      <w:r>
-        <w:rPr>
-          <w:rFonts w:eastAsiaTheme="minorEastAsia"/>
-        </w:rPr>
-        <w:t xml:space="preserve">And we get </w:t>
-      </w:r>
-      <w:r>
-        <w:rPr>
-          <w:rFonts w:cstheme="minorHAnsi"/>
-        </w:rPr>
-        <w:t>Ꝋ</w:t>
-      </w:r>
-      <w:r>
-        <w:rPr>
-          <w:rFonts w:cstheme="minorHAnsi"/>
-        </w:rPr>
-        <w:t>(</w:t>
-      </w:r>
-      <w:r>
-        <w:rPr>
-          <w:rFonts w:cstheme="minorHAnsi"/>
-        </w:rPr>
-        <w:t>n^1.585)</w:t>
-      </w:r>
-    </w:p>
-    <w:p/>
-    <w:p>
-      <w:r>
-        <w:t>***</w:t>
-      </w:r>
-      <w:r>
-        <w:t>D.</w:t>
-      </w:r>
-      <w:r>
-        <w:t xml:space="preserve"> T(n) = 3T(n/3) + nlgn</w:t>
-      </w:r>
-    </w:p>
-    <w:p>
-      <w:r>
-        <w:t>Ans:</w:t>
-      </w:r>
-      <w:r>
-        <w:t xml:space="preserve"> </w:t>
-      </w:r>
-      <w:r>
-        <w:rPr>
-          <w:rFonts w:cstheme="minorHAnsi"/>
-        </w:rPr>
-        <w:t>Ꝋ(nlog^2(n))</w:t>
-      </w:r>
-    </w:p>
-    <w:p>
-      <w:r>
         <w:t>Scratch:</w:t>
       </w:r>
     </w:p>

</xml_diff>

<commit_message>
more answering questions. need to do 2 and 3a and 1.
</commit_message>
<xml_diff>
--- a/Problems.docx
+++ b/Problems.docx
@@ -675,7 +675,11 @@
         <w:t>B.</w:t>
       </w:r>
       <w:r>
-        <w:t xml:space="preserve"> f(n) + g(n) = </w:t>
+        <w:t xml:space="preserve"> </w:t>
+      </w:r>
+      <w:bookmarkStart w:id="0" w:name="_Hlk83596586"/>
+      <w:r>
+        <w:t xml:space="preserve">f(n) + g(n) = </w:t>
       </w:r>
       <w:r>
         <w:rPr>
@@ -692,6 +696,7 @@
       <w:r>
         <w:t xml:space="preserve"> </w:t>
       </w:r>
+      <w:bookmarkEnd w:id="0"/>
     </w:p>
     <w:p>
       <w:pPr>
@@ -3037,6 +3042,130 @@
     <w:p>
       <w:r>
         <w:t>5.</w:t>
+      </w:r>
+      <w:r>
+        <w:t xml:space="preserve"> We can find the median </w:t>
+      </w:r>
+      <w:r>
+        <w:t xml:space="preserve">element of an n element set in </w:t>
+      </w:r>
+      <w:r>
+        <w:rPr>
+          <w:rFonts w:cstheme="minorHAnsi"/>
+        </w:rPr>
+        <w:t>Ꝋ</w:t>
+      </w:r>
+      <w:r>
+        <w:t>(</w:t>
+      </w:r>
+      <w:r>
+        <w:t>n</w:t>
+      </w:r>
+      <w:r>
+        <w:t xml:space="preserve">) </w:t>
+      </w:r>
+      <w:r>
+        <w:t>time by using</w:t>
+      </w:r>
+      <w:r>
+        <w:t xml:space="preserve"> a pivot and moving </w:t>
+      </w:r>
+      <w:r>
+        <w:t>all</w:t>
+      </w:r>
+      <w:r>
+        <w:t xml:space="preserve"> the elements lower than the median to the left, and the ones higher than the median </w:t>
+      </w:r>
+      <w:r>
+        <w:t>to the upper.</w:t>
+      </w:r>
+      <w:r>
+        <w:t xml:space="preserve"> Because we </w:t>
+      </w:r>
+      <w:r>
+        <w:t>are examining</w:t>
+      </w:r>
+      <w:r>
+        <w:t xml:space="preserve"> </w:t>
+      </w:r>
+      <w:r>
+        <w:t>all</w:t>
+      </w:r>
+      <w:r>
+        <w:t xml:space="preserve"> the elements in the list, we need to do at least n-1 comparisons</w:t>
+      </w:r>
+      <w:r>
+        <w:t xml:space="preserve"> making this </w:t>
+      </w:r>
+      <w:r>
+        <w:rPr>
+          <w:rFonts w:cstheme="minorHAnsi"/>
+        </w:rPr>
+        <w:t>Ꝋ</w:t>
+      </w:r>
+      <w:r>
+        <w:t>(n) time</w:t>
+      </w:r>
+      <w:r>
+        <w:t xml:space="preserve">. </w:t>
+      </w:r>
+      <w:r>
+        <w:t xml:space="preserve">To do this with the kth smallest element, we use the same strategy. The difference is that we take the number </w:t>
+      </w:r>
+      <w:r>
+        <w:t>that place</w:t>
+      </w:r>
+      <w:r>
+        <w:t xml:space="preserve"> n-k elements to the right of the </w:t>
+      </w:r>
+      <w:r>
+        <w:t>list or</w:t>
+      </w:r>
+      <w:r>
+        <w:t xml:space="preserve"> has n-k elements bigger than that member. </w:t>
+      </w:r>
+      <w:r>
+        <w:t xml:space="preserve">This is if we can get the right pivot though. </w:t>
+      </w:r>
+      <w:r>
+        <w:t xml:space="preserve"> </w:t>
+      </w:r>
+    </w:p>
+    <w:p/>
+    <w:p>
+      <w:r>
+        <w:t xml:space="preserve">So, we need to find the </w:t>
+      </w:r>
+      <w:r>
+        <w:t>best way to find the pivot.</w:t>
+      </w:r>
+    </w:p>
+    <w:p>
+      <w:r>
+        <w:t>**Finding the pivot:</w:t>
+      </w:r>
+    </w:p>
+    <w:p>
+      <w:r>
+        <w:t xml:space="preserve">I believe that the best way to pick a pivot, would be </w:t>
+      </w:r>
+      <w:r>
+        <w:t>to choose a few elements of the array randomly and pick the number that would most likely be the k-th smallest.</w:t>
+      </w:r>
+      <w:r>
+        <w:t xml:space="preserve"> This is also known as the rule of 3s. So, let us say that k is less than n/3, then we would use the smallest of the three numbers we are comparing, and try that. If k is between n/3 and 2n/3 then we would use the middle element, and the last one for if k Is greater than </w:t>
+      </w:r>
+      <w:r>
+        <w:t>2</w:t>
+      </w:r>
+      <w:r>
+        <w:t>n/</w:t>
+      </w:r>
+      <w:r>
+        <w:t>3</w:t>
+      </w:r>
+      <w:r>
+        <w:t xml:space="preserve">.  </w:t>
       </w:r>
     </w:p>
     <w:p>

</xml_diff>

<commit_message>
all answers together. Might need to go back.
</commit_message>
<xml_diff>
--- a/Problems.docx
+++ b/Problems.docx
@@ -1,6 +1,6 @@
 
 <file path=word/document.xml><?xml version="1.0" encoding="utf-8"?>
-<w:document xmlns:wpc="http://schemas.microsoft.com/office/word/2010/wordprocessingCanvas" xmlns:cx="http://schemas.microsoft.com/office/drawing/2014/chartex" xmlns:cx1="http://schemas.microsoft.com/office/drawing/2015/9/8/chartex" xmlns:cx2="http://schemas.microsoft.com/office/drawing/2015/10/21/chartex" xmlns:cx3="http://schemas.microsoft.com/office/drawing/2016/5/9/chartex" xmlns:cx4="http://schemas.microsoft.com/office/drawing/2016/5/10/chartex" xmlns:cx5="http://schemas.microsoft.com/office/drawing/2016/5/11/chartex" xmlns:cx6="http://schemas.microsoft.com/office/drawing/2016/5/12/chartex" xmlns:cx7="http://schemas.microsoft.com/office/drawing/2016/5/13/chartex" xmlns:cx8="http://schemas.microsoft.com/office/drawing/2016/5/14/chartex" xmlns:mc="http://schemas.openxmlformats.org/markup-compatibility/2006" xmlns:aink="http://schemas.microsoft.com/office/drawing/2016/ink" xmlns:am3d="http://schemas.microsoft.com/office/drawing/2017/model3d" xmlns:o="urn:schemas-microsoft-com:office:office" xmlns:r="http://schemas.openxmlformats.org/officeDocument/2006/relationships" xmlns:m="http://schemas.openxmlformats.org/officeDocument/2006/math" xmlns:v="urn:schemas-microsoft-com:vml" xmlns:wp14="http://schemas.microsoft.com/office/word/2010/wordprocessingDrawing" xmlns:wp="http://schemas.openxmlformats.org/drawingml/2006/wordprocessingDrawing" xmlns:w10="urn:schemas-microsoft-com:office:word" xmlns:w="http://schemas.openxmlformats.org/wordprocessingml/2006/main" xmlns:w14="http://schemas.microsoft.com/office/word/2010/wordml" xmlns:w15="http://schemas.microsoft.com/office/word/2012/wordml" xmlns:w16cex="http://schemas.microsoft.com/office/word/2018/wordml/cex" xmlns:w16cid="http://schemas.microsoft.com/office/word/2016/wordml/cid" xmlns:w16="http://schemas.microsoft.com/office/word/2018/wordml" xmlns:w16sdtdh="http://schemas.microsoft.com/office/word/2020/wordml/sdtdatahash" xmlns:w16se="http://schemas.microsoft.com/office/word/2015/wordml/symex" xmlns:wpg="http://schemas.microsoft.com/office/word/2010/wordprocessingGroup" xmlns:wpi="http://schemas.microsoft.com/office/word/2010/wordprocessingInk" xmlns:wne="http://schemas.microsoft.com/office/word/2006/wordml" xmlns:wps="http://schemas.microsoft.com/office/word/2010/wordprocessingShape" mc:Ignorable="w14 w15 w16se w16cid w16 w16cex w16sdtdh wp14">
+<w:document xmlns:wpc="http://schemas.microsoft.com/office/word/2010/wordprocessingCanvas" xmlns:cx="http://schemas.microsoft.com/office/drawing/2014/chartex" xmlns:cx1="http://schemas.microsoft.com/office/drawing/2015/9/8/chartex" xmlns:cx2="http://schemas.microsoft.com/office/drawing/2015/10/21/chartex" xmlns:cx3="http://schemas.microsoft.com/office/drawing/2016/5/9/chartex" xmlns:cx4="http://schemas.microsoft.com/office/drawing/2016/5/10/chartex" xmlns:cx5="http://schemas.microsoft.com/office/drawing/2016/5/11/chartex" xmlns:cx6="http://schemas.microsoft.com/office/drawing/2016/5/12/chartex" xmlns:cx7="http://schemas.microsoft.com/office/drawing/2016/5/13/chartex" xmlns:cx8="http://schemas.microsoft.com/office/drawing/2016/5/14/chartex" xmlns:mc="http://schemas.openxmlformats.org/markup-compatibility/2006" xmlns:aink="http://schemas.microsoft.com/office/drawing/2016/ink" xmlns:am3d="http://schemas.microsoft.com/office/drawing/2017/model3d" xmlns:o="urn:schemas-microsoft-com:office:office" xmlns:r="http://schemas.openxmlformats.org/officeDocument/2006/relationships" xmlns:m="http://schemas.openxmlformats.org/officeDocument/2006/math" xmlns:v="urn:schemas-microsoft-com:vml" xmlns:wp14="http://schemas.microsoft.com/office/word/2010/wordprocessingDrawing" xmlns:wp="http://schemas.openxmlformats.org/drawingml/2006/wordprocessingDrawing" xmlns:w10="urn:schemas-microsoft-com:office:word" xmlns:w="http://schemas.openxmlformats.org/wordprocessingml/2006/main" xmlns:w14="http://schemas.microsoft.com/office/word/2010/wordml" xmlns:w15="http://schemas.microsoft.com/office/word/2012/wordml" xmlns:w16cex="http://schemas.microsoft.com/office/word/2018/wordml/cex" xmlns:w16cid="http://schemas.microsoft.com/office/word/2016/wordml/cid" xmlns:w16="http://schemas.microsoft.com/office/word/2018/wordml" xmlns:w16se="http://schemas.microsoft.com/office/word/2015/wordml/symex" xmlns:wpg="http://schemas.microsoft.com/office/word/2010/wordprocessingGroup" xmlns:wpi="http://schemas.microsoft.com/office/word/2010/wordprocessingInk" xmlns:wne="http://schemas.microsoft.com/office/word/2006/wordml" xmlns:wps="http://schemas.microsoft.com/office/word/2010/wordprocessingShape" mc:Ignorable="w14 w15 w16se w16cid w16 w16cex wp14">
   <w:body>
     <w:p>
       <w:r>
@@ -18,10 +18,7 @@
         <w:t>Ans:</w:t>
       </w:r>
       <w:r>
-        <w:t xml:space="preserve"> </w:t>
-      </w:r>
-      <w:r>
-        <w:t>Θ(n^3)</w:t>
+        <w:t xml:space="preserve"> Θ(n^3)</w:t>
       </w:r>
     </w:p>
     <w:p>
@@ -453,10 +450,7 @@
         <w:t xml:space="preserve"> ==</w:t>
       </w:r>
       <w:r>
-        <w:t xml:space="preserve"> runs a constant of </w:t>
-      </w:r>
-      <w:r>
-        <w:t>Θ</w:t>
+        <w:t xml:space="preserve"> runs a constant of Θ</w:t>
       </w:r>
       <w:r>
         <w:t>(1) because it just compares 2 numbers.</w:t>
@@ -488,13 +482,7 @@
               <w:rPr>
                 <w:rFonts w:ascii="Cambria Math" w:eastAsia="Cambria Math" w:hAnsi="Cambria Math" w:cs="Cambria Math"/>
               </w:rPr>
-              <m:t>k=</m:t>
-            </m:r>
-            <m:r>
-              <w:rPr>
-                <w:rFonts w:ascii="Cambria Math" w:eastAsia="Cambria Math" w:hAnsi="Cambria Math" w:cs="Cambria Math"/>
-              </w:rPr>
-              <m:t>i</m:t>
+              <m:t>k=i</m:t>
             </m:r>
           </m:sub>
           <m:sup>
@@ -567,19 +555,7 @@
               <w:rPr>
                 <w:rFonts w:ascii="Cambria Math" w:eastAsia="Cambria Math" w:hAnsi="Cambria Math" w:cs="Cambria Math"/>
               </w:rPr>
-              <m:t>i</m:t>
-            </m:r>
-            <m:r>
-              <w:rPr>
-                <w:rFonts w:ascii="Cambria Math" w:eastAsia="Cambria Math" w:hAnsi="Cambria Math" w:cs="Cambria Math"/>
-              </w:rPr>
-              <m:t>=</m:t>
-            </m:r>
-            <m:r>
-              <w:rPr>
-                <w:rFonts w:ascii="Cambria Math" w:eastAsia="Cambria Math" w:hAnsi="Cambria Math" w:cs="Cambria Math"/>
-              </w:rPr>
-              <m:t>1</m:t>
+              <m:t>i=1</m:t>
             </m:r>
           </m:sub>
           <m:sup>
@@ -587,13 +563,7 @@
               <w:rPr>
                 <w:rFonts w:ascii="Cambria Math" w:eastAsia="Cambria Math" w:hAnsi="Cambria Math" w:cs="Cambria Math"/>
               </w:rPr>
-              <m:t>n-l+</m:t>
-            </m:r>
-            <m:r>
-              <w:rPr>
-                <w:rFonts w:ascii="Cambria Math" w:eastAsia="Cambria Math" w:hAnsi="Cambria Math" w:cs="Cambria Math"/>
-              </w:rPr>
-              <m:t>1</m:t>
+              <m:t>n-l+1</m:t>
             </m:r>
           </m:sup>
           <m:e>
@@ -695,19 +665,7 @@
               <w:rPr>
                 <w:rFonts w:ascii="Cambria Math" w:eastAsia="Cambria Math" w:hAnsi="Cambria Math" w:cs="Cambria Math"/>
               </w:rPr>
-              <m:t>l</m:t>
-            </m:r>
-            <m:r>
-              <w:rPr>
-                <w:rFonts w:ascii="Cambria Math" w:eastAsia="Cambria Math" w:hAnsi="Cambria Math" w:cs="Cambria Math"/>
-              </w:rPr>
-              <m:t>=</m:t>
-            </m:r>
-            <m:r>
-              <w:rPr>
-                <w:rFonts w:ascii="Cambria Math" w:eastAsia="Cambria Math" w:hAnsi="Cambria Math" w:cs="Cambria Math"/>
-              </w:rPr>
-              <m:t>2</m:t>
+              <m:t>l=2</m:t>
             </m:r>
           </m:sub>
           <m:sup>
@@ -734,13 +692,7 @@
                   <w:rPr>
                     <w:rFonts w:ascii="Cambria Math" w:eastAsia="Cambria Math" w:hAnsi="Cambria Math" w:cs="Cambria Math"/>
                   </w:rPr>
-                  <m:t>i</m:t>
-                </m:r>
-                <m:r>
-                  <w:rPr>
-                    <w:rFonts w:ascii="Cambria Math" w:eastAsia="Cambria Math" w:hAnsi="Cambria Math" w:cs="Cambria Math"/>
-                  </w:rPr>
-                  <m:t>=1</m:t>
+                  <m:t>i=1</m:t>
                 </m:r>
               </m:sub>
               <m:sup>
@@ -748,13 +700,7 @@
                   <w:rPr>
                     <w:rFonts w:ascii="Cambria Math" w:eastAsia="Cambria Math" w:hAnsi="Cambria Math" w:cs="Cambria Math"/>
                   </w:rPr>
-                  <m:t xml:space="preserve"> </m:t>
-                </m:r>
-                <m:r>
-                  <w:rPr>
-                    <w:rFonts w:ascii="Cambria Math" w:eastAsia="Cambria Math" w:hAnsi="Cambria Math" w:cs="Cambria Math"/>
-                  </w:rPr>
-                  <m:t>n-l+1</m:t>
+                  <m:t xml:space="preserve"> n-l+1</m:t>
                 </m:r>
               </m:sup>
               <m:e>
@@ -822,57 +768,12 @@
         <w:t xml:space="preserve">And E has a runtime of </w:t>
       </w:r>
       <w:r>
-        <w:t>Θ(</w:t>
-      </w:r>
-      <w:r>
-        <w:t>n</w:t>
-      </w:r>
-      <w:r>
-        <w:t>)</w:t>
-      </w:r>
-      <w:r>
-        <w:t xml:space="preserve"> because it is a for loop that runs n times. </w:t>
-      </w:r>
-    </w:p>
-    <w:p>
-      <w:r>
-        <w:t xml:space="preserve">Our total runtime would be </w:t>
-      </w:r>
-      <w:r>
-        <w:t>Θ(</w:t>
-      </w:r>
-      <w:r>
-        <w:t>n</w:t>
-      </w:r>
-      <w:r>
-        <w:t>)</w:t>
-      </w:r>
-      <w:r>
-        <w:t xml:space="preserve"> + </w:t>
-      </w:r>
-      <w:r>
-        <w:t>Θ(</w:t>
-      </w:r>
-      <w:r>
-        <w:t>D</w:t>
-      </w:r>
-      <w:r>
-        <w:t>)</w:t>
-      </w:r>
-      <w:r>
-        <w:t xml:space="preserve"> because </w:t>
-      </w:r>
-      <w:r>
-        <w:t>Θ(</w:t>
-      </w:r>
-      <w:r>
-        <w:t>D</w:t>
-      </w:r>
-      <w:r>
-        <w:t>)</w:t>
-      </w:r>
-      <w:r>
-        <w:t xml:space="preserve"> encapsulates the runtime of A,</w:t>
+        <w:t xml:space="preserve">Θ(n) because it is a for loop that runs n times. </w:t>
+      </w:r>
+    </w:p>
+    <w:p>
+      <w:r>
+        <w:t>Our total runtime would be Θ(n) + Θ(D) because Θ(D) encapsulates the runtime of A,</w:t>
       </w:r>
       <w:r>
         <w:t xml:space="preserve"> </w:t>
@@ -937,13 +838,7 @@
         <w:t xml:space="preserve"> </w:t>
       </w:r>
       <w:r>
-        <w:t>Θ(</w:t>
-      </w:r>
-      <w:r>
-        <w:t>n</w:t>
-      </w:r>
-      <w:r>
-        <w:t>)</w:t>
+        <w:t>Θ(n)</w:t>
       </w:r>
       <w:r>
         <w:t xml:space="preserve"> </w:t>
@@ -955,16 +850,7 @@
         <w:t xml:space="preserve">which </w:t>
       </w:r>
       <w:r>
-        <w:t xml:space="preserve">results in </w:t>
-      </w:r>
-      <w:r>
-        <w:t>Θ(</w:t>
-      </w:r>
-      <w:r>
-        <w:t>n</w:t>
-      </w:r>
-      <w:r>
-        <w:t>)</w:t>
+        <w:t>results in Θ(n)</w:t>
       </w:r>
       <w:r>
         <w:t>.</w:t>
@@ -973,59 +859,108 @@
         <w:t xml:space="preserve"> since j grows as a result of I with a rate of growth of n-l+1 and j is a result of i+l-1 we can say that j is about n-l+l</w:t>
       </w:r>
       <w:r>
-        <w:t xml:space="preserve"> and conclude that j grows as a rate of </w:t>
-      </w:r>
-      <w:r>
-        <w:t>Θ(</w:t>
-      </w:r>
-      <w:r>
-        <w:t>n</w:t>
-      </w:r>
-      <w:r>
-        <w:t>)</w:t>
-      </w:r>
-      <w:r>
-        <w:t xml:space="preserve">. So </w:t>
-      </w:r>
-    </w:p>
-    <w:p>
-      <w:r>
-        <w:t xml:space="preserve">B grows as a rate of </w:t>
-      </w:r>
-      <w:r>
-        <w:t>Θ(</w:t>
-      </w:r>
-      <w:r>
-        <w:t>n).</w:t>
-      </w:r>
-    </w:p>
-    <w:p>
-      <w:r>
-        <w:t xml:space="preserve">So now we find the rate of growth of I, since it starts at 1 and goes up to n-l+1. We need to see how much l grows. L grows from 2 to n, so it grows at a rate of growth of </w:t>
-      </w:r>
-      <w:r>
-        <w:t>Θ(</w:t>
-      </w:r>
-      <w:r>
-        <w:t>n</w:t>
-      </w:r>
-      <w:r>
-        <w:t>)</w:t>
-      </w:r>
-      <w:r>
-        <w:t>. ***we get n-</w:t>
-      </w:r>
-      <w:r>
-        <w:t xml:space="preserve"> </w:t>
-      </w:r>
-      <w:r>
-        <w:t>Θ(n)</w:t>
-      </w:r>
-      <w:r>
-        <w:t xml:space="preserve">+1 which is a rate of growth </w:t>
-      </w:r>
-      <w:r>
-        <w:t>Θ(n)</w:t>
+        <w:t xml:space="preserve"> and conclude that j grows as a rate of Θ(n). So </w:t>
+      </w:r>
+    </w:p>
+    <w:p>
+      <w:r>
+        <w:t>B grows as a rate of Θ(n).</w:t>
+      </w:r>
+    </w:p>
+    <w:p>
+      <w:r>
+        <w:t>So now we find the rate of growth of I, since it starts at 1 and goes up to n-l+1. We need to see how much l grows. L grows from 2 to n, so it grows at a rate of growth of Θ(n). ***we get n-</w:t>
+      </w:r>
+      <w:r>
+        <w:t xml:space="preserve"> </w:t>
+      </w:r>
+      <w:r>
+        <w:t>Θ(n)+1 which is a rate of growth Θ(n).</w:t>
+      </w:r>
+      <w:r>
+        <w:t xml:space="preserve"> </w:t>
+      </w:r>
+    </w:p>
+    <w:p>
+      <w:r>
+        <w:t>So C grows at a rate of Θ(n)*B or Θ(n)*</w:t>
+      </w:r>
+      <w:r>
+        <w:t xml:space="preserve"> </w:t>
+      </w:r>
+      <w:r>
+        <w:t>Θ(n) which is a rate of Θ(n^2)</w:t>
+      </w:r>
+    </w:p>
+    <w:p>
+      <w:r>
+        <w:t xml:space="preserve">And part D grows at a rate of Θ(n) because it’s a sum of l = 2 to n. so the amount of time’s it runs is based on n. </w:t>
+      </w:r>
+      <w:r>
+        <w:t>so we get Θ(n)*C or about Θ(n)*</w:t>
+      </w:r>
+      <w:r>
+        <w:t xml:space="preserve"> </w:t>
+      </w:r>
+      <w:r>
+        <w:t>Θ(n^2) which results in an answer of.</w:t>
+      </w:r>
+    </w:p>
+    <w:p>
+      <w:r>
+        <w:t>Θ(n^3)</w:t>
+      </w:r>
+    </w:p>
+    <w:p>
+      <w:pPr>
+        <w:rPr>
+          <w:rFonts w:eastAsiaTheme="minorEastAsia"/>
+        </w:rPr>
+      </w:pPr>
+    </w:p>
+    <w:p>
+      <w:r>
+        <w:t xml:space="preserve">2. </w:t>
+      </w:r>
+    </w:p>
+    <w:p>
+      <w:r>
+        <w:t>A.</w:t>
+      </w:r>
+      <w:r>
+        <w:t xml:space="preserve"> To show that a lists of size k, made up of</w:t>
+      </w:r>
+      <w:r>
+        <w:rPr>
+          <w:rFonts w:cstheme="minorHAnsi"/>
+        </w:rPr>
+        <w:t xml:space="preserve">┌(n/k)┐ lists can be sorted in worst case </w:t>
+      </w:r>
+      <w:r>
+        <w:t xml:space="preserve">Θ(kn) time, we need to find the runtime of the worst case insertion sort for each list. </w:t>
+      </w:r>
+    </w:p>
+    <w:p>
+      <w:r>
+        <w:t xml:space="preserve">The worst case insertion sort for a list of size n is Θ(n^2). So, it stands to reason that the worst case for each list is Θ(k^2). However, we also need to take into account that this happens for all (n/k) lists. So the runtime is really Θ(k^2) * </w:t>
+      </w:r>
+      <w:r>
+        <w:rPr>
+          <w:rFonts w:cstheme="minorHAnsi"/>
+        </w:rPr>
+        <w:t>┌(n/k)┐</w:t>
+      </w:r>
+      <w:r>
+        <w:rPr>
+          <w:rFonts w:cstheme="minorHAnsi"/>
+        </w:rPr>
+        <w:t xml:space="preserve">. *** this means that we cancel out one of the k’s and multiply it with n. So we end up with a theta bound </w:t>
+      </w:r>
+      <w:r>
+        <w:t xml:space="preserve"> </w:t>
+      </w:r>
+      <w:r>
+        <w:t>Θ(kn)</w:t>
       </w:r>
       <w:r>
         <w:t>.</w:t>
@@ -1033,189 +968,30 @@
       <w:r>
         <w:t xml:space="preserve"> </w:t>
       </w:r>
-    </w:p>
-    <w:p>
-      <w:r>
-        <w:t xml:space="preserve">So C grows at a rate of </w:t>
-      </w:r>
-      <w:r>
-        <w:t>Θ(n)</w:t>
-      </w:r>
-      <w:r>
-        <w:t xml:space="preserve">*B or </w:t>
-      </w:r>
-      <w:r>
-        <w:t>Θ(n)</w:t>
-      </w:r>
-      <w:r>
-        <w:t>*</w:t>
-      </w:r>
-      <w:r>
-        <w:t xml:space="preserve"> </w:t>
-      </w:r>
-      <w:r>
-        <w:t>Θ(n)</w:t>
-      </w:r>
-      <w:r>
-        <w:t xml:space="preserve"> which is a rate of </w:t>
-      </w:r>
-      <w:r>
-        <w:t>Θ(n</w:t>
-      </w:r>
-      <w:r>
-        <w:t>^2</w:t>
-      </w:r>
-      <w:r>
-        <w:t>)</w:t>
-      </w:r>
-    </w:p>
-    <w:p>
-      <w:r>
-        <w:t xml:space="preserve">And part D grows at a rate of </w:t>
-      </w:r>
-      <w:r>
-        <w:t>Θ(n)</w:t>
-      </w:r>
-      <w:r>
-        <w:t xml:space="preserve"> because it’s a sum of l = 2 to n. so the amount of time’s it runs is based on n. </w:t>
-      </w:r>
-      <w:r>
-        <w:t xml:space="preserve">so we get </w:t>
-      </w:r>
-      <w:r>
-        <w:t>Θ(n)</w:t>
-      </w:r>
-      <w:r>
-        <w:t xml:space="preserve">*C or about </w:t>
-      </w:r>
-      <w:r>
-        <w:t>Θ(n)</w:t>
-      </w:r>
-      <w:r>
-        <w:t>*</w:t>
-      </w:r>
-      <w:r>
-        <w:t xml:space="preserve"> </w:t>
-      </w:r>
-      <w:r>
-        <w:t>Θ(n</w:t>
-      </w:r>
-      <w:r>
-        <w:t>^2</w:t>
-      </w:r>
-      <w:r>
-        <w:t>)</w:t>
-      </w:r>
-      <w:r>
-        <w:t xml:space="preserve"> which results in an answer of.</w:t>
-      </w:r>
-    </w:p>
-    <w:p>
-      <w:r>
-        <w:t>Θ(n</w:t>
-      </w:r>
-      <w:r>
-        <w:t>^3</w:t>
-      </w:r>
-      <w:r>
-        <w:t>)</w:t>
-      </w:r>
-    </w:p>
-    <w:p>
-      <w:pPr>
-        <w:rPr>
-          <w:rFonts w:eastAsiaTheme="minorEastAsia"/>
-        </w:rPr>
-      </w:pPr>
-    </w:p>
-    <w:p>
-      <w:r>
-        <w:t xml:space="preserve">2. </w:t>
-      </w:r>
-    </w:p>
-    <w:p>
-      <w:r>
-        <w:t>A.</w:t>
-      </w:r>
-      <w:r>
-        <w:t xml:space="preserve"> To show that a lists of size k, made up of</w:t>
-      </w:r>
-      <w:r>
-        <w:rPr>
-          <w:rFonts w:cstheme="minorHAnsi"/>
-        </w:rPr>
-        <w:t>┌</w:t>
-      </w:r>
-      <w:r>
-        <w:rPr>
-          <w:rFonts w:cstheme="minorHAnsi"/>
-        </w:rPr>
-        <w:t>(n/k)</w:t>
-      </w:r>
-      <w:r>
-        <w:rPr>
-          <w:rFonts w:cstheme="minorHAnsi"/>
-        </w:rPr>
-        <w:t>┐</w:t>
-      </w:r>
-      <w:r>
-        <w:rPr>
-          <w:rFonts w:cstheme="minorHAnsi"/>
-        </w:rPr>
-        <w:t xml:space="preserve"> lists can be sorted in worst case </w:t>
-      </w:r>
-      <w:r>
-        <w:t>Θ(</w:t>
-      </w:r>
-      <w:r>
-        <w:t>k</w:t>
-      </w:r>
-      <w:r>
-        <w:t>n)</w:t>
-      </w:r>
-      <w:r>
-        <w:t xml:space="preserve"> time, we need to find the runtime of the worst case insertion sort for each list. </w:t>
-      </w:r>
-    </w:p>
-    <w:p>
-      <w:r>
-        <w:t xml:space="preserve">The worst case insertion sort for a list of size n is </w:t>
-      </w:r>
-      <w:r>
-        <w:t>Θ(n</w:t>
-      </w:r>
-      <w:r>
-        <w:t>^2</w:t>
-      </w:r>
-      <w:r>
-        <w:t>)</w:t>
-      </w:r>
-      <w:r>
-        <w:t xml:space="preserve">. So, it stands to reason that the worst case for each list is </w:t>
-      </w:r>
-      <w:r>
-        <w:t>Θ(</w:t>
-      </w:r>
-      <w:r>
-        <w:t>k^2</w:t>
-      </w:r>
-      <w:r>
-        <w:t>)</w:t>
-      </w:r>
-      <w:r>
-        <w:t xml:space="preserve">. However, we also need to take into account that this happens for all (n/k) lists. So the runtime is really </w:t>
-      </w:r>
-      <w:r>
-        <w:t>Θ(</w:t>
-      </w:r>
-      <w:r>
-        <w:t>k^2</w:t>
-      </w:r>
-      <w:r>
-        <w:t>)</w:t>
-      </w:r>
-      <w:r>
-        <w:t xml:space="preserve"> * </w:t>
+      <w:r>
+        <w:t xml:space="preserve">  </w:t>
+      </w:r>
+      <w:r>
+        <w:t xml:space="preserve"> </w:t>
+      </w:r>
+    </w:p>
+    <w:p>
+      <w:r>
+        <w:t>B</w:t>
+      </w:r>
+      <w:r>
+        <w:t>.</w:t>
+      </w:r>
+      <w:r>
+        <w:t xml:space="preserve"> </w:t>
+      </w:r>
+    </w:p>
+    <w:p>
+      <w:r>
+        <w:t>This can be merged into one sorted list in Θ(nlog(n/k)) worst case time. Because we have n/k lists,</w:t>
+      </w:r>
+      <w:r>
+        <w:t xml:space="preserve"> and they are all sorted. Just like merge sort, we will sort two lists at a time until we get </w:t>
       </w:r>
       <w:r>
         <w:rPr>
@@ -1224,73 +1000,6 @@
         <w:t>┌(n/k)┐</w:t>
       </w:r>
       <w:r>
-        <w:rPr>
-          <w:rFonts w:cstheme="minorHAnsi"/>
-        </w:rPr>
-        <w:t xml:space="preserve">. *** this means that we cancel out one of the k’s and multiply it with n. So we end up with a theta bound </w:t>
-      </w:r>
-      <w:r>
-        <w:t xml:space="preserve"> </w:t>
-      </w:r>
-      <w:r>
-        <w:t>Θ(k</w:t>
-      </w:r>
-      <w:r>
-        <w:t>n</w:t>
-      </w:r>
-      <w:r>
-        <w:t>)</w:t>
-      </w:r>
-      <w:r>
-        <w:t>.</w:t>
-      </w:r>
-      <w:r>
-        <w:t xml:space="preserve"> </w:t>
-      </w:r>
-      <w:r>
-        <w:t xml:space="preserve">  </w:t>
-      </w:r>
-      <w:r>
-        <w:t xml:space="preserve"> </w:t>
-      </w:r>
-    </w:p>
-    <w:p>
-      <w:r>
-        <w:t>B</w:t>
-      </w:r>
-      <w:r>
-        <w:t>.</w:t>
-      </w:r>
-      <w:r>
-        <w:t xml:space="preserve"> </w:t>
-      </w:r>
-    </w:p>
-    <w:p>
-      <w:r>
-        <w:t xml:space="preserve">This can be merged into one sorted list in </w:t>
-      </w:r>
-      <w:r>
-        <w:t>Θ(</w:t>
-      </w:r>
-      <w:r>
-        <w:t>nlog(n/k)</w:t>
-      </w:r>
-      <w:r>
-        <w:t>)</w:t>
-      </w:r>
-      <w:r>
-        <w:t xml:space="preserve"> worst case time. Because we have n/k lists,</w:t>
-      </w:r>
-      <w:r>
-        <w:t xml:space="preserve"> and they are all sorted. Just like merge sort, we will sort two lists at a time until we get </w:t>
-      </w:r>
-      <w:r>
-        <w:rPr>
-          <w:rFonts w:cstheme="minorHAnsi"/>
-        </w:rPr>
-        <w:t>┌(n/k)┐</w:t>
-      </w:r>
-      <w:r>
         <w:t xml:space="preserve">/2 lists, then we merge two again until we have </w:t>
       </w:r>
       <w:r>
@@ -1300,25 +1009,7 @@
         <w:rPr>
           <w:rFonts w:cstheme="minorHAnsi"/>
         </w:rPr>
-        <w:t>┌(n/k)┐</w:t>
-      </w:r>
-      <w:r>
-        <w:rPr>
-          <w:rFonts w:cstheme="minorHAnsi"/>
-        </w:rPr>
-        <w:t xml:space="preserve">/4 lists, then </w:t>
-      </w:r>
-      <w:r>
-        <w:rPr>
-          <w:rFonts w:cstheme="minorHAnsi"/>
-        </w:rPr>
-        <w:t>┌(n/k)┐</w:t>
-      </w:r>
-      <w:r>
-        <w:rPr>
-          <w:rFonts w:cstheme="minorHAnsi"/>
-        </w:rPr>
-        <w:t xml:space="preserve">/8 lists. And so on. </w:t>
+        <w:t xml:space="preserve">┌(n/k)┐/4 lists, then ┌(n/k)┐/8 lists. And so on. </w:t>
       </w:r>
       <w:r>
         <w:rPr>
@@ -1336,19 +1027,7 @@
         <w:rPr>
           <w:rFonts w:cstheme="minorHAnsi"/>
         </w:rPr>
-        <w:t xml:space="preserve">of </w:t>
-      </w:r>
-      <w:r>
-        <w:rPr>
-          <w:rFonts w:cstheme="minorHAnsi"/>
-        </w:rPr>
-        <w:t>┌(n/k)┐</w:t>
-      </w:r>
-      <w:r>
-        <w:rPr>
-          <w:rFonts w:cstheme="minorHAnsi"/>
-        </w:rPr>
-        <w:t xml:space="preserve"> lists. This is the same as </w:t>
+        <w:t xml:space="preserve">of ┌(n/k)┐ lists. This is the same as </w:t>
       </w:r>
       <w:r>
         <w:rPr>
@@ -1369,10 +1048,7 @@
         <w:t xml:space="preserve">This is just the merges though. Every merge requires n comparisons. Which is why the runtime Is </w:t>
       </w:r>
       <w:r>
-        <w:t>Θ(nlog(n/k))</w:t>
-      </w:r>
-      <w:r>
-        <w:t xml:space="preserve">. </w:t>
+        <w:t xml:space="preserve">Θ(nlog(n/k)). </w:t>
       </w:r>
     </w:p>
     <w:p>
@@ -1400,31 +1076,7 @@
         <w:t xml:space="preserve">B = </w:t>
       </w:r>
       <w:r>
-        <w:t>[B</w:t>
-      </w:r>
-      <w:r>
-        <w:t>1,</w:t>
-      </w:r>
-      <w:r>
-        <w:t>B</w:t>
-      </w:r>
-      <w:r>
-        <w:t>2,</w:t>
-      </w:r>
-      <w:r>
-        <w:t>B</w:t>
-      </w:r>
-      <w:r>
-        <w:t>3,…,</w:t>
-      </w:r>
-      <w:r>
-        <w:t>B</w:t>
-      </w:r>
-      <w:r>
-        <w:t>k</w:t>
-      </w:r>
-      <w:r>
-        <w:t>]</w:t>
+        <w:t>[B1,B2,B3,…,Bk]</w:t>
       </w:r>
       <w:r>
         <w:t xml:space="preserve">. We will measure the </w:t>
@@ -1443,10 +1095,7 @@
         <w:t xml:space="preserve">We compare A1 to B1, take the smaller, B1, then A1 to B2 take the smaller, A1, then take compare A1 to B2, take the smaller, A2, then compare … and we do this until we go through the whole list for both A and B. </w:t>
       </w:r>
       <w:r>
-        <w:t xml:space="preserve">We would need 2*n comparisons. Which is a runtime of </w:t>
-      </w:r>
-      <w:r>
-        <w:t>Θ(</w:t>
+        <w:t>We would need 2*n comparisons. Which is a runtime of Θ(</w:t>
       </w:r>
       <w:r>
         <w:t>k</w:t>
@@ -1514,6 +1163,9 @@
     </w:p>
     <w:p>
       <w:r>
+        <w:t>*</w:t>
+      </w:r>
+      <w:r>
         <w:t>A.</w:t>
       </w:r>
       <w:r>
@@ -1525,35 +1177,9 @@
         <w:t>Ans:</w:t>
       </w:r>
       <w:r>
-        <w:t xml:space="preserve"> </w:t>
-      </w:r>
-      <w:r>
-        <w:t>ln(ln(n)) &lt; sqrt(ln(n)) &lt; ln^2(n) &lt; 2^ln(n) &lt;= n &lt; Ln(n!) &lt;= nln(n) &lt; n^2 &lt; ln(n)! &lt; ln(n)^(ln(n)) &lt;= n^ln(ln(n)) &lt; 2^n &lt; 4^n &lt; n! &lt; 2^2^n</w:t>
-      </w:r>
-    </w:p>
-    <w:p>
-      <w:r>
-        <w:t xml:space="preserve"> </w:t>
-      </w:r>
-    </w:p>
-    <w:p>
-      <w:r>
-        <w:t>*</w:t>
-      </w:r>
-      <w:r>
-        <w:t xml:space="preserve">n! bln nc! </w:t>
-      </w:r>
-      <w:r>
-        <w:t>*</w:t>
-      </w:r>
-      <w:r>
-        <w:t>n 2 (ln n) 2 ln(n!) 2 2 n ln ln n nln ln n √ ln n 2 ln n (ln n) ln n 4 n n 2 n n ln</w:t>
-      </w:r>
-      <w:r>
-        <w:t xml:space="preserve"> n</w:t>
-      </w:r>
-    </w:p>
-    <w:p/>
+        <w:t xml:space="preserve"> ln(ln(n)) &lt; sqrt(ln(n)) &lt; ln^2(n) &lt; 2^ln(n) &lt;= n &lt; Ln(n!) &lt;= nln(n) &lt; n^2 &lt; ln(n)! &lt; ln(n)^(ln(n)) &lt;= n^ln(ln(n)) &lt; 2^n &lt; 4^n &lt; n! &lt; 2^2^n</w:t>
+      </w:r>
+    </w:p>
     <w:p/>
     <w:p>
       <w:r>
@@ -1615,6 +1241,7 @@
     <w:p/>
     <w:p>
       <w:r>
+        <w:lastRenderedPageBreak/>
         <w:t>2^n &lt; 4^n</w:t>
       </w:r>
       <w:r>
@@ -1790,10 +1417,7 @@
     </w:p>
     <w:p>
       <w:r>
-        <w:t xml:space="preserve">n! = </w:t>
-      </w:r>
-      <w:r>
-        <w:t>Θ(n</w:t>
+        <w:t>n! = Θ(n</w:t>
       </w:r>
       <w:r>
         <w:t>^</w:t>
@@ -1810,35 +1434,17 @@
     </w:p>
     <w:p>
       <w:r>
-        <w:t xml:space="preserve">log(n!) = </w:t>
-      </w:r>
-      <w:r>
-        <w:t>Θ(</w:t>
-      </w:r>
-      <w:r>
-        <w:t>nlog(n)</w:t>
+        <w:t>log(n!) = Θ(nlog(n))</w:t>
+      </w:r>
+    </w:p>
+    <w:p>
+      <w:r>
+        <w:t>log(n)! = Θ((log(n))^(log(n) + 1/2)*e^(-log(n))</w:t>
       </w:r>
       <w:r>
         <w:t>)</w:t>
       </w:r>
     </w:p>
-    <w:p>
-      <w:r>
-        <w:t xml:space="preserve">log(n)! = </w:t>
-      </w:r>
-      <w:r>
-        <w:t>Θ(</w:t>
-      </w:r>
-      <w:r>
-        <w:t>(log(n))^(log(n) + 1/2)*e^(-log(n)</w:t>
-      </w:r>
-      <w:r>
-        <w:t>)</w:t>
-      </w:r>
-      <w:r>
-        <w:t>)</w:t>
-      </w:r>
-    </w:p>
     <w:p/>
     <w:p>
       <w:r>
@@ -2005,13 +1611,195 @@
       </w:pPr>
     </w:p>
     <w:p>
+      <w:pPr>
+        <w:shd w:val="clear" w:color="auto" w:fill="FFFFFF"/>
+        <w:rPr>
+          <w:rFonts w:ascii="Arial" w:eastAsia="Times New Roman" w:hAnsi="Arial" w:cs="Arial"/>
+          <w:color w:val="222222"/>
+          <w:sz w:val="24"/>
+          <w:szCs w:val="24"/>
+          <w:lang w:eastAsia="ja-JP"/>
+        </w:rPr>
+      </w:pPr>
       <w:r>
         <w:t>C.</w:t>
       </w:r>
       <w:r>
         <w:t xml:space="preserve"> </w:t>
       </w:r>
-    </w:p>
+      <w:r>
+        <w:rPr>
+          <w:rFonts w:ascii="Arial" w:eastAsia="Times New Roman" w:hAnsi="Arial" w:cs="Arial"/>
+          <w:color w:val="222222"/>
+          <w:sz w:val="24"/>
+          <w:szCs w:val="24"/>
+          <w:lang w:eastAsia="ja-JP"/>
+        </w:rPr>
+        <w:t>So, this might be a bad assumption but I will assume that A and B are both greater than 1. </w:t>
+      </w:r>
+    </w:p>
+    <w:p>
+      <w:pPr>
+        <w:shd w:val="clear" w:color="auto" w:fill="FFFFFF"/>
+        <w:spacing w:after="0" w:line="240" w:lineRule="auto"/>
+        <w:rPr>
+          <w:rFonts w:ascii="Arial" w:eastAsia="Times New Roman" w:hAnsi="Arial" w:cs="Arial"/>
+          <w:color w:val="222222"/>
+          <w:sz w:val="24"/>
+          <w:szCs w:val="24"/>
+          <w:lang w:eastAsia="ja-JP"/>
+        </w:rPr>
+      </w:pPr>
+    </w:p>
+    <w:p>
+      <w:pPr>
+        <w:shd w:val="clear" w:color="auto" w:fill="FFFFFF"/>
+        <w:spacing w:after="0" w:line="240" w:lineRule="auto"/>
+        <w:rPr>
+          <w:rFonts w:ascii="Arial" w:eastAsia="Times New Roman" w:hAnsi="Arial" w:cs="Arial"/>
+          <w:color w:val="222222"/>
+          <w:sz w:val="24"/>
+          <w:szCs w:val="24"/>
+          <w:lang w:eastAsia="ja-JP"/>
+        </w:rPr>
+      </w:pPr>
+      <w:r>
+        <w:rPr>
+          <w:rFonts w:ascii="Arial" w:eastAsia="Times New Roman" w:hAnsi="Arial" w:cs="Arial"/>
+          <w:color w:val="222222"/>
+          <w:sz w:val="24"/>
+          <w:szCs w:val="24"/>
+          <w:lang w:eastAsia="ja-JP"/>
+        </w:rPr>
+        <w:t>I believe the best function is asymptotically greater than n^a but asymptotically smaller than b^n. would be f(n) = c^lg(n) where c is any constant greater than 1. </w:t>
+      </w:r>
+    </w:p>
+    <w:p>
+      <w:pPr>
+        <w:shd w:val="clear" w:color="auto" w:fill="FFFFFF"/>
+        <w:spacing w:after="0" w:line="240" w:lineRule="auto"/>
+        <w:rPr>
+          <w:rFonts w:ascii="Arial" w:eastAsia="Times New Roman" w:hAnsi="Arial" w:cs="Arial"/>
+          <w:color w:val="222222"/>
+          <w:sz w:val="24"/>
+          <w:szCs w:val="24"/>
+          <w:lang w:eastAsia="ja-JP"/>
+        </w:rPr>
+      </w:pPr>
+    </w:p>
+    <w:p>
+      <w:pPr>
+        <w:shd w:val="clear" w:color="auto" w:fill="FFFFFF"/>
+        <w:spacing w:after="0" w:line="240" w:lineRule="auto"/>
+        <w:rPr>
+          <w:rFonts w:ascii="Arial" w:eastAsia="Times New Roman" w:hAnsi="Arial" w:cs="Arial"/>
+          <w:color w:val="222222"/>
+          <w:sz w:val="24"/>
+          <w:szCs w:val="24"/>
+          <w:lang w:eastAsia="ja-JP"/>
+        </w:rPr>
+      </w:pPr>
+      <w:r>
+        <w:rPr>
+          <w:rFonts w:ascii="Arial" w:eastAsia="Times New Roman" w:hAnsi="Arial" w:cs="Arial"/>
+          <w:color w:val="222222"/>
+          <w:sz w:val="24"/>
+          <w:szCs w:val="24"/>
+          <w:lang w:eastAsia="ja-JP"/>
+        </w:rPr>
+        <w:t>I believe this would be the case because we know that at any value a, as n approaches infinity, it will always end up being greater than a. And the constant C will eventually grow at a faster rate than n^a. We can also say that n^a if a is a constant will be slower than a constant to the power of an increasing number. </w:t>
+      </w:r>
+    </w:p>
+    <w:p>
+      <w:pPr>
+        <w:shd w:val="clear" w:color="auto" w:fill="FFFFFF"/>
+        <w:spacing w:after="0" w:line="240" w:lineRule="auto"/>
+        <w:rPr>
+          <w:rFonts w:ascii="Arial" w:eastAsia="Times New Roman" w:hAnsi="Arial" w:cs="Arial"/>
+          <w:color w:val="222222"/>
+          <w:sz w:val="24"/>
+          <w:szCs w:val="24"/>
+          <w:lang w:eastAsia="ja-JP"/>
+        </w:rPr>
+      </w:pPr>
+    </w:p>
+    <w:p>
+      <w:pPr>
+        <w:shd w:val="clear" w:color="auto" w:fill="FFFFFF"/>
+        <w:spacing w:after="0" w:line="240" w:lineRule="auto"/>
+        <w:rPr>
+          <w:rFonts w:ascii="Arial" w:eastAsia="Times New Roman" w:hAnsi="Arial" w:cs="Arial"/>
+          <w:color w:val="222222"/>
+          <w:sz w:val="24"/>
+          <w:szCs w:val="24"/>
+          <w:lang w:eastAsia="ja-JP"/>
+        </w:rPr>
+      </w:pPr>
+      <w:r>
+        <w:rPr>
+          <w:rFonts w:ascii="Arial" w:eastAsia="Times New Roman" w:hAnsi="Arial" w:cs="Arial"/>
+          <w:color w:val="222222"/>
+          <w:sz w:val="24"/>
+          <w:szCs w:val="24"/>
+          <w:lang w:eastAsia="ja-JP"/>
+        </w:rPr>
+        <w:t>So, we meet the first requirement, that it is asymptotically bigger than n^a. We need to prove that it is asymptotically smaller than b^n. Well, this is simple because they both are similar. Take C^log(n) and b^n. They are both constants to the power of an increasing exponent. So it stands to reason that the faster growing exponent would result in the faster growing function overall. </w:t>
+      </w:r>
+    </w:p>
+    <w:p>
+      <w:pPr>
+        <w:shd w:val="clear" w:color="auto" w:fill="FFFFFF"/>
+        <w:spacing w:after="0" w:line="240" w:lineRule="auto"/>
+        <w:rPr>
+          <w:rFonts w:ascii="Arial" w:eastAsia="Times New Roman" w:hAnsi="Arial" w:cs="Arial"/>
+          <w:color w:val="222222"/>
+          <w:sz w:val="24"/>
+          <w:szCs w:val="24"/>
+          <w:lang w:eastAsia="ja-JP"/>
+        </w:rPr>
+      </w:pPr>
+      <w:r>
+        <w:rPr>
+          <w:rFonts w:ascii="Arial" w:eastAsia="Times New Roman" w:hAnsi="Arial" w:cs="Arial"/>
+          <w:color w:val="222222"/>
+          <w:sz w:val="24"/>
+          <w:szCs w:val="24"/>
+          <w:lang w:eastAsia="ja-JP"/>
+        </w:rPr>
+        <w:t>S</w:t>
+      </w:r>
+      <w:r>
+        <w:rPr>
+          <w:rFonts w:ascii="Arial" w:eastAsia="Times New Roman" w:hAnsi="Arial" w:cs="Arial"/>
+          <w:color w:val="222222"/>
+          <w:sz w:val="24"/>
+          <w:szCs w:val="24"/>
+          <w:lang w:eastAsia="ja-JP"/>
+        </w:rPr>
+        <w:t>o</w:t>
+      </w:r>
+      <w:r>
+        <w:rPr>
+          <w:rFonts w:ascii="Arial" w:eastAsia="Times New Roman" w:hAnsi="Arial" w:cs="Arial"/>
+          <w:color w:val="222222"/>
+          <w:sz w:val="24"/>
+          <w:szCs w:val="24"/>
+          <w:lang w:eastAsia="ja-JP"/>
+        </w:rPr>
+        <w:t>,</w:t>
+      </w:r>
+      <w:r>
+        <w:rPr>
+          <w:rFonts w:ascii="Arial" w:eastAsia="Times New Roman" w:hAnsi="Arial" w:cs="Arial"/>
+          <w:color w:val="222222"/>
+          <w:sz w:val="24"/>
+          <w:szCs w:val="24"/>
+          <w:lang w:eastAsia="ja-JP"/>
+        </w:rPr>
+        <w:t xml:space="preserve"> we compare log(n) and n. And it is very clear that the faster growing algorithm between these two is n. </w:t>
+      </w:r>
+    </w:p>
+    <w:p/>
     <w:p>
       <w:r>
         <w:t>4.</w:t>
@@ -2942,6 +2730,7 @@
         <w:rPr>
           <w:rFonts w:eastAsiaTheme="minorEastAsia"/>
         </w:rPr>
+        <w:lastRenderedPageBreak/>
         <w:t>Ans</w:t>
       </w:r>
       <w:r>
@@ -3012,7 +2801,19 @@
         <w:rPr>
           <w:rFonts w:eastAsiaTheme="minorEastAsia"/>
         </w:rPr>
-        <w:t xml:space="preserve">So we can find </w:t>
+        <w:t>So</w:t>
+      </w:r>
+      <w:r>
+        <w:rPr>
+          <w:rFonts w:eastAsiaTheme="minorEastAsia"/>
+        </w:rPr>
+        <w:t>,</w:t>
+      </w:r>
+      <w:r>
+        <w:rPr>
+          <w:rFonts w:eastAsiaTheme="minorEastAsia"/>
+        </w:rPr>
+        <w:t xml:space="preserve"> we can find </w:t>
       </w:r>
       <m:oMath>
         <m:func>
@@ -3112,7 +2913,13 @@
         <w:rPr>
           <w:rFonts w:eastAsiaTheme="minorEastAsia"/>
         </w:rPr>
-        <w:t xml:space="preserve">So we get </w:t>
+        <w:t>W</w:t>
+      </w:r>
+      <w:r>
+        <w:rPr>
+          <w:rFonts w:eastAsiaTheme="minorEastAsia"/>
+        </w:rPr>
+        <w:t xml:space="preserve">e get </w:t>
       </w:r>
       <m:oMath>
         <m:func>
@@ -3694,6 +3501,7 @@
         <w:rPr>
           <w:rFonts w:eastAsiaTheme="minorEastAsia"/>
         </w:rPr>
+        <w:lastRenderedPageBreak/>
         <w:t>Where f(n) is not a polynomial and A == B.</w:t>
       </w:r>
       <w:r>
@@ -4039,19 +3847,6 @@
         </w:rPr>
       </w:pPr>
       <w:r>
-        <w:rPr>
-          <w:rFonts w:eastAsiaTheme="minorEastAsia"/>
-        </w:rPr>
-        <w:t>***</w:t>
-      </w:r>
-    </w:p>
-    <w:p>
-      <w:pPr>
-        <w:rPr>
-          <w:rFonts w:eastAsiaTheme="minorEastAsia"/>
-        </w:rPr>
-      </w:pPr>
-      <w:r>
         <w:t>E.</w:t>
       </w:r>
       <w:r>
@@ -4088,20 +3883,267 @@
     <w:p>
       <w:pPr>
         <w:rPr>
-          <w:rFonts w:eastAsiaTheme="minorEastAsia"/>
-        </w:rPr>
-      </w:pPr>
-      <w:r>
-        <w:rPr>
-          <w:rFonts w:eastAsiaTheme="minorEastAsia"/>
-        </w:rPr>
-        <w:t>***</w:t>
-      </w:r>
-      <w:r>
-        <w:rPr>
-          <w:rFonts w:eastAsiaTheme="minorEastAsia"/>
-        </w:rPr>
-        <w:t>https://www.cs.rhodes.edu/welshc/COMP355_F17/Lecture5.pdf</w:t>
+          <w:rFonts w:cstheme="minorHAnsi"/>
+        </w:rPr>
+      </w:pPr>
+      <w:r>
+        <w:rPr>
+          <w:rFonts w:eastAsiaTheme="minorEastAsia"/>
+        </w:rPr>
+        <w:t xml:space="preserve">Ans: </w:t>
+      </w:r>
+      <w:r>
+        <w:rPr>
+          <w:rFonts w:cstheme="minorHAnsi"/>
+        </w:rPr>
+        <w:t>Ꝋ</w:t>
+      </w:r>
+      <w:r>
+        <w:rPr>
+          <w:rFonts w:cstheme="minorHAnsi"/>
+        </w:rPr>
+        <w:t>(log*(n))</w:t>
+      </w:r>
+    </w:p>
+    <w:p>
+      <w:pPr>
+        <w:rPr>
+          <w:rFonts w:ascii="Times New Roman" w:eastAsia="Times New Roman" w:hAnsi="Times New Roman" w:cs="Times New Roman"/>
+          <w:sz w:val="24"/>
+          <w:szCs w:val="24"/>
+          <w:lang w:eastAsia="ja-JP"/>
+        </w:rPr>
+      </w:pPr>
+      <w:r>
+        <w:rPr>
+          <w:rFonts w:cstheme="minorHAnsi"/>
+        </w:rPr>
+        <w:t>Scratch:</w:t>
+      </w:r>
+      <w:r>
+        <w:rPr>
+          <w:rFonts w:cstheme="minorHAnsi"/>
+        </w:rPr>
+        <w:t xml:space="preserve"> </w:t>
+      </w:r>
+      <w:r>
+        <w:rPr>
+          <w:rFonts w:ascii="Times New Roman" w:eastAsia="Times New Roman" w:hAnsi="Times New Roman" w:cs="Times New Roman"/>
+          <w:sz w:val="24"/>
+          <w:szCs w:val="24"/>
+          <w:lang w:eastAsia="ja-JP"/>
+        </w:rPr>
+        <w:t xml:space="preserve">the rate of growth </w:t>
+      </w:r>
+      <w:r>
+        <w:rPr>
+          <w:rFonts w:ascii="Times New Roman" w:eastAsia="Times New Roman" w:hAnsi="Times New Roman" w:cs="Times New Roman"/>
+          <w:sz w:val="24"/>
+          <w:szCs w:val="24"/>
+          <w:lang w:eastAsia="ja-JP"/>
+        </w:rPr>
+        <w:t>lg*(n). meaning that lg*(4) = 65536 or 2^2^2^2</w:t>
+      </w:r>
+    </w:p>
+    <w:p>
+      <w:pPr>
+        <w:rPr>
+          <w:rFonts w:ascii="Times New Roman" w:eastAsia="Times New Roman" w:hAnsi="Times New Roman" w:cs="Times New Roman"/>
+          <w:sz w:val="24"/>
+          <w:szCs w:val="24"/>
+          <w:lang w:eastAsia="ja-JP"/>
+        </w:rPr>
+      </w:pPr>
+      <w:r>
+        <w:rPr>
+          <w:rFonts w:ascii="Times New Roman" w:eastAsia="Times New Roman" w:hAnsi="Times New Roman" w:cs="Times New Roman"/>
+          <w:sz w:val="24"/>
+          <w:szCs w:val="24"/>
+          <w:lang w:eastAsia="ja-JP"/>
+        </w:rPr>
+        <w:t>We do this until we get down to two, because when we take the square root of 2, we get 1. Because we take the floor of the number.</w:t>
+      </w:r>
+    </w:p>
+    <w:p>
+      <w:pPr>
+        <w:spacing w:after="0" w:line="240" w:lineRule="auto"/>
+        <w:rPr>
+          <w:rFonts w:ascii="Times New Roman" w:eastAsia="Times New Roman" w:hAnsi="Times New Roman" w:cs="Times New Roman"/>
+          <w:sz w:val="24"/>
+          <w:szCs w:val="24"/>
+          <w:lang w:eastAsia="ja-JP"/>
+        </w:rPr>
+      </w:pPr>
+      <w:r>
+        <w:rPr>
+          <w:rFonts w:ascii="Times New Roman" w:eastAsia="Times New Roman" w:hAnsi="Times New Roman" w:cs="Times New Roman"/>
+          <w:sz w:val="24"/>
+          <w:szCs w:val="24"/>
+          <w:lang w:eastAsia="ja-JP"/>
+        </w:rPr>
+        <w:t xml:space="preserve">This is </w:t>
+      </w:r>
+      <w:r>
+        <w:rPr>
+          <w:rFonts w:ascii="Times New Roman" w:eastAsia="Times New Roman" w:hAnsi="Times New Roman" w:cs="Times New Roman"/>
+          <w:sz w:val="24"/>
+          <w:szCs w:val="24"/>
+          <w:lang w:eastAsia="ja-JP"/>
+        </w:rPr>
+        <w:t xml:space="preserve">because we split n in half until we get less than 2. </w:t>
+      </w:r>
+      <w:r>
+        <w:rPr>
+          <w:rFonts w:ascii="Times New Roman" w:eastAsia="Times New Roman" w:hAnsi="Times New Roman" w:cs="Times New Roman"/>
+          <w:sz w:val="24"/>
+          <w:szCs w:val="24"/>
+          <w:lang w:eastAsia="ja-JP"/>
+        </w:rPr>
+        <w:t>S</w:t>
+      </w:r>
+      <w:r>
+        <w:rPr>
+          <w:rFonts w:ascii="Times New Roman" w:eastAsia="Times New Roman" w:hAnsi="Times New Roman" w:cs="Times New Roman"/>
+          <w:sz w:val="24"/>
+          <w:szCs w:val="24"/>
+          <w:lang w:eastAsia="ja-JP"/>
+        </w:rPr>
+        <w:t>o</w:t>
+      </w:r>
+      <w:r>
+        <w:rPr>
+          <w:rFonts w:ascii="Times New Roman" w:eastAsia="Times New Roman" w:hAnsi="Times New Roman" w:cs="Times New Roman"/>
+          <w:sz w:val="24"/>
+          <w:szCs w:val="24"/>
+          <w:lang w:eastAsia="ja-JP"/>
+        </w:rPr>
+        <w:t>,</w:t>
+      </w:r>
+      <w:r>
+        <w:rPr>
+          <w:rFonts w:ascii="Times New Roman" w:eastAsia="Times New Roman" w:hAnsi="Times New Roman" w:cs="Times New Roman"/>
+          <w:sz w:val="24"/>
+          <w:szCs w:val="24"/>
+          <w:lang w:eastAsia="ja-JP"/>
+        </w:rPr>
+        <w:t xml:space="preserve"> we have lg*(n) actions. </w:t>
+      </w:r>
+    </w:p>
+    <w:p>
+      <w:pPr>
+        <w:spacing w:after="0" w:line="240" w:lineRule="auto"/>
+        <w:rPr>
+          <w:rFonts w:ascii="Times New Roman" w:eastAsia="Times New Roman" w:hAnsi="Times New Roman" w:cs="Times New Roman"/>
+          <w:sz w:val="24"/>
+          <w:szCs w:val="24"/>
+          <w:lang w:eastAsia="ja-JP"/>
+        </w:rPr>
+      </w:pPr>
+    </w:p>
+    <w:p>
+      <w:pPr>
+        <w:spacing w:after="0" w:line="240" w:lineRule="auto"/>
+        <w:rPr>
+          <w:rFonts w:ascii="Times New Roman" w:eastAsia="Times New Roman" w:hAnsi="Times New Roman" w:cs="Times New Roman"/>
+          <w:sz w:val="24"/>
+          <w:szCs w:val="24"/>
+          <w:lang w:eastAsia="ja-JP"/>
+        </w:rPr>
+      </w:pPr>
+      <w:r>
+        <w:rPr>
+          <w:rFonts w:ascii="Times New Roman" w:eastAsia="Times New Roman" w:hAnsi="Times New Roman" w:cs="Times New Roman"/>
+          <w:sz w:val="24"/>
+          <w:szCs w:val="24"/>
+          <w:lang w:eastAsia="ja-JP"/>
+        </w:rPr>
+        <w:t>T(n) split into t(sqrt(n)) split into t(sqrt(sqrt(n)) etc. So we get k to be lg*(k) = n</w:t>
+      </w:r>
+    </w:p>
+    <w:p>
+      <w:pPr>
+        <w:spacing w:after="0" w:line="240" w:lineRule="auto"/>
+        <w:rPr>
+          <w:rFonts w:ascii="Times New Roman" w:eastAsia="Times New Roman" w:hAnsi="Times New Roman" w:cs="Times New Roman"/>
+          <w:sz w:val="24"/>
+          <w:szCs w:val="24"/>
+          <w:lang w:eastAsia="ja-JP"/>
+        </w:rPr>
+      </w:pPr>
+    </w:p>
+    <w:p>
+      <w:pPr>
+        <w:spacing w:after="0" w:line="240" w:lineRule="auto"/>
+        <w:rPr>
+          <w:rFonts w:ascii="Times New Roman" w:eastAsia="Times New Roman" w:hAnsi="Times New Roman" w:cs="Times New Roman"/>
+          <w:sz w:val="24"/>
+          <w:szCs w:val="24"/>
+          <w:lang w:eastAsia="ja-JP"/>
+        </w:rPr>
+      </w:pPr>
+      <w:r>
+        <w:rPr>
+          <w:rFonts w:ascii="Times New Roman" w:eastAsia="Times New Roman" w:hAnsi="Times New Roman" w:cs="Times New Roman"/>
+          <w:sz w:val="24"/>
+          <w:szCs w:val="24"/>
+          <w:lang w:eastAsia="ja-JP"/>
+        </w:rPr>
+        <w:t>lets work backwards, starting from 2. because when we square root 2, we get 1. because n must be an integer. So, if we run once, we get 2^2, then we get twice we do 2^2^2, then 3 times we get 2^2^2^2. Just like how lg*(n) grows. </w:t>
+      </w:r>
+    </w:p>
+    <w:p>
+      <w:pPr>
+        <w:spacing w:after="0" w:line="240" w:lineRule="auto"/>
+        <w:rPr>
+          <w:rFonts w:ascii="Times New Roman" w:eastAsia="Times New Roman" w:hAnsi="Times New Roman" w:cs="Times New Roman"/>
+          <w:sz w:val="24"/>
+          <w:szCs w:val="24"/>
+          <w:lang w:eastAsia="ja-JP"/>
+        </w:rPr>
+      </w:pPr>
+    </w:p>
+    <w:p>
+      <w:pPr>
+        <w:spacing w:after="0" w:line="240" w:lineRule="auto"/>
+        <w:rPr>
+          <w:rFonts w:ascii="Times New Roman" w:eastAsia="Times New Roman" w:hAnsi="Times New Roman" w:cs="Times New Roman"/>
+          <w:sz w:val="24"/>
+          <w:szCs w:val="24"/>
+          <w:lang w:eastAsia="ja-JP"/>
+        </w:rPr>
+      </w:pPr>
+      <w:r>
+        <w:rPr>
+          <w:rFonts w:ascii="Times New Roman" w:eastAsia="Times New Roman" w:hAnsi="Times New Roman" w:cs="Times New Roman"/>
+          <w:sz w:val="24"/>
+          <w:szCs w:val="24"/>
+          <w:lang w:eastAsia="ja-JP"/>
+        </w:rPr>
+        <w:t xml:space="preserve">For an example, take n to be 2^2^2^2. This runtime will remain true because we take squareRoot(n) = 2^2^2 which is one action. then again we get 2^2, that is two actions. Then again, we get 2 and that is 3 actions, then one last time we get sqrt(2) = 1. That is 4 actions. So k is lg*(N). We end up getting a runtime of </w:t>
+      </w:r>
+      <w:r>
+        <w:rPr>
+          <w:rFonts w:cstheme="minorHAnsi"/>
+        </w:rPr>
+        <w:t>Ꝋ</w:t>
+      </w:r>
+      <w:r>
+        <w:rPr>
+          <w:rFonts w:ascii="Times New Roman" w:eastAsia="Times New Roman" w:hAnsi="Times New Roman" w:cs="Times New Roman"/>
+          <w:sz w:val="24"/>
+          <w:szCs w:val="24"/>
+          <w:lang w:eastAsia="ja-JP"/>
+        </w:rPr>
+        <w:t xml:space="preserve"> </w:t>
+      </w:r>
+      <w:r>
+        <w:rPr>
+          <w:rFonts w:ascii="Times New Roman" w:eastAsia="Times New Roman" w:hAnsi="Times New Roman" w:cs="Times New Roman"/>
+          <w:sz w:val="24"/>
+          <w:szCs w:val="24"/>
+          <w:lang w:eastAsia="ja-JP"/>
+        </w:rPr>
+        <w:t>(lg*(n)).</w:t>
       </w:r>
     </w:p>
     <w:p/>
@@ -4137,11 +4179,7 @@
         <w:t>to the upper.</w:t>
       </w:r>
       <w:r>
-        <w:t xml:space="preserve"> Because </w:t>
-      </w:r>
-      <w:r>
-        <w:lastRenderedPageBreak/>
-        <w:t xml:space="preserve">we </w:t>
+        <w:t xml:space="preserve"> Because we </w:t>
       </w:r>
       <w:r>
         <w:t>are examining</w:t>
@@ -4245,7 +4283,7 @@
 </file>
 
 <file path=word/styles.xml><?xml version="1.0" encoding="utf-8"?>
-<w:styles xmlns:mc="http://schemas.openxmlformats.org/markup-compatibility/2006" xmlns:r="http://schemas.openxmlformats.org/officeDocument/2006/relationships" xmlns:w="http://schemas.openxmlformats.org/wordprocessingml/2006/main" xmlns:w14="http://schemas.microsoft.com/office/word/2010/wordml" xmlns:w15="http://schemas.microsoft.com/office/word/2012/wordml" xmlns:w16cex="http://schemas.microsoft.com/office/word/2018/wordml/cex" xmlns:w16cid="http://schemas.microsoft.com/office/word/2016/wordml/cid" xmlns:w16="http://schemas.microsoft.com/office/word/2018/wordml" xmlns:w16sdtdh="http://schemas.microsoft.com/office/word/2020/wordml/sdtdatahash" xmlns:w16se="http://schemas.microsoft.com/office/word/2015/wordml/symex" mc:Ignorable="w14 w15 w16se w16cid w16 w16cex w16sdtdh">
+<w:styles xmlns:mc="http://schemas.openxmlformats.org/markup-compatibility/2006" xmlns:r="http://schemas.openxmlformats.org/officeDocument/2006/relationships" xmlns:w="http://schemas.openxmlformats.org/wordprocessingml/2006/main" xmlns:w14="http://schemas.microsoft.com/office/word/2010/wordml" xmlns:w15="http://schemas.microsoft.com/office/word/2012/wordml" xmlns:w16cex="http://schemas.microsoft.com/office/word/2018/wordml/cex" xmlns:w16cid="http://schemas.microsoft.com/office/word/2016/wordml/cid" xmlns:w16="http://schemas.microsoft.com/office/word/2018/wordml" xmlns:w16se="http://schemas.microsoft.com/office/word/2015/wordml/symex" mc:Ignorable="w14 w15 w16se w16cid w16 w16cex">
   <w:docDefaults>
     <w:rPrDefault>
       <w:rPr>

</xml_diff>

<commit_message>
formated. NEED TO FIX 5, AND MAYBE 3. THEN CAN SUBMIT.
</commit_message>
<xml_diff>
--- a/Problems.docx
+++ b/Problems.docx
@@ -1,6 +1,6 @@
 
 <file path=word/document.xml><?xml version="1.0" encoding="utf-8"?>
-<w:document xmlns:wpc="http://schemas.microsoft.com/office/word/2010/wordprocessingCanvas" xmlns:cx="http://schemas.microsoft.com/office/drawing/2014/chartex" xmlns:cx1="http://schemas.microsoft.com/office/drawing/2015/9/8/chartex" xmlns:cx2="http://schemas.microsoft.com/office/drawing/2015/10/21/chartex" xmlns:cx3="http://schemas.microsoft.com/office/drawing/2016/5/9/chartex" xmlns:cx4="http://schemas.microsoft.com/office/drawing/2016/5/10/chartex" xmlns:cx5="http://schemas.microsoft.com/office/drawing/2016/5/11/chartex" xmlns:cx6="http://schemas.microsoft.com/office/drawing/2016/5/12/chartex" xmlns:cx7="http://schemas.microsoft.com/office/drawing/2016/5/13/chartex" xmlns:cx8="http://schemas.microsoft.com/office/drawing/2016/5/14/chartex" xmlns:mc="http://schemas.openxmlformats.org/markup-compatibility/2006" xmlns:aink="http://schemas.microsoft.com/office/drawing/2016/ink" xmlns:am3d="http://schemas.microsoft.com/office/drawing/2017/model3d" xmlns:o="urn:schemas-microsoft-com:office:office" xmlns:r="http://schemas.openxmlformats.org/officeDocument/2006/relationships" xmlns:m="http://schemas.openxmlformats.org/officeDocument/2006/math" xmlns:v="urn:schemas-microsoft-com:vml" xmlns:wp14="http://schemas.microsoft.com/office/word/2010/wordprocessingDrawing" xmlns:wp="http://schemas.openxmlformats.org/drawingml/2006/wordprocessingDrawing" xmlns:w10="urn:schemas-microsoft-com:office:word" xmlns:w="http://schemas.openxmlformats.org/wordprocessingml/2006/main" xmlns:w14="http://schemas.microsoft.com/office/word/2010/wordml" xmlns:w15="http://schemas.microsoft.com/office/word/2012/wordml" xmlns:w16cex="http://schemas.microsoft.com/office/word/2018/wordml/cex" xmlns:w16cid="http://schemas.microsoft.com/office/word/2016/wordml/cid" xmlns:w16="http://schemas.microsoft.com/office/word/2018/wordml" xmlns:w16se="http://schemas.microsoft.com/office/word/2015/wordml/symex" xmlns:wpg="http://schemas.microsoft.com/office/word/2010/wordprocessingGroup" xmlns:wpi="http://schemas.microsoft.com/office/word/2010/wordprocessingInk" xmlns:wne="http://schemas.microsoft.com/office/word/2006/wordml" xmlns:wps="http://schemas.microsoft.com/office/word/2010/wordprocessingShape" mc:Ignorable="w14 w15 w16se w16cid w16 w16cex wp14">
+<w:document xmlns:wpc="http://schemas.microsoft.com/office/word/2010/wordprocessingCanvas" xmlns:cx="http://schemas.microsoft.com/office/drawing/2014/chartex" xmlns:cx1="http://schemas.microsoft.com/office/drawing/2015/9/8/chartex" xmlns:cx2="http://schemas.microsoft.com/office/drawing/2015/10/21/chartex" xmlns:cx3="http://schemas.microsoft.com/office/drawing/2016/5/9/chartex" xmlns:cx4="http://schemas.microsoft.com/office/drawing/2016/5/10/chartex" xmlns:cx5="http://schemas.microsoft.com/office/drawing/2016/5/11/chartex" xmlns:cx6="http://schemas.microsoft.com/office/drawing/2016/5/12/chartex" xmlns:cx7="http://schemas.microsoft.com/office/drawing/2016/5/13/chartex" xmlns:cx8="http://schemas.microsoft.com/office/drawing/2016/5/14/chartex" xmlns:mc="http://schemas.openxmlformats.org/markup-compatibility/2006" xmlns:aink="http://schemas.microsoft.com/office/drawing/2016/ink" xmlns:am3d="http://schemas.microsoft.com/office/drawing/2017/model3d" xmlns:o="urn:schemas-microsoft-com:office:office" xmlns:r="http://schemas.openxmlformats.org/officeDocument/2006/relationships" xmlns:m="http://schemas.openxmlformats.org/officeDocument/2006/math" xmlns:v="urn:schemas-microsoft-com:vml" xmlns:wp14="http://schemas.microsoft.com/office/word/2010/wordprocessingDrawing" xmlns:wp="http://schemas.openxmlformats.org/drawingml/2006/wordprocessingDrawing" xmlns:w10="urn:schemas-microsoft-com:office:word" xmlns:w="http://schemas.openxmlformats.org/wordprocessingml/2006/main" xmlns:w14="http://schemas.microsoft.com/office/word/2010/wordml" xmlns:w15="http://schemas.microsoft.com/office/word/2012/wordml" xmlns:w16cex="http://schemas.microsoft.com/office/word/2018/wordml/cex" xmlns:w16cid="http://schemas.microsoft.com/office/word/2016/wordml/cid" xmlns:w16="http://schemas.microsoft.com/office/word/2018/wordml" xmlns:w16sdtdh="http://schemas.microsoft.com/office/word/2020/wordml/sdtdatahash" xmlns:w16se="http://schemas.microsoft.com/office/word/2015/wordml/symex" xmlns:wpg="http://schemas.microsoft.com/office/word/2010/wordprocessingGroup" xmlns:wpi="http://schemas.microsoft.com/office/word/2010/wordprocessingInk" xmlns:wne="http://schemas.microsoft.com/office/word/2006/wordml" xmlns:wps="http://schemas.microsoft.com/office/word/2010/wordprocessingShape" mc:Ignorable="w14 w15 w16se w16cid w16 w16cex w16sdtdh wp14">
   <w:body>
     <w:p>
       <w:r>
@@ -33,12 +33,41 @@
     </w:p>
     <w:p>
       <w:r>
-        <w:t xml:space="preserve">array A[1:n, 1:n] </w:t>
-      </w:r>
-    </w:p>
-    <w:p>
-      <w:r>
-        <w:t xml:space="preserve">for i := 1 to n do </w:t>
+        <w:t xml:space="preserve">array </w:t>
+      </w:r>
+      <w:proofErr w:type="gramStart"/>
+      <w:r>
+        <w:t>A[</w:t>
+      </w:r>
+      <w:proofErr w:type="gramEnd"/>
+      <w:r>
+        <w:t xml:space="preserve">1:n, 1:n] </w:t>
+      </w:r>
+    </w:p>
+    <w:p>
+      <w:r>
+        <w:t xml:space="preserve">for </w:t>
+      </w:r>
+      <w:proofErr w:type="spellStart"/>
+      <w:proofErr w:type="gramStart"/>
+      <w:r>
+        <w:t>i</w:t>
+      </w:r>
+      <w:proofErr w:type="spellEnd"/>
+      <w:r>
+        <w:t xml:space="preserve"> :</w:t>
+      </w:r>
+      <w:proofErr w:type="gramEnd"/>
+      <w:r>
+        <w:t xml:space="preserve">= 1 </w:t>
+      </w:r>
+      <w:proofErr w:type="spellStart"/>
+      <w:r>
+        <w:t>to n</w:t>
+      </w:r>
+      <w:proofErr w:type="spellEnd"/>
+      <w:r>
+        <w:t xml:space="preserve"> do </w:t>
       </w:r>
       <w:r>
         <w:t xml:space="preserve">   </w:t>
@@ -52,8 +81,26 @@
       <w:pPr>
         <w:ind w:firstLine="720"/>
       </w:pPr>
-      <w:r>
-        <w:t xml:space="preserve">A[i, i] := 0 </w:t>
+      <w:proofErr w:type="gramStart"/>
+      <w:r>
+        <w:t>A[</w:t>
+      </w:r>
+      <w:proofErr w:type="spellStart"/>
+      <w:proofErr w:type="gramEnd"/>
+      <w:r>
+        <w:t>i</w:t>
+      </w:r>
+      <w:proofErr w:type="spellEnd"/>
+      <w:r>
+        <w:t xml:space="preserve">, </w:t>
+      </w:r>
+      <w:proofErr w:type="spellStart"/>
+      <w:r>
+        <w:t>i</w:t>
+      </w:r>
+      <w:proofErr w:type="spellEnd"/>
+      <w:r>
+        <w:t xml:space="preserve">] := 0 </w:t>
       </w:r>
       <w:r>
         <w:tab/>
@@ -70,11 +117,24 @@
       <w:r>
         <w:t xml:space="preserve">for </w:t>
       </w:r>
+      <w:proofErr w:type="gramStart"/>
       <w:r>
         <w:t>l</w:t>
       </w:r>
       <w:r>
-        <w:t xml:space="preserve"> := 2 to n do </w:t>
+        <w:t xml:space="preserve"> :</w:t>
+      </w:r>
+      <w:proofErr w:type="gramEnd"/>
+      <w:r>
+        <w:t xml:space="preserve">= 2 </w:t>
+      </w:r>
+      <w:proofErr w:type="spellStart"/>
+      <w:r>
+        <w:t>to n</w:t>
+      </w:r>
+      <w:proofErr w:type="spellEnd"/>
+      <w:r>
+        <w:t xml:space="preserve"> do </w:t>
       </w:r>
       <w:r>
         <w:tab/>
@@ -127,7 +187,20 @@
         <w:ind w:firstLine="720"/>
       </w:pPr>
       <w:r>
-        <w:t xml:space="preserve">for i := 1 to n − </w:t>
+        <w:t xml:space="preserve">for </w:t>
+      </w:r>
+      <w:proofErr w:type="spellStart"/>
+      <w:proofErr w:type="gramStart"/>
+      <w:r>
+        <w:t>i</w:t>
+      </w:r>
+      <w:proofErr w:type="spellEnd"/>
+      <w:r>
+        <w:t xml:space="preserve"> :</w:t>
+      </w:r>
+      <w:proofErr w:type="gramEnd"/>
+      <w:r>
+        <w:t xml:space="preserve">= 1 to n − </w:t>
       </w:r>
       <w:r>
         <w:t>l</w:t>
@@ -167,8 +240,21 @@
       <w:pPr>
         <w:ind w:left="720" w:firstLine="720"/>
       </w:pPr>
-      <w:r>
-        <w:t xml:space="preserve">j := i + </w:t>
+      <w:proofErr w:type="gramStart"/>
+      <w:r>
+        <w:t>j :</w:t>
+      </w:r>
+      <w:proofErr w:type="gramEnd"/>
+      <w:r>
+        <w:t xml:space="preserve">= </w:t>
+      </w:r>
+      <w:proofErr w:type="spellStart"/>
+      <w:r>
+        <w:t>i</w:t>
+      </w:r>
+      <w:proofErr w:type="spellEnd"/>
+      <w:r>
+        <w:t xml:space="preserve"> + </w:t>
       </w:r>
       <w:r>
         <w:t>l</w:t>
@@ -209,8 +295,18 @@
       <w:pPr>
         <w:ind w:left="720" w:firstLine="720"/>
       </w:pPr>
-      <w:r>
-        <w:t xml:space="preserve">A[i, j] := ∞ </w:t>
+      <w:proofErr w:type="gramStart"/>
+      <w:r>
+        <w:t>A[</w:t>
+      </w:r>
+      <w:proofErr w:type="spellStart"/>
+      <w:proofErr w:type="gramEnd"/>
+      <w:r>
+        <w:t>i</w:t>
+      </w:r>
+      <w:proofErr w:type="spellEnd"/>
+      <w:r>
+        <w:t xml:space="preserve">, j] := ∞ </w:t>
       </w:r>
       <w:r>
         <w:tab/>
@@ -246,7 +342,23 @@
         <w:ind w:left="720" w:firstLine="720"/>
       </w:pPr>
       <w:r>
-        <w:t xml:space="preserve">for k := i to j − 1 do </w:t>
+        <w:t xml:space="preserve">for </w:t>
+      </w:r>
+      <w:proofErr w:type="gramStart"/>
+      <w:r>
+        <w:t>k :</w:t>
+      </w:r>
+      <w:proofErr w:type="gramEnd"/>
+      <w:r>
+        <w:t xml:space="preserve">= </w:t>
+      </w:r>
+      <w:proofErr w:type="spellStart"/>
+      <w:r>
+        <w:t>i</w:t>
+      </w:r>
+      <w:proofErr w:type="spellEnd"/>
+      <w:r>
+        <w:t xml:space="preserve"> to j − 1 do </w:t>
       </w:r>
       <w:r>
         <w:tab/>
@@ -282,15 +394,46 @@
       <w:pPr>
         <w:ind w:left="1440" w:firstLine="720"/>
       </w:pPr>
-      <w:r>
-        <w:t>A[i, j] := min</w:t>
+      <w:proofErr w:type="gramStart"/>
+      <w:r>
+        <w:t>A[</w:t>
+      </w:r>
+      <w:proofErr w:type="spellStart"/>
+      <w:proofErr w:type="gramEnd"/>
+      <w:r>
+        <w:t>i</w:t>
+      </w:r>
+      <w:proofErr w:type="spellEnd"/>
+      <w:r>
+        <w:t>, j] := min</w:t>
       </w:r>
       <w:r>
         <w:t>{</w:t>
       </w:r>
       <w:r>
-        <w:t xml:space="preserve"> A[i, j], A[i, k] + A[k + 1, j] + ijk</w:t>
-      </w:r>
+        <w:t xml:space="preserve"> A[</w:t>
+      </w:r>
+      <w:proofErr w:type="spellStart"/>
+      <w:r>
+        <w:t>i</w:t>
+      </w:r>
+      <w:proofErr w:type="spellEnd"/>
+      <w:r>
+        <w:t>, j], A[</w:t>
+      </w:r>
+      <w:proofErr w:type="spellStart"/>
+      <w:r>
+        <w:t>i</w:t>
+      </w:r>
+      <w:proofErr w:type="spellEnd"/>
+      <w:r>
+        <w:t xml:space="preserve">, k] + A[k + 1, j] + </w:t>
+      </w:r>
+      <w:proofErr w:type="spellStart"/>
+      <w:r>
+        <w:t>ijk</w:t>
+      </w:r>
+      <w:proofErr w:type="spellEnd"/>
       <w:r>
         <w:t>}</w:t>
       </w:r>
@@ -389,7 +532,15 @@
         <w:ind w:firstLine="720"/>
       </w:pPr>
       <w:r>
-        <w:t xml:space="preserve">return A[1, n] </w:t>
+        <w:t xml:space="preserve">return </w:t>
+      </w:r>
+      <w:proofErr w:type="gramStart"/>
+      <w:r>
+        <w:t>A[</w:t>
+      </w:r>
+      <w:proofErr w:type="gramEnd"/>
+      <w:r>
+        <w:t xml:space="preserve">1, n] </w:t>
       </w:r>
       <w:r>
         <w:tab/>
@@ -450,10 +601,18 @@
         <w:t xml:space="preserve"> ==</w:t>
       </w:r>
       <w:r>
-        <w:t xml:space="preserve"> runs a constant of Θ</w:t>
-      </w:r>
-      <w:r>
-        <w:t>(1) because it just compares 2 numbers.</w:t>
+        <w:t xml:space="preserve"> runs a constant of </w:t>
+      </w:r>
+      <w:proofErr w:type="gramStart"/>
+      <w:r>
+        <w:t>Θ</w:t>
+      </w:r>
+      <w:r>
+        <w:t>(</w:t>
+      </w:r>
+      <w:proofErr w:type="gramEnd"/>
+      <w:r>
+        <w:t>1) because it just compares 2 numbers.</w:t>
       </w:r>
     </w:p>
     <w:p>
@@ -765,7 +924,21 @@
         <w:rPr>
           <w:rFonts w:eastAsiaTheme="minorEastAsia"/>
         </w:rPr>
-        <w:t xml:space="preserve">And E has a runtime of </w:t>
+        <w:t xml:space="preserve">And </w:t>
+      </w:r>
+      <w:proofErr w:type="spellStart"/>
+      <w:r>
+        <w:rPr>
+          <w:rFonts w:eastAsiaTheme="minorEastAsia"/>
+        </w:rPr>
+        <w:t>E</w:t>
+      </w:r>
+      <w:proofErr w:type="spellEnd"/>
+      <w:r>
+        <w:rPr>
+          <w:rFonts w:eastAsiaTheme="minorEastAsia"/>
+        </w:rPr>
+        <w:t xml:space="preserve"> has a runtime of </w:t>
       </w:r>
       <w:r>
         <w:t xml:space="preserve">Θ(n) because it is a for loop that runs n times. </w:t>
@@ -783,9 +956,14 @@
       </w:r>
     </w:p>
     <w:p>
+      <w:proofErr w:type="gramStart"/>
       <w:r>
         <w:lastRenderedPageBreak/>
-        <w:t>So to find the runtime of D</w:t>
+        <w:t>So</w:t>
+      </w:r>
+      <w:proofErr w:type="gramEnd"/>
+      <w:r>
+        <w:t xml:space="preserve"> to find the runtime of D</w:t>
       </w:r>
       <w:r>
         <w:t xml:space="preserve">. Let’s examine the summations that define D. </w:t>
@@ -820,7 +998,15 @@
         <w:t>dependent</w:t>
       </w:r>
       <w:r>
-        <w:t xml:space="preserve"> on n. so I grows as a result of </w:t>
+        <w:t xml:space="preserve"> on </w:t>
+      </w:r>
+      <w:proofErr w:type="gramStart"/>
+      <w:r>
+        <w:t>n.</w:t>
+      </w:r>
+      <w:proofErr w:type="gramEnd"/>
+      <w:r>
+        <w:t xml:space="preserve"> so I grows as a result of </w:t>
       </w:r>
       <w:r>
         <w:t>Θ(</w:t>
@@ -856,8 +1042,21 @@
         <w:t>.</w:t>
       </w:r>
       <w:r>
-        <w:t xml:space="preserve"> since j grows as a result of I with a rate of growth of n-l+1 and j is a result of i+l-1 we can say that j is about n-l+l</w:t>
-      </w:r>
+        <w:t xml:space="preserve"> since j grows as a result of I with a rate of growth of n-l+1 and j </w:t>
+      </w:r>
+      <w:proofErr w:type="gramStart"/>
+      <w:r>
+        <w:t>is</w:t>
+      </w:r>
+      <w:proofErr w:type="gramEnd"/>
+      <w:r>
+        <w:t xml:space="preserve"> a result of i+l-1 we can say that j is about </w:t>
+      </w:r>
+      <w:proofErr w:type="spellStart"/>
+      <w:r>
+        <w:t>n-l+l</w:t>
+      </w:r>
+      <w:proofErr w:type="spellEnd"/>
       <w:r>
         <w:t xml:space="preserve"> and conclude that j grows as a rate of Θ(n). So </w:t>
       </w:r>
@@ -869,7 +1068,15 @@
     </w:p>
     <w:p>
       <w:r>
-        <w:t>So now we find the rate of growth of I, since it starts at 1 and goes up to n-l+1. We need to see how much l grows. L grows from 2 to n, so it grows at a rate of growth of Θ(n). ***we get n-</w:t>
+        <w:t xml:space="preserve">So now we find the rate of growth of </w:t>
+      </w:r>
+      <w:proofErr w:type="gramStart"/>
+      <w:r>
+        <w:t>I, since</w:t>
+      </w:r>
+      <w:proofErr w:type="gramEnd"/>
+      <w:r>
+        <w:t xml:space="preserve"> it starts at 1 and goes up to n-l+1. We need to see how much l grows. L grows from 2 to n, so it grows at a rate of growth of Θ(n). ***we get n-</w:t>
       </w:r>
       <w:r>
         <w:t xml:space="preserve"> </w:t>
@@ -882,8 +1089,13 @@
       </w:r>
     </w:p>
     <w:p>
-      <w:r>
-        <w:t>So C grows at a rate of Θ(n)*B or Θ(n)*</w:t>
+      <w:proofErr w:type="gramStart"/>
+      <w:r>
+        <w:t>So</w:t>
+      </w:r>
+      <w:proofErr w:type="gramEnd"/>
+      <w:r>
+        <w:t xml:space="preserve"> C grows at a rate of Θ(n)*B or Θ(n)*</w:t>
       </w:r>
       <w:r>
         <w:t xml:space="preserve"> </w:t>
@@ -894,7 +1106,23 @@
     </w:p>
     <w:p>
       <w:r>
-        <w:t xml:space="preserve">And part D grows at a rate of Θ(n) because it’s a sum of l = 2 to n. so the amount of time’s it runs is based on n. </w:t>
+        <w:t xml:space="preserve">And part D grows at a rate of Θ(n) because it’s a sum of l = 2 </w:t>
+      </w:r>
+      <w:proofErr w:type="spellStart"/>
+      <w:r>
+        <w:t>to n</w:t>
+      </w:r>
+      <w:proofErr w:type="spellEnd"/>
+      <w:r>
+        <w:t xml:space="preserve">. so the amount of time’s it runs is based on </w:t>
+      </w:r>
+      <w:proofErr w:type="gramStart"/>
+      <w:r>
+        <w:t>n.</w:t>
+      </w:r>
+      <w:proofErr w:type="gramEnd"/>
+      <w:r>
+        <w:t xml:space="preserve"> </w:t>
       </w:r>
       <w:r>
         <w:t>so we get Θ(n)*C or about Θ(n)*</w:t>
@@ -920,6 +1148,12 @@
     </w:p>
     <w:p>
       <w:r>
+        <w:br w:type="page"/>
+      </w:r>
+    </w:p>
+    <w:p>
+      <w:r>
+        <w:lastRenderedPageBreak/>
         <w:t xml:space="preserve">2. </w:t>
       </w:r>
     </w:p>
@@ -934,33 +1168,98 @@
         <w:rPr>
           <w:rFonts w:cstheme="minorHAnsi"/>
         </w:rPr>
-        <w:t xml:space="preserve">┌(n/k)┐ lists can be sorted in worst case </w:t>
-      </w:r>
-      <w:r>
-        <w:t xml:space="preserve">Θ(kn) time, we need to find the runtime of the worst case insertion sort for each list. </w:t>
-      </w:r>
-    </w:p>
-    <w:p>
-      <w:r>
-        <w:t xml:space="preserve">The worst case insertion sort for a list of size n is Θ(n^2). So, it stands to reason that the worst case for each list is Θ(k^2). However, we also need to take into account that this happens for all (n/k) lists. So the runtime is really Θ(k^2) * </w:t>
-      </w:r>
-      <w:r>
-        <w:rPr>
-          <w:rFonts w:cstheme="minorHAnsi"/>
-        </w:rPr>
-        <w:t>┌(n/k)┐</w:t>
-      </w:r>
-      <w:r>
-        <w:rPr>
-          <w:rFonts w:cstheme="minorHAnsi"/>
-        </w:rPr>
-        <w:t xml:space="preserve">. *** this means that we cancel out one of the k’s and multiply it with n. So we end up with a theta bound </w:t>
+        <w:t>┌(n/</w:t>
+      </w:r>
+      <w:proofErr w:type="gramStart"/>
+      <w:r>
+        <w:rPr>
+          <w:rFonts w:cstheme="minorHAnsi"/>
+        </w:rPr>
+        <w:t>k)┐</w:t>
+      </w:r>
+      <w:proofErr w:type="gramEnd"/>
+      <w:r>
+        <w:rPr>
+          <w:rFonts w:cstheme="minorHAnsi"/>
+        </w:rPr>
+        <w:t xml:space="preserve"> lists can be sorted in worst case </w:t>
+      </w:r>
+      <w:r>
+        <w:t>Θ(</w:t>
+      </w:r>
+      <w:proofErr w:type="spellStart"/>
+      <w:r>
+        <w:t>kn</w:t>
+      </w:r>
+      <w:proofErr w:type="spellEnd"/>
+      <w:r>
+        <w:t xml:space="preserve">) time, we need to find the runtime of the worst case insertion sort for each list. </w:t>
+      </w:r>
+    </w:p>
+    <w:p>
+      <w:r>
+        <w:t xml:space="preserve">The </w:t>
+      </w:r>
+      <w:proofErr w:type="gramStart"/>
+      <w:r>
+        <w:t>worst case</w:t>
+      </w:r>
+      <w:proofErr w:type="gramEnd"/>
+      <w:r>
+        <w:t xml:space="preserve"> insertion sort for a list of size n is Θ(n^2). So, it stands to reason that the worst case for each list is Θ(k^2). However, we also need to </w:t>
+      </w:r>
+      <w:proofErr w:type="gramStart"/>
+      <w:r>
+        <w:t>take into account</w:t>
+      </w:r>
+      <w:proofErr w:type="gramEnd"/>
+      <w:r>
+        <w:t xml:space="preserve"> that this happens for all (n/k) lists. So the runtime is really Θ(k^2) * </w:t>
+      </w:r>
+      <w:r>
+        <w:rPr>
+          <w:rFonts w:cstheme="minorHAnsi"/>
+        </w:rPr>
+        <w:t>┌(n/</w:t>
+      </w:r>
+      <w:proofErr w:type="gramStart"/>
+      <w:r>
+        <w:rPr>
+          <w:rFonts w:cstheme="minorHAnsi"/>
+        </w:rPr>
+        <w:t>k)┐</w:t>
+      </w:r>
+      <w:proofErr w:type="gramEnd"/>
+      <w:r>
+        <w:rPr>
+          <w:rFonts w:cstheme="minorHAnsi"/>
+        </w:rPr>
+        <w:t xml:space="preserve">. *** this means that we cancel out one of the k’s and multiply it with n. So we end up with a theta </w:t>
+      </w:r>
+      <w:proofErr w:type="gramStart"/>
+      <w:r>
+        <w:rPr>
+          <w:rFonts w:cstheme="minorHAnsi"/>
+        </w:rPr>
+        <w:t xml:space="preserve">bound </w:t>
       </w:r>
       <w:r>
         <w:t xml:space="preserve"> </w:t>
       </w:r>
       <w:r>
-        <w:t>Θ(kn)</w:t>
+        <w:t>Θ</w:t>
+      </w:r>
+      <w:proofErr w:type="gramEnd"/>
+      <w:r>
+        <w:t>(</w:t>
+      </w:r>
+      <w:proofErr w:type="spellStart"/>
+      <w:r>
+        <w:t>kn</w:t>
+      </w:r>
+      <w:proofErr w:type="spellEnd"/>
+      <w:r>
+        <w:t>)</w:t>
       </w:r>
       <w:r>
         <w:t>.</w:t>
@@ -977,6 +1276,12 @@
     </w:p>
     <w:p>
       <w:r>
+        <w:br w:type="page"/>
+      </w:r>
+    </w:p>
+    <w:p>
+      <w:r>
+        <w:lastRenderedPageBreak/>
         <w:t>B</w:t>
       </w:r>
       <w:r>
@@ -988,7 +1293,15 @@
     </w:p>
     <w:p>
       <w:r>
-        <w:t>This can be merged into one sorted list in Θ(nlog(n/k)) worst case time. Because we have n/k lists,</w:t>
+        <w:t>This can be merged into one sorted list in Θ(</w:t>
+      </w:r>
+      <w:proofErr w:type="spellStart"/>
+      <w:r>
+        <w:t>nlog</w:t>
+      </w:r>
+      <w:proofErr w:type="spellEnd"/>
+      <w:r>
+        <w:t>(n/k)) worst case time. Because we have n/k lists,</w:t>
       </w:r>
       <w:r>
         <w:t xml:space="preserve"> and they are all sorted. Just like merge sort, we will sort two lists at a time until we get </w:t>
@@ -997,8 +1310,16 @@
         <w:rPr>
           <w:rFonts w:cstheme="minorHAnsi"/>
         </w:rPr>
-        <w:t>┌(n/k)┐</w:t>
-      </w:r>
+        <w:t>┌(n/</w:t>
+      </w:r>
+      <w:proofErr w:type="gramStart"/>
+      <w:r>
+        <w:rPr>
+          <w:rFonts w:cstheme="minorHAnsi"/>
+        </w:rPr>
+        <w:t>k)┐</w:t>
+      </w:r>
+      <w:proofErr w:type="gramEnd"/>
       <w:r>
         <w:t xml:space="preserve">/2 lists, then we merge two again until we have </w:t>
       </w:r>
@@ -1027,19 +1348,47 @@
         <w:rPr>
           <w:rFonts w:cstheme="minorHAnsi"/>
         </w:rPr>
-        <w:t xml:space="preserve">of ┌(n/k)┐ lists. This is the same as </w:t>
-      </w:r>
-      <w:r>
-        <w:rPr>
-          <w:rFonts w:cstheme="minorHAnsi"/>
-        </w:rPr>
-        <w:t xml:space="preserve">the amount of time we merge all sub lists in a set </w:t>
-      </w:r>
-      <w:r>
-        <w:rPr>
-          <w:rFonts w:cstheme="minorHAnsi"/>
-        </w:rPr>
-        <w:t xml:space="preserve">in merge sort. </w:t>
+        <w:t>of ┌(n/</w:t>
+      </w:r>
+      <w:proofErr w:type="gramStart"/>
+      <w:r>
+        <w:rPr>
+          <w:rFonts w:cstheme="minorHAnsi"/>
+        </w:rPr>
+        <w:t>k)┐</w:t>
+      </w:r>
+      <w:proofErr w:type="gramEnd"/>
+      <w:r>
+        <w:rPr>
+          <w:rFonts w:cstheme="minorHAnsi"/>
+        </w:rPr>
+        <w:t xml:space="preserve"> lists. This is the same as </w:t>
+      </w:r>
+      <w:r>
+        <w:rPr>
+          <w:rFonts w:cstheme="minorHAnsi"/>
+        </w:rPr>
+        <w:t xml:space="preserve">the amount of time we merge all sub lists in a </w:t>
+      </w:r>
+      <w:proofErr w:type="gramStart"/>
+      <w:r>
+        <w:rPr>
+          <w:rFonts w:cstheme="minorHAnsi"/>
+        </w:rPr>
+        <w:t xml:space="preserve">set </w:t>
+      </w:r>
+      <w:r>
+        <w:rPr>
+          <w:rFonts w:cstheme="minorHAnsi"/>
+        </w:rPr>
+        <w:t>in</w:t>
+      </w:r>
+      <w:proofErr w:type="gramEnd"/>
+      <w:r>
+        <w:rPr>
+          <w:rFonts w:cstheme="minorHAnsi"/>
+        </w:rPr>
+        <w:t xml:space="preserve"> merge sort. </w:t>
       </w:r>
       <w:r>
         <w:rPr>
@@ -1048,7 +1397,15 @@
         <w:t xml:space="preserve">This is just the merges though. Every merge requires n comparisons. Which is why the runtime Is </w:t>
       </w:r>
       <w:r>
-        <w:t xml:space="preserve">Θ(nlog(n/k)). </w:t>
+        <w:t>Θ(</w:t>
+      </w:r>
+      <w:proofErr w:type="spellStart"/>
+      <w:r>
+        <w:t>nlog</w:t>
+      </w:r>
+      <w:proofErr w:type="spellEnd"/>
+      <w:r>
+        <w:t xml:space="preserve">(n/k)). </w:t>
       </w:r>
     </w:p>
     <w:p>
@@ -1070,7 +1427,15 @@
         <w:t xml:space="preserve">A = </w:t>
       </w:r>
       <w:r>
-        <w:t xml:space="preserve">[A1,A2,A3,…,Ak]    </w:t>
+        <w:t>[A</w:t>
+      </w:r>
+      <w:proofErr w:type="gramStart"/>
+      <w:r>
+        <w:t>1,A</w:t>
+      </w:r>
+      <w:proofErr w:type="gramEnd"/>
+      <w:r>
+        <w:t xml:space="preserve">2,A3,…,Ak]    </w:t>
       </w:r>
       <w:r>
         <w:t xml:space="preserve">B = </w:t>
@@ -1091,372 +1456,813 @@
     <w:p/>
     <w:p>
       <w:r>
+        <w:t xml:space="preserve">We compare A1 to B1, take the smaller, B1, then A1 to B2 take the smaller, A1, then take compare A1 to B2, take the smaller, A2, then compare … and we do this until we go through the whole list for both A and B. </w:t>
+      </w:r>
+      <w:r>
+        <w:t>We would need 2*n comparisons. Which is a runtime of Θ(</w:t>
+      </w:r>
+      <w:r>
+        <w:t>k</w:t>
+      </w:r>
+      <w:r>
+        <w:t>)</w:t>
+      </w:r>
+      <w:r>
+        <w:t xml:space="preserve">. This is </w:t>
+      </w:r>
+      <w:r>
+        <w:t xml:space="preserve">the case because we compare one value of A and one value of B and take the smallest. Then we ignore that one for the rest of the comparisons. So, for each comparison we place an element in B or A in a new sorted list and ignore it for the rest of the merge. That means 2*k elements results in 2*k comparisons. </w:t>
+      </w:r>
+    </w:p>
+    <w:p>
+      <w:r>
+        <w:t xml:space="preserve">Now remember that there are n/k lists, each with a size of k elements. With a total of n elements. Each two lists are comparing 2*k elements, resulting in a total amount of </w:t>
+      </w:r>
+      <w:r>
+        <w:t xml:space="preserve">n comparisons </w:t>
+      </w:r>
+      <w:r>
+        <w:t>for every time we merge all pairs of sub lists together</w:t>
+      </w:r>
+      <w:r>
+        <w:t xml:space="preserve">. </w:t>
+      </w:r>
+    </w:p>
+    <w:p>
+      <w:r>
+        <w:t xml:space="preserve">And like we found before; we merge all sub lists together log(n/k) times. </w:t>
+      </w:r>
+    </w:p>
+    <w:p>
+      <w:r>
+        <w:t>Resulting in our runtime.</w:t>
+      </w:r>
+    </w:p>
+    <w:p>
+      <w:r>
+        <w:br w:type="page"/>
+      </w:r>
+    </w:p>
+    <w:p>
+      <w:r>
         <w:lastRenderedPageBreak/>
-        <w:t xml:space="preserve">We compare A1 to B1, take the smaller, B1, then A1 to B2 take the smaller, A1, then take compare A1 to B2, take the smaller, A2, then compare … and we do this until we go through the whole list for both A and B. </w:t>
-      </w:r>
-      <w:r>
-        <w:t>We would need 2*n comparisons. Which is a runtime of Θ(</w:t>
-      </w:r>
-      <w:r>
-        <w:t>k</w:t>
+        <w:t>C.</w:t>
+      </w:r>
+      <w:r>
+        <w:t xml:space="preserve"> </w:t>
+      </w:r>
+      <w:proofErr w:type="gramStart"/>
+      <w:r>
+        <w:t>Θ(</w:t>
+      </w:r>
+      <w:proofErr w:type="spellStart"/>
+      <w:proofErr w:type="gramEnd"/>
+      <w:r>
+        <w:t>nk</w:t>
+      </w:r>
+      <w:proofErr w:type="spellEnd"/>
+      <w:r>
+        <w:t xml:space="preserve"> + n log(n/k))</w:t>
+      </w:r>
+    </w:p>
+    <w:p>
+      <w:r>
+        <w:t xml:space="preserve">We need to find k as a function of n that is at worst </w:t>
+      </w:r>
+      <w:proofErr w:type="gramStart"/>
+      <w:r>
+        <w:t>Θ(</w:t>
+      </w:r>
+      <w:proofErr w:type="gramEnd"/>
+      <w:r>
+        <w:t>n log(n)) because that is the order of growth for merge sort. To find the fastest rate of growth for k for which this holds, we need to come up with functions where if k = Θ(f(n)) the hybrid algorithm runs in O(</w:t>
+      </w:r>
+      <w:proofErr w:type="spellStart"/>
+      <w:r>
+        <w:t>nlogn</w:t>
+      </w:r>
+      <w:proofErr w:type="spellEnd"/>
+      <w:r>
+        <w:t>) time and showing that if k = w(f(n)), the hybrid algorithm runs in w(</w:t>
+      </w:r>
+      <w:proofErr w:type="spellStart"/>
+      <w:r>
+        <w:t>nlogn</w:t>
+      </w:r>
+      <w:proofErr w:type="spellEnd"/>
+      <w:r>
+        <w:t>) time.</w:t>
+      </w:r>
+    </w:p>
+    <w:p/>
+    <w:p>
+      <w:r>
+        <w:t xml:space="preserve">Let us take the fact that </w:t>
+      </w:r>
+      <w:proofErr w:type="gramStart"/>
+      <w:r>
+        <w:t>Θ(</w:t>
+      </w:r>
+      <w:proofErr w:type="spellStart"/>
+      <w:proofErr w:type="gramEnd"/>
+      <w:r>
+        <w:t>nk</w:t>
+      </w:r>
+      <w:proofErr w:type="spellEnd"/>
+      <w:r>
+        <w:t xml:space="preserve"> + n log(n/k)) must be at worst Θ(</w:t>
+      </w:r>
+      <w:proofErr w:type="spellStart"/>
+      <w:r>
+        <w:t>nlog</w:t>
+      </w:r>
+      <w:proofErr w:type="spellEnd"/>
+      <w:r>
+        <w:t xml:space="preserve">(n)). So </w:t>
+      </w:r>
+      <w:proofErr w:type="spellStart"/>
+      <w:r>
+        <w:t>nk</w:t>
+      </w:r>
+      <w:proofErr w:type="spellEnd"/>
+      <w:r>
+        <w:t xml:space="preserve"> = Θ(</w:t>
+      </w:r>
+      <w:proofErr w:type="spellStart"/>
+      <w:r>
+        <w:t>nlogn</w:t>
+      </w:r>
+      <w:proofErr w:type="spellEnd"/>
+      <w:r>
+        <w:t xml:space="preserve">) or </w:t>
+      </w:r>
+      <w:proofErr w:type="spellStart"/>
+      <w:r>
+        <w:t>nlog</w:t>
+      </w:r>
+      <w:proofErr w:type="spellEnd"/>
+      <w:r>
+        <w:t>(n/k) = Θ(</w:t>
+      </w:r>
+      <w:proofErr w:type="spellStart"/>
+      <w:r>
+        <w:t>nlogn</w:t>
+      </w:r>
+      <w:proofErr w:type="spellEnd"/>
+      <w:r>
+        <w:t>). The largest possibility for k is Θ(</w:t>
+      </w:r>
+      <w:proofErr w:type="spellStart"/>
+      <w:r>
+        <w:t>logn</w:t>
+      </w:r>
+      <w:proofErr w:type="spellEnd"/>
+      <w:r>
+        <w:t xml:space="preserve">). Because if k was bigger than that, than </w:t>
+      </w:r>
+      <w:proofErr w:type="spellStart"/>
+      <w:r>
+        <w:t>nk</w:t>
+      </w:r>
+      <w:proofErr w:type="spellEnd"/>
+      <w:r>
+        <w:t xml:space="preserve"> would be bigger than Θ(</w:t>
+      </w:r>
+      <w:proofErr w:type="spellStart"/>
+      <w:r>
+        <w:t>nlogn</w:t>
+      </w:r>
+      <w:proofErr w:type="spellEnd"/>
+      <w:r>
+        <w:t xml:space="preserve">). And </w:t>
+      </w:r>
+      <w:proofErr w:type="spellStart"/>
+      <w:r>
+        <w:t>nlog</w:t>
+      </w:r>
+      <w:proofErr w:type="spellEnd"/>
+      <w:r>
+        <w:t xml:space="preserve">(n/k) = </w:t>
+      </w:r>
+      <w:proofErr w:type="spellStart"/>
+      <w:r>
+        <w:t>nlog</w:t>
+      </w:r>
+      <w:proofErr w:type="spellEnd"/>
+      <w:r>
+        <w:t>(n/</w:t>
+      </w:r>
+      <w:proofErr w:type="spellStart"/>
+      <w:r>
+        <w:t>logn</w:t>
+      </w:r>
+      <w:proofErr w:type="spellEnd"/>
+      <w:r>
+        <w:t xml:space="preserve">) = </w:t>
+      </w:r>
+      <w:proofErr w:type="spellStart"/>
+      <w:r>
+        <w:t>nlog</w:t>
+      </w:r>
+      <w:proofErr w:type="spellEnd"/>
+      <w:r>
+        <w:t>(n)-</w:t>
+      </w:r>
+      <w:proofErr w:type="spellStart"/>
+      <w:r>
+        <w:t>nlog</w:t>
+      </w:r>
+      <w:proofErr w:type="spellEnd"/>
+      <w:r>
+        <w:t>(log(n)) which is Θ(</w:t>
+      </w:r>
+      <w:proofErr w:type="spellStart"/>
+      <w:r>
+        <w:t>nlogn</w:t>
+      </w:r>
+      <w:proofErr w:type="spellEnd"/>
+      <w:r>
+        <w:t xml:space="preserve">). Because </w:t>
+      </w:r>
+      <w:proofErr w:type="spellStart"/>
+      <w:r>
+        <w:t>nlog</w:t>
+      </w:r>
+      <w:proofErr w:type="spellEnd"/>
+      <w:r>
+        <w:t xml:space="preserve">(log(n)) grows slower than </w:t>
+      </w:r>
+      <w:proofErr w:type="spellStart"/>
+      <w:r>
+        <w:t>nlog</w:t>
+      </w:r>
+      <w:proofErr w:type="spellEnd"/>
+      <w:r>
+        <w:t>(n) and it is also subtracting it from the runtime. Θ(</w:t>
+      </w:r>
+      <w:proofErr w:type="spellStart"/>
+      <w:r>
+        <w:t>nlogn</w:t>
+      </w:r>
+      <w:proofErr w:type="spellEnd"/>
+      <w:r>
+        <w:t>) + Θ(</w:t>
+      </w:r>
+      <w:proofErr w:type="spellStart"/>
+      <w:r>
+        <w:t>nlogn</w:t>
+      </w:r>
+      <w:proofErr w:type="spellEnd"/>
+      <w:r>
+        <w:t>) results in a runtime of Θ(</w:t>
+      </w:r>
+      <w:proofErr w:type="spellStart"/>
+      <w:r>
+        <w:t>nlogn</w:t>
+      </w:r>
+      <w:proofErr w:type="spellEnd"/>
+      <w:r>
+        <w:t>). Which is just as good as merge sort.</w:t>
+      </w:r>
+    </w:p>
+    <w:p>
+      <w:r>
+        <w:br w:type="page"/>
+      </w:r>
+    </w:p>
+    <w:p>
+      <w:r>
+        <w:lastRenderedPageBreak/>
+        <w:t>3.</w:t>
+      </w:r>
+    </w:p>
+    <w:p>
+      <w:r>
+        <w:t>*</w:t>
+      </w:r>
+      <w:r>
+        <w:t>A.</w:t>
+      </w:r>
+      <w:r>
+        <w:t xml:space="preserve"> </w:t>
+      </w:r>
+    </w:p>
+    <w:p>
+      <w:r>
+        <w:t>Ans:</w:t>
+      </w:r>
+      <w:r>
+        <w:t xml:space="preserve"> ln(ln(n)) &lt; sqrt(ln(n)) &lt; ln^2(n) &lt; 2^ln(n) &lt;= n &lt; Ln(n!) &lt;= </w:t>
+      </w:r>
+      <w:proofErr w:type="spellStart"/>
+      <w:r>
+        <w:t>nln</w:t>
+      </w:r>
+      <w:proofErr w:type="spellEnd"/>
+      <w:r>
+        <w:t xml:space="preserve">(n) &lt; n^2 &lt; ln(n)! &lt; ln(n)^(ln(n)) &lt;= </w:t>
+      </w:r>
+      <w:proofErr w:type="spellStart"/>
+      <w:r>
+        <w:t>n^ln</w:t>
+      </w:r>
+      <w:proofErr w:type="spellEnd"/>
+      <w:r>
+        <w:t>(ln(n)) &lt; 2^n &lt; 4^n &lt; n! &lt; 2^2^n</w:t>
+      </w:r>
+    </w:p>
+    <w:p>
+      <w:r>
+        <w:t xml:space="preserve">n &lt; </w:t>
+      </w:r>
+      <w:proofErr w:type="spellStart"/>
+      <w:r>
+        <w:t>nln</w:t>
+      </w:r>
+      <w:proofErr w:type="spellEnd"/>
+      <w:r>
+        <w:t xml:space="preserve">(n) &lt; </w:t>
+      </w:r>
+    </w:p>
+    <w:p>
+      <w:r>
+        <w:t xml:space="preserve">*&lt;= </w:t>
+      </w:r>
+      <w:r>
+        <w:sym w:font="Wingdings" w:char="F0E8"/>
+      </w:r>
+      <w:r>
+        <w:t xml:space="preserve"> equal to</w:t>
+      </w:r>
+    </w:p>
+    <w:p>
+      <w:r>
+        <w:t xml:space="preserve"> </w:t>
+      </w:r>
+      <w:r>
+        <w:t>ln(ln(n))</w:t>
+      </w:r>
+      <w:r>
+        <w:t xml:space="preserve"> </w:t>
+      </w:r>
+      <w:r>
+        <w:t xml:space="preserve">&lt; </w:t>
+      </w:r>
+      <w:r>
+        <w:t>n</w:t>
+      </w:r>
+      <w:r>
+        <w:t xml:space="preserve"> </w:t>
+      </w:r>
+      <w:r>
+        <w:t xml:space="preserve">&lt; </w:t>
+      </w:r>
+      <w:proofErr w:type="spellStart"/>
+      <w:r>
+        <w:t>nln</w:t>
+      </w:r>
+      <w:proofErr w:type="spellEnd"/>
+      <w:r>
+        <w:t>(n)</w:t>
+      </w:r>
+      <w:r>
+        <w:t xml:space="preserve"> </w:t>
+      </w:r>
+      <w:r>
+        <w:t>&lt;</w:t>
+      </w:r>
+      <w:r>
+        <w:t xml:space="preserve"> </w:t>
+      </w:r>
+      <w:r>
+        <w:t>n^2</w:t>
+      </w:r>
+      <w:r>
+        <w:t xml:space="preserve"> &lt; n!</w:t>
+      </w:r>
+    </w:p>
+    <w:p>
+      <w:r>
+        <w:t>2^n &lt; 4^n</w:t>
+      </w:r>
+      <w:r>
+        <w:t xml:space="preserve"> </w:t>
+      </w:r>
+    </w:p>
+    <w:p>
+      <w:r>
+        <w:t>Sqrt(ln(n))</w:t>
+      </w:r>
+      <w:r>
+        <w:t xml:space="preserve"> </w:t>
+      </w:r>
+      <w:r>
+        <w:t>&lt; ln(n!)</w:t>
+      </w:r>
+      <w:r>
+        <w:t xml:space="preserve"> </w:t>
+      </w:r>
+      <w:r>
+        <w:t xml:space="preserve">&lt; </w:t>
+      </w:r>
+      <w:r>
+        <w:t>└ln(n)┘</w:t>
+      </w:r>
+      <w:r>
+        <w:t>!</w:t>
+      </w:r>
+      <w:r>
+        <w:t xml:space="preserve"> </w:t>
+      </w:r>
+    </w:p>
+    <w:p>
+      <w:r>
+        <w:t>2^ln(n) &lt; ln(n)^ln(n)</w:t>
+      </w:r>
+      <w:r>
+        <w:t xml:space="preserve"> </w:t>
+      </w:r>
+    </w:p>
+    <w:p>
+      <w:r>
+        <w:t xml:space="preserve">Still need: </w:t>
+      </w:r>
+      <w:r>
+        <w:rPr>
+          <w:rFonts w:cstheme="minorHAnsi"/>
+        </w:rPr>
+        <w:t>└ln(n)</w:t>
+      </w:r>
+      <w:proofErr w:type="gramStart"/>
+      <w:r>
+        <w:rPr>
+          <w:rFonts w:cstheme="minorHAnsi"/>
+        </w:rPr>
+        <w:t>┘!</w:t>
+      </w:r>
+      <w:r>
+        <w:rPr>
+          <w:rFonts w:cstheme="minorHAnsi"/>
+        </w:rPr>
+        <w:t>,</w:t>
+      </w:r>
+      <w:proofErr w:type="gramEnd"/>
+      <w:r>
+        <w:rPr>
+          <w:rFonts w:cstheme="minorHAnsi"/>
+        </w:rPr>
+        <w:t xml:space="preserve"> </w:t>
+      </w:r>
+      <w:r>
+        <w:rPr>
+          <w:rFonts w:cstheme="minorHAnsi"/>
+        </w:rPr>
+        <w:t>(ln(n))^2</w:t>
+      </w:r>
+      <w:r>
+        <w:rPr>
+          <w:rFonts w:cstheme="minorHAnsi"/>
+        </w:rPr>
+        <w:t>, ln(n!)</w:t>
+      </w:r>
+      <w:r>
+        <w:rPr>
+          <w:rFonts w:cstheme="minorHAnsi"/>
+        </w:rPr>
+        <w:t xml:space="preserve">, </w:t>
+      </w:r>
+      <w:proofErr w:type="spellStart"/>
+      <w:r>
+        <w:rPr>
+          <w:rFonts w:cstheme="minorHAnsi"/>
+        </w:rPr>
+        <w:t>n^ln</w:t>
+      </w:r>
+      <w:proofErr w:type="spellEnd"/>
+      <w:r>
+        <w:rPr>
+          <w:rFonts w:cstheme="minorHAnsi"/>
+        </w:rPr>
+        <w:t>(ln(n))</w:t>
+      </w:r>
+      <w:r>
+        <w:rPr>
+          <w:rFonts w:cstheme="minorHAnsi"/>
+        </w:rPr>
+        <w:t xml:space="preserve">, </w:t>
+      </w:r>
+      <w:r>
+        <w:rPr>
+          <w:rFonts w:cstheme="minorHAnsi"/>
+        </w:rPr>
+        <w:t>,2^2^n</w:t>
+      </w:r>
+      <w:r>
+        <w:rPr>
+          <w:rFonts w:cstheme="minorHAnsi"/>
+        </w:rPr>
+        <w:t>, 2^ln(n)</w:t>
+      </w:r>
+      <w:r>
+        <w:rPr>
+          <w:rFonts w:cstheme="minorHAnsi"/>
+        </w:rPr>
+        <w:t>, ln(n)^ln(n)</w:t>
+      </w:r>
+      <w:r>
+        <w:rPr>
+          <w:rFonts w:cstheme="minorHAnsi"/>
+        </w:rPr>
+        <w:t xml:space="preserve">, sqrt(ln(n)) </w:t>
+      </w:r>
+      <w:r>
+        <w:rPr>
+          <w:rFonts w:cstheme="minorHAnsi"/>
+        </w:rPr>
+        <w:t xml:space="preserve"> ┌┐</w:t>
+      </w:r>
+    </w:p>
+    <w:p>
+      <w:r>
+        <w:t>Scratch:</w:t>
+      </w:r>
+    </w:p>
+    <w:p>
+      <w:r>
+        <w:t>Some identities:</w:t>
+      </w:r>
+    </w:p>
+    <w:p>
+      <w:proofErr w:type="spellStart"/>
+      <w:r>
+        <w:t>N^log</w:t>
+      </w:r>
+      <w:proofErr w:type="spellEnd"/>
+      <w:r>
+        <w:t>(log(n)) = (log(n</w:t>
+      </w:r>
+      <w:proofErr w:type="gramStart"/>
+      <w:r>
+        <w:t>))^</w:t>
+      </w:r>
+      <w:proofErr w:type="gramEnd"/>
+      <w:r>
+        <w:t>log(n)</w:t>
+      </w:r>
+    </w:p>
+    <w:p>
+      <w:r>
+        <w:t>n^2 = 4^log(n)</w:t>
+      </w:r>
+    </w:p>
+    <w:p>
+      <w:r>
+        <w:t>n = 2^log(n)</w:t>
+      </w:r>
+    </w:p>
+    <w:p>
+      <w:r>
+        <w:t xml:space="preserve">2^sqrt(2log(n)) = </w:t>
+      </w:r>
+      <w:proofErr w:type="spellStart"/>
+      <w:r>
+        <w:t>n^sqrt</w:t>
+      </w:r>
+      <w:proofErr w:type="spellEnd"/>
+      <w:r>
+        <w:t>(2/log(n))</w:t>
+      </w:r>
+    </w:p>
+    <w:p>
+      <w:r>
+        <w:t>1 = n^(1/log(n))</w:t>
+      </w:r>
+    </w:p>
+    <w:p>
+      <w:r>
+        <w:t>log*</w:t>
+      </w:r>
+      <w:r>
+        <w:t>(log(n)) = log*(n) – 1 for n &gt; 1</w:t>
+      </w:r>
+    </w:p>
+    <w:p>
+      <w:pPr>
+        <w:rPr>
+          <w:u w:val="single"/>
+        </w:rPr>
+      </w:pPr>
+      <w:r>
+        <w:rPr>
+          <w:u w:val="single"/>
+        </w:rPr>
+        <w:t xml:space="preserve">Asymptotic bounds for Stirling’s formula are </w:t>
+      </w:r>
+    </w:p>
+    <w:p>
+      <w:r>
+        <w:t xml:space="preserve">n! = </w:t>
+      </w:r>
+      <w:proofErr w:type="gramStart"/>
+      <w:r>
+        <w:t>Θ(</w:t>
+      </w:r>
+      <w:proofErr w:type="gramEnd"/>
+      <w:r>
+        <w:t>n</w:t>
+      </w:r>
+      <w:r>
+        <w:t>^</w:t>
+      </w:r>
+      <w:r>
+        <w:t xml:space="preserve">n+1/2 e </w:t>
+      </w:r>
+      <w:r>
+        <w:t>^</w:t>
+      </w:r>
+      <w:r>
+        <w:t>−n )</w:t>
+      </w:r>
+    </w:p>
+    <w:p>
+      <w:r>
+        <w:t>log(n!) = Θ(</w:t>
+      </w:r>
+      <w:proofErr w:type="spellStart"/>
+      <w:r>
+        <w:t>nlog</w:t>
+      </w:r>
+      <w:proofErr w:type="spellEnd"/>
+      <w:r>
+        <w:t>(n))</w:t>
+      </w:r>
+    </w:p>
+    <w:p>
+      <w:r>
+        <w:t>log(n)! = Θ((log(n</w:t>
+      </w:r>
+      <w:proofErr w:type="gramStart"/>
+      <w:r>
+        <w:t>))^</w:t>
+      </w:r>
+      <w:proofErr w:type="gramEnd"/>
+      <w:r>
+        <w:t>(log(n) + 1/2)*e^(-log(n))</w:t>
       </w:r>
       <w:r>
         <w:t>)</w:t>
       </w:r>
-      <w:r>
-        <w:t xml:space="preserve">. This is </w:t>
-      </w:r>
-      <w:r>
-        <w:t xml:space="preserve">the case because we compare one value of A and one value of B and take the smallest. Then we ignore that one for the rest of the comparisons. So, for each comparison we place an element in B or A in a new sorted list and ignore it for the rest of the merge. That means 2*k elements results in 2*k comparisons. </w:t>
-      </w:r>
-    </w:p>
-    <w:p>
-      <w:r>
-        <w:t xml:space="preserve">Now remember that there are n/k lists, each with a size of k elements. With a total of n elements. Each two lists are comparing 2*k elements, resulting in a total amount of </w:t>
-      </w:r>
-      <w:r>
-        <w:t xml:space="preserve">n comparisons </w:t>
-      </w:r>
-      <w:r>
-        <w:t>for every time we merge all pairs of sub lists together</w:t>
-      </w:r>
-      <w:r>
-        <w:t xml:space="preserve">. </w:t>
-      </w:r>
-    </w:p>
-    <w:p>
-      <w:r>
-        <w:t xml:space="preserve">And like we found before; we merge all sub lists together log(n/k) times. </w:t>
-      </w:r>
-    </w:p>
-    <w:p>
-      <w:r>
-        <w:t>Resulting in our runtime.</w:t>
-      </w:r>
-    </w:p>
-    <w:p>
-      <w:r>
-        <w:t>C.</w:t>
+    </w:p>
+    <w:p/>
+    <w:p>
+      <w:r>
+        <w:br w:type="page"/>
+      </w:r>
+    </w:p>
+    <w:p>
+      <w:r>
+        <w:lastRenderedPageBreak/>
+        <w:t>***</w:t>
+      </w:r>
+      <w:r>
+        <w:t>B.</w:t>
       </w:r>
       <w:r>
         <w:t xml:space="preserve"> </w:t>
       </w:r>
-      <w:r>
-        <w:t>Θ(nk + n log(n/k))</w:t>
-      </w:r>
-    </w:p>
-    <w:p>
-      <w:r>
-        <w:t>We need to find k as a function of n that is at worst Θ(n log(n)) because that is the order of growth for merge sort. To find the fastest rate of growth for k for which this holds, we need to come up with functions where if k = Θ(f(n)) the hybrid algorithm runs in O(nlogn) time and showing that if k = w(f(n)), the hybrid algorithm runs in w(nlogn) time.</w:t>
-      </w:r>
-    </w:p>
-    <w:p/>
-    <w:p>
-      <w:r>
-        <w:t>Let us take the fact that Θ(nk + n log(n/k)) must be at worst Θ(nlog(n)). So nk = Θ(nlogn) or nlog(n/k) = Θ(nlogn). The largest possibility for k is Θ(logn). Because if k was bigger than that, than nk would be bigger than Θ(nlogn). And nlog(n/k) = nlog(n/logn) = nlog(n)-nlog(log(n)) which is Θ(nlogn). Because nlog(log(n)) grows slower than nlog(n) and it is also subtracting it from the runtime. Θ(nlogn) + Θ(nlogn) results in a runtime of Θ(nlogn). Which is just as good as merge sort.</w:t>
-      </w:r>
-    </w:p>
-    <w:p>
-      <w:r>
-        <w:t>3.</w:t>
-      </w:r>
-    </w:p>
-    <w:p>
-      <w:r>
-        <w:t>*</w:t>
-      </w:r>
-      <w:r>
-        <w:t>A.</w:t>
+      <w:bookmarkStart w:id="0" w:name="_Hlk83596586"/>
+      <w:r>
+        <w:t xml:space="preserve">f(n) + g(n) = </w:t>
+      </w:r>
+      <w:r>
+        <w:rPr>
+          <w:rFonts w:cstheme="minorHAnsi"/>
+        </w:rPr>
+        <w:t>Ꝋ</w:t>
+      </w:r>
+      <w:r>
+        <w:t>(max{f(n</w:t>
+      </w:r>
+      <w:proofErr w:type="gramStart"/>
+      <w:r>
+        <w:t>),g</w:t>
+      </w:r>
+      <w:proofErr w:type="gramEnd"/>
+      <w:r>
+        <w:t>(n)})</w:t>
       </w:r>
       <w:r>
         <w:t xml:space="preserve"> </w:t>
       </w:r>
-    </w:p>
-    <w:p>
-      <w:r>
-        <w:t>Ans:</w:t>
-      </w:r>
-      <w:r>
-        <w:t xml:space="preserve"> ln(ln(n)) &lt; sqrt(ln(n)) &lt; ln^2(n) &lt; 2^ln(n) &lt;= n &lt; Ln(n!) &lt;= nln(n) &lt; n^2 &lt; ln(n)! &lt; ln(n)^(ln(n)) &lt;= n^ln(ln(n)) &lt; 2^n &lt; 4^n &lt; n! &lt; 2^2^n</w:t>
-      </w:r>
-    </w:p>
-    <w:p/>
-    <w:p>
-      <w:r>
-        <w:t xml:space="preserve">n &lt; nln(n) &lt; </w:t>
-      </w:r>
-    </w:p>
-    <w:p>
-      <w:r>
-        <w:t xml:space="preserve">*&lt;= </w:t>
-      </w:r>
-      <w:r>
-        <w:sym w:font="Wingdings" w:char="F0E8"/>
-      </w:r>
-      <w:r>
-        <w:t xml:space="preserve"> equal to</w:t>
-      </w:r>
-    </w:p>
-    <w:p>
       <w:r>
         <w:t xml:space="preserve"> </w:t>
       </w:r>
-      <w:r>
-        <w:t>ln(ln(n))</w:t>
-      </w:r>
-      <w:r>
+      <w:bookmarkEnd w:id="0"/>
+    </w:p>
+    <w:p>
+      <w:pPr>
+        <w:rPr>
+          <w:rFonts w:cstheme="minorHAnsi"/>
+        </w:rPr>
+      </w:pPr>
+      <w:r>
+        <w:t>Argument:</w:t>
+      </w:r>
+      <w:r>
+        <w:t xml:space="preserve"> Let us take a function, call it Y(n) = f(n) + g(n). And the definition of </w:t>
+      </w:r>
+      <w:r>
+        <w:rPr>
+          <w:rFonts w:cstheme="minorHAnsi"/>
+        </w:rPr>
+        <w:t>x(n) = Ꝋ(h(n)). This definition stays true if f(n) = O(g(n)) and g(n) = o(f(n)) because they share the same rate of growth.</w:t>
+      </w:r>
+      <w:r>
+        <w:rPr>
+          <w:rFonts w:cstheme="minorHAnsi"/>
+        </w:rPr>
         <w:t xml:space="preserve"> </w:t>
       </w:r>
       <w:r>
-        <w:t xml:space="preserve">&lt; </w:t>
-      </w:r>
-      <w:r>
-        <w:t>n</w:t>
-      </w:r>
-      <w:r>
+        <w:rPr>
+          <w:rFonts w:cstheme="minorHAnsi"/>
+        </w:rPr>
+        <w:t>Conceptually, if we have big values of n, for the rate of growth to be the same, then we need to take the maximum values of f(n) + g(n).</w:t>
+      </w:r>
+      <w:r>
+        <w:rPr>
+          <w:rFonts w:cstheme="minorHAnsi"/>
+        </w:rPr>
         <w:t xml:space="preserve"> </w:t>
       </w:r>
       <w:r>
-        <w:t>&lt; nln(n)</w:t>
-      </w:r>
-      <w:r>
+        <w:rPr>
+          <w:rFonts w:cstheme="minorHAnsi"/>
+        </w:rPr>
+        <w:t xml:space="preserve">because in large values of n. </w:t>
+      </w:r>
+      <w:r>
+        <w:rPr>
+          <w:rFonts w:cstheme="minorHAnsi"/>
+        </w:rPr>
+        <w:t>The bigger rate of growth between f(n) and g(n) will overtake the other function.</w:t>
+      </w:r>
+      <w:r>
+        <w:rPr>
+          <w:rFonts w:cstheme="minorHAnsi"/>
+        </w:rPr>
         <w:t xml:space="preserve"> </w:t>
       </w:r>
       <w:r>
-        <w:t>&lt;</w:t>
-      </w:r>
-      <w:r>
-        <w:t xml:space="preserve"> </w:t>
-      </w:r>
-      <w:r>
-        <w:t>n^2</w:t>
-      </w:r>
-      <w:r>
-        <w:t xml:space="preserve"> &lt; n!</w:t>
-      </w:r>
-    </w:p>
-    <w:p/>
-    <w:p/>
-    <w:p/>
-    <w:p/>
-    <w:p>
-      <w:r>
-        <w:lastRenderedPageBreak/>
-        <w:t>2^n &lt; 4^n</w:t>
-      </w:r>
-      <w:r>
-        <w:t xml:space="preserve"> </w:t>
-      </w:r>
-    </w:p>
-    <w:p>
-      <w:r>
-        <w:t>Sqrt(ln(n))</w:t>
-      </w:r>
-      <w:r>
-        <w:t xml:space="preserve"> </w:t>
-      </w:r>
-      <w:r>
-        <w:t>&lt; ln(n!)</w:t>
-      </w:r>
-      <w:r>
-        <w:t xml:space="preserve"> </w:t>
-      </w:r>
-      <w:r>
-        <w:t xml:space="preserve">&lt; </w:t>
-      </w:r>
-      <w:r>
-        <w:t>└ln(n)┘</w:t>
-      </w:r>
-      <w:r>
-        <w:t>!</w:t>
-      </w:r>
-      <w:r>
-        <w:t xml:space="preserve"> </w:t>
-      </w:r>
-    </w:p>
-    <w:p>
-      <w:r>
-        <w:t>2^ln(n) &lt; ln(n)^ln(n)</w:t>
-      </w:r>
-      <w:r>
-        <w:t xml:space="preserve"> </w:t>
-      </w:r>
-    </w:p>
-    <w:p>
-      <w:r>
-        <w:t xml:space="preserve">Still need: </w:t>
-      </w:r>
-      <w:r>
-        <w:rPr>
-          <w:rFonts w:cstheme="minorHAnsi"/>
-        </w:rPr>
-        <w:t>└ln(n)┘!</w:t>
-      </w:r>
-      <w:r>
-        <w:rPr>
-          <w:rFonts w:cstheme="minorHAnsi"/>
-        </w:rPr>
-        <w:t xml:space="preserve">, </w:t>
-      </w:r>
-      <w:r>
-        <w:rPr>
-          <w:rFonts w:cstheme="minorHAnsi"/>
-        </w:rPr>
-        <w:t>(ln(n))^2</w:t>
-      </w:r>
-      <w:r>
-        <w:rPr>
-          <w:rFonts w:cstheme="minorHAnsi"/>
-        </w:rPr>
-        <w:t>, ln(n!)</w:t>
-      </w:r>
-      <w:r>
-        <w:rPr>
-          <w:rFonts w:cstheme="minorHAnsi"/>
-        </w:rPr>
-        <w:t xml:space="preserve">, </w:t>
-      </w:r>
-      <w:r>
-        <w:rPr>
-          <w:rFonts w:cstheme="minorHAnsi"/>
-        </w:rPr>
-        <w:t>n^ln(ln(n))</w:t>
-      </w:r>
-      <w:r>
-        <w:rPr>
-          <w:rFonts w:cstheme="minorHAnsi"/>
-        </w:rPr>
-        <w:t xml:space="preserve">, </w:t>
-      </w:r>
-      <w:r>
-        <w:rPr>
-          <w:rFonts w:cstheme="minorHAnsi"/>
-        </w:rPr>
-        <w:t>,2^2^n</w:t>
-      </w:r>
-      <w:r>
-        <w:rPr>
-          <w:rFonts w:cstheme="minorHAnsi"/>
-        </w:rPr>
-        <w:t>, 2^ln(n)</w:t>
-      </w:r>
-      <w:r>
-        <w:rPr>
-          <w:rFonts w:cstheme="minorHAnsi"/>
-        </w:rPr>
-        <w:t>, ln(n)^ln(n)</w:t>
-      </w:r>
-      <w:r>
-        <w:rPr>
-          <w:rFonts w:cstheme="minorHAnsi"/>
-        </w:rPr>
-        <w:t xml:space="preserve">, sqrt(ln(n)) </w:t>
-      </w:r>
-      <w:r>
-        <w:rPr>
-          <w:rFonts w:cstheme="minorHAnsi"/>
-        </w:rPr>
-        <w:t xml:space="preserve"> ┌┐</w:t>
-      </w:r>
-    </w:p>
-    <w:p>
-      <w:r>
-        <w:t>Scratch:</w:t>
-      </w:r>
-    </w:p>
-    <w:p>
-      <w:r>
-        <w:t>Some identities:</w:t>
-      </w:r>
-    </w:p>
-    <w:p>
-      <w:r>
-        <w:t>N^log(log(n)) = (log(n))^log(n)</w:t>
-      </w:r>
-    </w:p>
-    <w:p>
-      <w:r>
-        <w:t>n^2 = 4^log(n)</w:t>
-      </w:r>
-    </w:p>
-    <w:p>
-      <w:r>
-        <w:t>n = 2^log(n)</w:t>
-      </w:r>
-    </w:p>
-    <w:p>
-      <w:r>
-        <w:t>2^sqrt(2log(n)) = n^sqrt(2/log(n))</w:t>
-      </w:r>
-    </w:p>
-    <w:p>
-      <w:r>
-        <w:t>1 = n^(1/log(n))</w:t>
-      </w:r>
-    </w:p>
-    <w:p>
-      <w:r>
-        <w:t>log*</w:t>
-      </w:r>
-      <w:r>
-        <w:t>(log(n)) = log*(n) – 1 for n &gt; 1</w:t>
-      </w:r>
-    </w:p>
-    <w:p>
-      <w:pPr>
-        <w:rPr>
-          <w:u w:val="single"/>
-        </w:rPr>
-      </w:pPr>
-      <w:r>
-        <w:rPr>
-          <w:u w:val="single"/>
-        </w:rPr>
-        <w:t xml:space="preserve">Asymptotic bounds for Stirling’s formula are </w:t>
-      </w:r>
-    </w:p>
-    <w:p>
-      <w:r>
-        <w:t>n! = Θ(n</w:t>
-      </w:r>
-      <w:r>
-        <w:t>^</w:t>
-      </w:r>
-      <w:r>
-        <w:t xml:space="preserve">n+1/2 e </w:t>
-      </w:r>
-      <w:r>
-        <w:t>^</w:t>
-      </w:r>
-      <w:r>
-        <w:t>−n )</w:t>
-      </w:r>
-    </w:p>
-    <w:p>
-      <w:r>
-        <w:t>log(n!) = Θ(nlog(n))</w:t>
-      </w:r>
-    </w:p>
-    <w:p>
-      <w:r>
-        <w:t>log(n)! = Θ((log(n))^(log(n) + 1/2)*e^(-log(n))</w:t>
-      </w:r>
-      <w:r>
-        <w:t>)</w:t>
-      </w:r>
-    </w:p>
-    <w:p/>
-    <w:p>
-      <w:r>
-        <w:t>***</w:t>
-      </w:r>
-      <w:r>
-        <w:t>B.</w:t>
-      </w:r>
-      <w:r>
-        <w:t xml:space="preserve"> </w:t>
-      </w:r>
-      <w:bookmarkStart w:id="0" w:name="_Hlk83596586"/>
+        <w:rPr>
+          <w:rFonts w:cstheme="minorHAnsi"/>
+        </w:rPr>
+        <w:t>For example, take Y(n) = n^2 + n. The longer</w:t>
+      </w:r>
+      <w:r>
+        <w:rPr>
+          <w:rFonts w:cstheme="minorHAnsi"/>
+        </w:rPr>
+        <w:t xml:space="preserve"> we go through n, the </w:t>
+      </w:r>
+      <w:r>
+        <w:rPr>
+          <w:rFonts w:cstheme="minorHAnsi"/>
+        </w:rPr>
+        <w:t>bigger the difference between n^2 and n, to the point where n doesn’t add</w:t>
+      </w:r>
+      <w:r>
+        <w:rPr>
+          <w:rFonts w:cstheme="minorHAnsi"/>
+        </w:rPr>
+        <w:t xml:space="preserve"> much to it compared to n^2. </w:t>
+      </w:r>
+      <w:r>
+        <w:rPr>
+          <w:rFonts w:cstheme="minorHAnsi"/>
+        </w:rPr>
+        <w:t xml:space="preserve">This is true for even smaller differences like Y(n) = n^1.00001 + n. </w:t>
+      </w:r>
+    </w:p>
+    <w:p>
+      <w:pPr>
+        <w:rPr>
+          <w:rFonts w:cstheme="minorHAnsi"/>
+        </w:rPr>
+      </w:pPr>
+    </w:p>
+    <w:p>
+      <w:pPr>
+        <w:rPr>
+          <w:rFonts w:cstheme="minorHAnsi"/>
+        </w:rPr>
+      </w:pPr>
+      <w:r>
+        <w:rPr>
+          <w:rFonts w:cstheme="minorHAnsi"/>
+        </w:rPr>
+        <w:t xml:space="preserve">This is why, </w:t>
+      </w:r>
       <w:r>
         <w:t xml:space="preserve">f(n) + g(n) = </w:t>
       </w:r>
@@ -1467,131 +2273,15 @@
         <w:t>Ꝋ</w:t>
       </w:r>
       <w:r>
-        <w:t>(max{f(n),g(n)})</w:t>
-      </w:r>
-      <w:r>
-        <w:t xml:space="preserve"> </w:t>
-      </w:r>
-      <w:r>
-        <w:t xml:space="preserve"> </w:t>
-      </w:r>
-      <w:bookmarkEnd w:id="0"/>
-    </w:p>
-    <w:p>
-      <w:pPr>
-        <w:rPr>
-          <w:rFonts w:cstheme="minorHAnsi"/>
-        </w:rPr>
-      </w:pPr>
-      <w:r>
-        <w:t>Argument:</w:t>
-      </w:r>
-      <w:r>
-        <w:t xml:space="preserve"> Let us take a function, call it Y(n) = f(n) + g(n). And the definition of </w:t>
-      </w:r>
-      <w:r>
-        <w:rPr>
-          <w:rFonts w:cstheme="minorHAnsi"/>
-        </w:rPr>
-        <w:t>x(n) = Ꝋ(h(n)). This definition stays true if f(n) = O(g(n)) and g(n) = o(f(n)) because they share the same rate of growth.</w:t>
-      </w:r>
-      <w:r>
-        <w:rPr>
-          <w:rFonts w:cstheme="minorHAnsi"/>
-        </w:rPr>
-        <w:t xml:space="preserve"> </w:t>
-      </w:r>
-      <w:r>
-        <w:rPr>
-          <w:rFonts w:cstheme="minorHAnsi"/>
-        </w:rPr>
-        <w:t>Conceptually, if we have big values of n, for the rate of growth to be the same, then we need to take the maximum values of f(n) + g(n).</w:t>
-      </w:r>
-      <w:r>
-        <w:rPr>
-          <w:rFonts w:cstheme="minorHAnsi"/>
-        </w:rPr>
-        <w:t xml:space="preserve"> </w:t>
-      </w:r>
-      <w:r>
-        <w:rPr>
-          <w:rFonts w:cstheme="minorHAnsi"/>
-        </w:rPr>
-        <w:t xml:space="preserve">because in large values of n. </w:t>
-      </w:r>
-      <w:r>
-        <w:rPr>
-          <w:rFonts w:cstheme="minorHAnsi"/>
-        </w:rPr>
-        <w:t>The bigger rate of growth between f(n) and g(n) will overtake the other function.</w:t>
-      </w:r>
-      <w:r>
-        <w:rPr>
-          <w:rFonts w:cstheme="minorHAnsi"/>
-        </w:rPr>
-        <w:t xml:space="preserve"> </w:t>
-      </w:r>
-      <w:r>
-        <w:rPr>
-          <w:rFonts w:cstheme="minorHAnsi"/>
-        </w:rPr>
-        <w:t>For example, take Y(n) = n^2 + n. The longer</w:t>
-      </w:r>
-      <w:r>
-        <w:rPr>
-          <w:rFonts w:cstheme="minorHAnsi"/>
-        </w:rPr>
-        <w:t xml:space="preserve"> we go through n, the </w:t>
-      </w:r>
-      <w:r>
-        <w:rPr>
-          <w:rFonts w:cstheme="minorHAnsi"/>
-        </w:rPr>
-        <w:t>bigger the difference between n^2 and n, to the point where n doesn’t add</w:t>
-      </w:r>
-      <w:r>
-        <w:rPr>
-          <w:rFonts w:cstheme="minorHAnsi"/>
-        </w:rPr>
-        <w:t xml:space="preserve"> much to it compared to n^2. </w:t>
-      </w:r>
-      <w:r>
-        <w:rPr>
-          <w:rFonts w:cstheme="minorHAnsi"/>
-        </w:rPr>
-        <w:t xml:space="preserve">This is true for even smaller differences like Y(n) = n^1.00001 + n. </w:t>
-      </w:r>
-    </w:p>
-    <w:p>
-      <w:pPr>
-        <w:rPr>
-          <w:rFonts w:cstheme="minorHAnsi"/>
-        </w:rPr>
-      </w:pPr>
-    </w:p>
-    <w:p>
-      <w:pPr>
-        <w:rPr>
-          <w:rFonts w:cstheme="minorHAnsi"/>
-        </w:rPr>
-      </w:pPr>
-      <w:r>
-        <w:rPr>
-          <w:rFonts w:cstheme="minorHAnsi"/>
-        </w:rPr>
-        <w:t xml:space="preserve">This is why, </w:t>
-      </w:r>
-      <w:r>
-        <w:t xml:space="preserve">f(n) + g(n) = </w:t>
-      </w:r>
-      <w:r>
-        <w:rPr>
-          <w:rFonts w:cstheme="minorHAnsi"/>
-        </w:rPr>
-        <w:t>Ꝋ</w:t>
-      </w:r>
-      <w:r>
-        <w:t>(max{f(n),g(n)})</w:t>
+        <w:t>(max{f(n</w:t>
+      </w:r>
+      <w:proofErr w:type="gramStart"/>
+      <w:r>
+        <w:t>),g</w:t>
+      </w:r>
+      <w:proofErr w:type="gramEnd"/>
+      <w:r>
+        <w:t>(n)})</w:t>
       </w:r>
       <w:r>
         <w:t xml:space="preserve"> because we need to </w:t>
@@ -1609,6 +2299,11 @@
           <w:rFonts w:cstheme="minorHAnsi"/>
         </w:rPr>
       </w:pPr>
+    </w:p>
+    <w:p>
+      <w:r>
+        <w:br w:type="page"/>
+      </w:r>
     </w:p>
     <w:p>
       <w:pPr>
@@ -1622,6 +2317,7 @@
         </w:rPr>
       </w:pPr>
       <w:r>
+        <w:lastRenderedPageBreak/>
         <w:t>C.</w:t>
       </w:r>
       <w:r>
@@ -1635,7 +2331,29 @@
           <w:szCs w:val="24"/>
           <w:lang w:eastAsia="ja-JP"/>
         </w:rPr>
-        <w:t>So, this might be a bad assumption but I will assume that A and B are both greater than 1. </w:t>
+        <w:t xml:space="preserve">So, this might be a bad </w:t>
+      </w:r>
+      <w:proofErr w:type="gramStart"/>
+      <w:r>
+        <w:rPr>
+          <w:rFonts w:ascii="Arial" w:eastAsia="Times New Roman" w:hAnsi="Arial" w:cs="Arial"/>
+          <w:color w:val="222222"/>
+          <w:sz w:val="24"/>
+          <w:szCs w:val="24"/>
+          <w:lang w:eastAsia="ja-JP"/>
+        </w:rPr>
+        <w:t>assumption</w:t>
+      </w:r>
+      <w:proofErr w:type="gramEnd"/>
+      <w:r>
+        <w:rPr>
+          <w:rFonts w:ascii="Arial" w:eastAsia="Times New Roman" w:hAnsi="Arial" w:cs="Arial"/>
+          <w:color w:val="222222"/>
+          <w:sz w:val="24"/>
+          <w:szCs w:val="24"/>
+          <w:lang w:eastAsia="ja-JP"/>
+        </w:rPr>
+        <w:t xml:space="preserve"> but I will assume that A and B are both greater than 1. </w:t>
       </w:r>
     </w:p>
     <w:p>
@@ -1671,7 +2389,73 @@
           <w:szCs w:val="24"/>
           <w:lang w:eastAsia="ja-JP"/>
         </w:rPr>
-        <w:t>I believe the best function is asymptotically greater than n^a but asymptotically smaller than b^n. would be f(n) = c^lg(n) where c is any constant greater than 1. </w:t>
+        <w:t xml:space="preserve">I believe the best function is asymptotically greater than </w:t>
+      </w:r>
+      <w:proofErr w:type="spellStart"/>
+      <w:r>
+        <w:rPr>
+          <w:rFonts w:ascii="Arial" w:eastAsia="Times New Roman" w:hAnsi="Arial" w:cs="Arial"/>
+          <w:color w:val="222222"/>
+          <w:sz w:val="24"/>
+          <w:szCs w:val="24"/>
+          <w:lang w:eastAsia="ja-JP"/>
+        </w:rPr>
+        <w:t>n^a</w:t>
+      </w:r>
+      <w:proofErr w:type="spellEnd"/>
+      <w:r>
+        <w:rPr>
+          <w:rFonts w:ascii="Arial" w:eastAsia="Times New Roman" w:hAnsi="Arial" w:cs="Arial"/>
+          <w:color w:val="222222"/>
+          <w:sz w:val="24"/>
+          <w:szCs w:val="24"/>
+          <w:lang w:eastAsia="ja-JP"/>
+        </w:rPr>
+        <w:t xml:space="preserve"> but asymptotically smaller than </w:t>
+      </w:r>
+      <w:proofErr w:type="spellStart"/>
+      <w:r>
+        <w:rPr>
+          <w:rFonts w:ascii="Arial" w:eastAsia="Times New Roman" w:hAnsi="Arial" w:cs="Arial"/>
+          <w:color w:val="222222"/>
+          <w:sz w:val="24"/>
+          <w:szCs w:val="24"/>
+          <w:lang w:eastAsia="ja-JP"/>
+        </w:rPr>
+        <w:t>b^n</w:t>
+      </w:r>
+      <w:proofErr w:type="spellEnd"/>
+      <w:r>
+        <w:rPr>
+          <w:rFonts w:ascii="Arial" w:eastAsia="Times New Roman" w:hAnsi="Arial" w:cs="Arial"/>
+          <w:color w:val="222222"/>
+          <w:sz w:val="24"/>
+          <w:szCs w:val="24"/>
+          <w:lang w:eastAsia="ja-JP"/>
+        </w:rPr>
+        <w:t xml:space="preserve">. would be f(n) = </w:t>
+      </w:r>
+      <w:proofErr w:type="spellStart"/>
+      <w:r>
+        <w:rPr>
+          <w:rFonts w:ascii="Arial" w:eastAsia="Times New Roman" w:hAnsi="Arial" w:cs="Arial"/>
+          <w:color w:val="222222"/>
+          <w:sz w:val="24"/>
+          <w:szCs w:val="24"/>
+          <w:lang w:eastAsia="ja-JP"/>
+        </w:rPr>
+        <w:t>c^lg</w:t>
+      </w:r>
+      <w:proofErr w:type="spellEnd"/>
+      <w:r>
+        <w:rPr>
+          <w:rFonts w:ascii="Arial" w:eastAsia="Times New Roman" w:hAnsi="Arial" w:cs="Arial"/>
+          <w:color w:val="222222"/>
+          <w:sz w:val="24"/>
+          <w:szCs w:val="24"/>
+          <w:lang w:eastAsia="ja-JP"/>
+        </w:rPr>
+        <w:t>(n) where c is any constant greater than 1. </w:t>
       </w:r>
     </w:p>
     <w:p>
@@ -1707,7 +2491,51 @@
           <w:szCs w:val="24"/>
           <w:lang w:eastAsia="ja-JP"/>
         </w:rPr>
-        <w:t>I believe this would be the case because we know that at any value a, as n approaches infinity, it will always end up being greater than a. And the constant C will eventually grow at a faster rate than n^a. We can also say that n^a if a is a constant will be slower than a constant to the power of an increasing number. </w:t>
+        <w:t xml:space="preserve">I believe this would be the case because we know that at any value a, as n approaches infinity, it will always end up being greater than a. And the constant C will eventually grow at a faster rate than </w:t>
+      </w:r>
+      <w:proofErr w:type="spellStart"/>
+      <w:r>
+        <w:rPr>
+          <w:rFonts w:ascii="Arial" w:eastAsia="Times New Roman" w:hAnsi="Arial" w:cs="Arial"/>
+          <w:color w:val="222222"/>
+          <w:sz w:val="24"/>
+          <w:szCs w:val="24"/>
+          <w:lang w:eastAsia="ja-JP"/>
+        </w:rPr>
+        <w:t>n^a</w:t>
+      </w:r>
+      <w:proofErr w:type="spellEnd"/>
+      <w:r>
+        <w:rPr>
+          <w:rFonts w:ascii="Arial" w:eastAsia="Times New Roman" w:hAnsi="Arial" w:cs="Arial"/>
+          <w:color w:val="222222"/>
+          <w:sz w:val="24"/>
+          <w:szCs w:val="24"/>
+          <w:lang w:eastAsia="ja-JP"/>
+        </w:rPr>
+        <w:t xml:space="preserve">. We can also say that </w:t>
+      </w:r>
+      <w:proofErr w:type="spellStart"/>
+      <w:r>
+        <w:rPr>
+          <w:rFonts w:ascii="Arial" w:eastAsia="Times New Roman" w:hAnsi="Arial" w:cs="Arial"/>
+          <w:color w:val="222222"/>
+          <w:sz w:val="24"/>
+          <w:szCs w:val="24"/>
+          <w:lang w:eastAsia="ja-JP"/>
+        </w:rPr>
+        <w:t>n^a</w:t>
+      </w:r>
+      <w:proofErr w:type="spellEnd"/>
+      <w:r>
+        <w:rPr>
+          <w:rFonts w:ascii="Arial" w:eastAsia="Times New Roman" w:hAnsi="Arial" w:cs="Arial"/>
+          <w:color w:val="222222"/>
+          <w:sz w:val="24"/>
+          <w:szCs w:val="24"/>
+          <w:lang w:eastAsia="ja-JP"/>
+        </w:rPr>
+        <w:t xml:space="preserve"> if a is a constant will be slower than a constant to the power of an increasing number. </w:t>
       </w:r>
     </w:p>
     <w:p>
@@ -1743,7 +2571,117 @@
           <w:szCs w:val="24"/>
           <w:lang w:eastAsia="ja-JP"/>
         </w:rPr>
-        <w:t>So, we meet the first requirement, that it is asymptotically bigger than n^a. We need to prove that it is asymptotically smaller than b^n. Well, this is simple because they both are similar. Take C^log(n) and b^n. They are both constants to the power of an increasing exponent. So it stands to reason that the faster growing exponent would result in the faster growing function overall. </w:t>
+        <w:t xml:space="preserve">So, we meet the first requirement, that it is asymptotically bigger than </w:t>
+      </w:r>
+      <w:proofErr w:type="spellStart"/>
+      <w:r>
+        <w:rPr>
+          <w:rFonts w:ascii="Arial" w:eastAsia="Times New Roman" w:hAnsi="Arial" w:cs="Arial"/>
+          <w:color w:val="222222"/>
+          <w:sz w:val="24"/>
+          <w:szCs w:val="24"/>
+          <w:lang w:eastAsia="ja-JP"/>
+        </w:rPr>
+        <w:t>n^a</w:t>
+      </w:r>
+      <w:proofErr w:type="spellEnd"/>
+      <w:r>
+        <w:rPr>
+          <w:rFonts w:ascii="Arial" w:eastAsia="Times New Roman" w:hAnsi="Arial" w:cs="Arial"/>
+          <w:color w:val="222222"/>
+          <w:sz w:val="24"/>
+          <w:szCs w:val="24"/>
+          <w:lang w:eastAsia="ja-JP"/>
+        </w:rPr>
+        <w:t xml:space="preserve">. We need to prove that it is asymptotically smaller than </w:t>
+      </w:r>
+      <w:proofErr w:type="spellStart"/>
+      <w:r>
+        <w:rPr>
+          <w:rFonts w:ascii="Arial" w:eastAsia="Times New Roman" w:hAnsi="Arial" w:cs="Arial"/>
+          <w:color w:val="222222"/>
+          <w:sz w:val="24"/>
+          <w:szCs w:val="24"/>
+          <w:lang w:eastAsia="ja-JP"/>
+        </w:rPr>
+        <w:t>b^n</w:t>
+      </w:r>
+      <w:proofErr w:type="spellEnd"/>
+      <w:r>
+        <w:rPr>
+          <w:rFonts w:ascii="Arial" w:eastAsia="Times New Roman" w:hAnsi="Arial" w:cs="Arial"/>
+          <w:color w:val="222222"/>
+          <w:sz w:val="24"/>
+          <w:szCs w:val="24"/>
+          <w:lang w:eastAsia="ja-JP"/>
+        </w:rPr>
+        <w:t xml:space="preserve">. Well, this is simple because they both are similar. Take </w:t>
+      </w:r>
+      <w:proofErr w:type="spellStart"/>
+      <w:r>
+        <w:rPr>
+          <w:rFonts w:ascii="Arial" w:eastAsia="Times New Roman" w:hAnsi="Arial" w:cs="Arial"/>
+          <w:color w:val="222222"/>
+          <w:sz w:val="24"/>
+          <w:szCs w:val="24"/>
+          <w:lang w:eastAsia="ja-JP"/>
+        </w:rPr>
+        <w:t>C^log</w:t>
+      </w:r>
+      <w:proofErr w:type="spellEnd"/>
+      <w:r>
+        <w:rPr>
+          <w:rFonts w:ascii="Arial" w:eastAsia="Times New Roman" w:hAnsi="Arial" w:cs="Arial"/>
+          <w:color w:val="222222"/>
+          <w:sz w:val="24"/>
+          <w:szCs w:val="24"/>
+          <w:lang w:eastAsia="ja-JP"/>
+        </w:rPr>
+        <w:t xml:space="preserve">(n) and </w:t>
+      </w:r>
+      <w:proofErr w:type="spellStart"/>
+      <w:r>
+        <w:rPr>
+          <w:rFonts w:ascii="Arial" w:eastAsia="Times New Roman" w:hAnsi="Arial" w:cs="Arial"/>
+          <w:color w:val="222222"/>
+          <w:sz w:val="24"/>
+          <w:szCs w:val="24"/>
+          <w:lang w:eastAsia="ja-JP"/>
+        </w:rPr>
+        <w:t>b^n</w:t>
+      </w:r>
+      <w:proofErr w:type="spellEnd"/>
+      <w:r>
+        <w:rPr>
+          <w:rFonts w:ascii="Arial" w:eastAsia="Times New Roman" w:hAnsi="Arial" w:cs="Arial"/>
+          <w:color w:val="222222"/>
+          <w:sz w:val="24"/>
+          <w:szCs w:val="24"/>
+          <w:lang w:eastAsia="ja-JP"/>
+        </w:rPr>
+        <w:t xml:space="preserve">. They are both constants to the power of an increasing exponent. </w:t>
+      </w:r>
+      <w:proofErr w:type="gramStart"/>
+      <w:r>
+        <w:rPr>
+          <w:rFonts w:ascii="Arial" w:eastAsia="Times New Roman" w:hAnsi="Arial" w:cs="Arial"/>
+          <w:color w:val="222222"/>
+          <w:sz w:val="24"/>
+          <w:szCs w:val="24"/>
+          <w:lang w:eastAsia="ja-JP"/>
+        </w:rPr>
+        <w:t>So</w:t>
+      </w:r>
+      <w:proofErr w:type="gramEnd"/>
+      <w:r>
+        <w:rPr>
+          <w:rFonts w:ascii="Arial" w:eastAsia="Times New Roman" w:hAnsi="Arial" w:cs="Arial"/>
+          <w:color w:val="222222"/>
+          <w:sz w:val="24"/>
+          <w:szCs w:val="24"/>
+          <w:lang w:eastAsia="ja-JP"/>
+        </w:rPr>
+        <w:t xml:space="preserve"> it stands to reason that the faster growing exponent would result in the faster growing function overall. </w:t>
       </w:r>
     </w:p>
     <w:p>
@@ -1802,6 +2740,12 @@
     <w:p/>
     <w:p>
       <w:r>
+        <w:br w:type="page"/>
+      </w:r>
+    </w:p>
+    <w:p>
+      <w:r>
+        <w:lastRenderedPageBreak/>
         <w:t>4.</w:t>
       </w:r>
     </w:p>
@@ -1855,8 +2799,13 @@
       </w:r>
     </w:p>
     <w:p>
-      <w:r>
-        <w:t xml:space="preserve">ans: </w:t>
+      <w:proofErr w:type="spellStart"/>
+      <w:r>
+        <w:t>ans</w:t>
+      </w:r>
+      <w:proofErr w:type="spellEnd"/>
+      <w:r>
+        <w:t xml:space="preserve">: </w:t>
       </w:r>
       <w:r>
         <w:rPr>
@@ -1874,15 +2823,34 @@
         <w:rPr>
           <w:rFonts w:eastAsiaTheme="minorEastAsia"/>
         </w:rPr>
-        <w:t>(n^(5/2))</w:t>
+        <w:t>(n</w:t>
+      </w:r>
+      <w:proofErr w:type="gramStart"/>
+      <w:r>
+        <w:rPr>
+          <w:rFonts w:eastAsiaTheme="minorEastAsia"/>
+        </w:rPr>
+        <w:t>^(</w:t>
+      </w:r>
+      <w:proofErr w:type="gramEnd"/>
+      <w:r>
+        <w:rPr>
+          <w:rFonts w:eastAsiaTheme="minorEastAsia"/>
+        </w:rPr>
+        <w:t>5/2))</w:t>
       </w:r>
     </w:p>
     <w:p>
       <w:r>
         <w:t xml:space="preserve">Masters Theorem: T(n) = </w:t>
       </w:r>
-      <w:r>
-        <w:t>aT(n/b) + f(n)</w:t>
+      <w:proofErr w:type="spellStart"/>
+      <w:r>
+        <w:t>aT</w:t>
+      </w:r>
+      <w:proofErr w:type="spellEnd"/>
+      <w:r>
+        <w:t>(n/b) + f(n)</w:t>
       </w:r>
     </w:p>
     <w:p>
@@ -2376,27 +3344,55 @@
         <w:rPr>
           <w:rFonts w:eastAsiaTheme="minorEastAsia"/>
         </w:rPr>
-        <w:t xml:space="preserve"> = n^(2.5)</w:t>
-      </w:r>
-    </w:p>
-    <w:p>
-      <w:pPr>
-        <w:rPr>
-          <w:rFonts w:eastAsiaTheme="minorEastAsia"/>
-        </w:rPr>
-      </w:pPr>
-    </w:p>
-    <w:p>
-      <w:pPr>
-        <w:rPr>
-          <w:rFonts w:eastAsiaTheme="minorEastAsia"/>
-        </w:rPr>
-      </w:pPr>
-      <w:r>
-        <w:rPr>
-          <w:rFonts w:eastAsiaTheme="minorEastAsia"/>
-        </w:rPr>
-        <w:t xml:space="preserve">Applying masters theorem, </w:t>
+        <w:t xml:space="preserve"> = n</w:t>
+      </w:r>
+      <w:proofErr w:type="gramStart"/>
+      <w:r>
+        <w:rPr>
+          <w:rFonts w:eastAsiaTheme="minorEastAsia"/>
+        </w:rPr>
+        <w:t>^(</w:t>
+      </w:r>
+      <w:proofErr w:type="gramEnd"/>
+      <w:r>
+        <w:rPr>
+          <w:rFonts w:eastAsiaTheme="minorEastAsia"/>
+        </w:rPr>
+        <w:t>2.5)</w:t>
+      </w:r>
+    </w:p>
+    <w:p>
+      <w:pPr>
+        <w:rPr>
+          <w:rFonts w:eastAsiaTheme="minorEastAsia"/>
+        </w:rPr>
+      </w:pPr>
+    </w:p>
+    <w:p>
+      <w:pPr>
+        <w:rPr>
+          <w:rFonts w:eastAsiaTheme="minorEastAsia"/>
+        </w:rPr>
+      </w:pPr>
+      <w:r>
+        <w:rPr>
+          <w:rFonts w:eastAsiaTheme="minorEastAsia"/>
+        </w:rPr>
+        <w:t xml:space="preserve">Applying </w:t>
+      </w:r>
+      <w:proofErr w:type="gramStart"/>
+      <w:r>
+        <w:rPr>
+          <w:rFonts w:eastAsiaTheme="minorEastAsia"/>
+        </w:rPr>
+        <w:t>masters</w:t>
+      </w:r>
+      <w:proofErr w:type="gramEnd"/>
+      <w:r>
+        <w:rPr>
+          <w:rFonts w:eastAsiaTheme="minorEastAsia"/>
+        </w:rPr>
+        <w:t xml:space="preserve"> theorem, </w:t>
       </w:r>
       <m:oMath>
         <m:func>
@@ -2610,7 +3606,21 @@
         <w:rPr>
           <w:rFonts w:eastAsiaTheme="minorEastAsia"/>
         </w:rPr>
-        <w:t xml:space="preserve">where e is a constant. </w:t>
+        <w:t xml:space="preserve">where </w:t>
+      </w:r>
+      <w:proofErr w:type="spellStart"/>
+      <w:r>
+        <w:rPr>
+          <w:rFonts w:eastAsiaTheme="minorEastAsia"/>
+        </w:rPr>
+        <w:t>e</w:t>
+      </w:r>
+      <w:proofErr w:type="spellEnd"/>
+      <w:r>
+        <w:rPr>
+          <w:rFonts w:eastAsiaTheme="minorEastAsia"/>
+        </w:rPr>
+        <w:t xml:space="preserve"> is a constant. </w:t>
       </w:r>
       <w:r>
         <w:rPr>
@@ -2667,7 +3677,21 @@
         <w:rPr>
           <w:rFonts w:eastAsiaTheme="minorEastAsia"/>
         </w:rPr>
-        <w:t>(n^(5/2))</w:t>
+        <w:t>(n</w:t>
+      </w:r>
+      <w:proofErr w:type="gramStart"/>
+      <w:r>
+        <w:rPr>
+          <w:rFonts w:eastAsiaTheme="minorEastAsia"/>
+        </w:rPr>
+        <w:t>^(</w:t>
+      </w:r>
+      <w:proofErr w:type="gramEnd"/>
+      <w:r>
+        <w:rPr>
+          <w:rFonts w:eastAsiaTheme="minorEastAsia"/>
+        </w:rPr>
+        <w:t>5/2))</w:t>
       </w:r>
       <w:r>
         <w:rPr>
@@ -2681,12 +3705,18 @@
     </w:p>
     <w:p/>
     <w:p>
-      <w:pPr>
-        <w:rPr>
-          <w:rFonts w:eastAsiaTheme="minorEastAsia"/>
-        </w:rPr>
-      </w:pPr>
-      <w:r>
+      <w:r>
+        <w:br w:type="page"/>
+      </w:r>
+    </w:p>
+    <w:p>
+      <w:pPr>
+        <w:rPr>
+          <w:rFonts w:eastAsiaTheme="minorEastAsia"/>
+        </w:rPr>
+      </w:pPr>
+      <w:r>
+        <w:lastRenderedPageBreak/>
         <w:t>B.</w:t>
       </w:r>
       <w:r>
@@ -2730,7 +3760,6 @@
         <w:rPr>
           <w:rFonts w:eastAsiaTheme="minorEastAsia"/>
         </w:rPr>
-        <w:lastRenderedPageBreak/>
         <w:t>Ans</w:t>
       </w:r>
       <w:r>
@@ -2749,7 +3778,21 @@
         <w:rPr>
           <w:rFonts w:cstheme="minorHAnsi"/>
         </w:rPr>
-        <w:t>Ꝋ(n^(5/2)*log(n))</w:t>
+        <w:t>Ꝋ(n^(5/</w:t>
+      </w:r>
+      <w:proofErr w:type="gramStart"/>
+      <w:r>
+        <w:rPr>
+          <w:rFonts w:cstheme="minorHAnsi"/>
+        </w:rPr>
+        <w:t>2)*</w:t>
+      </w:r>
+      <w:proofErr w:type="gramEnd"/>
+      <w:r>
+        <w:rPr>
+          <w:rFonts w:cstheme="minorHAnsi"/>
+        </w:rPr>
+        <w:t>log(n))</w:t>
       </w:r>
     </w:p>
     <w:p>
@@ -2775,20 +3818,48 @@
         <w:rPr>
           <w:rFonts w:eastAsiaTheme="minorEastAsia"/>
         </w:rPr>
-        <w:t xml:space="preserve">Again, using masters theorem. </w:t>
-      </w:r>
-    </w:p>
-    <w:p>
-      <w:pPr>
-        <w:rPr>
-          <w:rFonts w:eastAsiaTheme="minorEastAsia"/>
-        </w:rPr>
-      </w:pPr>
-      <w:r>
-        <w:rPr>
-          <w:rFonts w:eastAsiaTheme="minorEastAsia"/>
-        </w:rPr>
-        <w:t>A = 32, B = 4 and F(n) = n^(2.5)</w:t>
+        <w:t xml:space="preserve">Again, using </w:t>
+      </w:r>
+      <w:proofErr w:type="gramStart"/>
+      <w:r>
+        <w:rPr>
+          <w:rFonts w:eastAsiaTheme="minorEastAsia"/>
+        </w:rPr>
+        <w:t>masters</w:t>
+      </w:r>
+      <w:proofErr w:type="gramEnd"/>
+      <w:r>
+        <w:rPr>
+          <w:rFonts w:eastAsiaTheme="minorEastAsia"/>
+        </w:rPr>
+        <w:t xml:space="preserve"> theorem. </w:t>
+      </w:r>
+    </w:p>
+    <w:p>
+      <w:pPr>
+        <w:rPr>
+          <w:rFonts w:eastAsiaTheme="minorEastAsia"/>
+        </w:rPr>
+      </w:pPr>
+      <w:r>
+        <w:rPr>
+          <w:rFonts w:eastAsiaTheme="minorEastAsia"/>
+        </w:rPr>
+        <w:t>A = 32, B = 4 and F(n) = n</w:t>
+      </w:r>
+      <w:proofErr w:type="gramStart"/>
+      <w:r>
+        <w:rPr>
+          <w:rFonts w:eastAsiaTheme="minorEastAsia"/>
+        </w:rPr>
+        <w:t>^(</w:t>
+      </w:r>
+      <w:proofErr w:type="gramEnd"/>
+      <w:r>
+        <w:rPr>
+          <w:rFonts w:eastAsiaTheme="minorEastAsia"/>
+        </w:rPr>
+        <w:t>2.5)</w:t>
       </w:r>
     </w:p>
     <w:p>
@@ -2894,7 +3965,21 @@
         <w:rPr>
           <w:rFonts w:eastAsiaTheme="minorEastAsia"/>
         </w:rPr>
-        <w:t>4^x = 4^2*4^(1/2)</w:t>
+        <w:t>4^x = 4^2*4</w:t>
+      </w:r>
+      <w:proofErr w:type="gramStart"/>
+      <w:r>
+        <w:rPr>
+          <w:rFonts w:eastAsiaTheme="minorEastAsia"/>
+        </w:rPr>
+        <w:t>^(</w:t>
+      </w:r>
+      <w:proofErr w:type="gramEnd"/>
+      <w:r>
+        <w:rPr>
+          <w:rFonts w:eastAsiaTheme="minorEastAsia"/>
+        </w:rPr>
+        <w:t>1/2)</w:t>
       </w:r>
       <w:r>
         <w:rPr>
@@ -2989,7 +4074,21 @@
         <w:rPr>
           <w:rFonts w:eastAsiaTheme="minorEastAsia"/>
         </w:rPr>
-        <w:t>So we get n^(2.5) and we compare it to f(n) or n^(2.5), so n^</w:t>
+        <w:t>So we get n</w:t>
+      </w:r>
+      <w:proofErr w:type="gramStart"/>
+      <w:r>
+        <w:rPr>
+          <w:rFonts w:eastAsiaTheme="minorEastAsia"/>
+        </w:rPr>
+        <w:t>^(</w:t>
+      </w:r>
+      <w:proofErr w:type="gramEnd"/>
+      <w:r>
+        <w:rPr>
+          <w:rFonts w:eastAsiaTheme="minorEastAsia"/>
+        </w:rPr>
+        <w:t>2.5) and we compare it to f(n) or n^(2.5), so n^</w:t>
       </w:r>
       <m:oMath>
         <m:func>
@@ -3064,20 +4163,48 @@
         <w:rPr>
           <w:rFonts w:cstheme="minorHAnsi"/>
         </w:rPr>
-        <w:t>. So we use rule 2.</w:t>
-      </w:r>
-    </w:p>
-    <w:p>
-      <w:pPr>
-        <w:rPr>
-          <w:rFonts w:eastAsiaTheme="minorEastAsia"/>
-        </w:rPr>
-      </w:pPr>
-      <w:r>
-        <w:rPr>
-          <w:rFonts w:eastAsiaTheme="minorEastAsia"/>
-        </w:rPr>
-        <w:t xml:space="preserve">Using masters theorem, we get rule 2. So the runtime is </w:t>
+        <w:t xml:space="preserve">. </w:t>
+      </w:r>
+      <w:proofErr w:type="gramStart"/>
+      <w:r>
+        <w:rPr>
+          <w:rFonts w:cstheme="minorHAnsi"/>
+        </w:rPr>
+        <w:t>So</w:t>
+      </w:r>
+      <w:proofErr w:type="gramEnd"/>
+      <w:r>
+        <w:rPr>
+          <w:rFonts w:cstheme="minorHAnsi"/>
+        </w:rPr>
+        <w:t xml:space="preserve"> we use rule 2.</w:t>
+      </w:r>
+    </w:p>
+    <w:p>
+      <w:pPr>
+        <w:rPr>
+          <w:rFonts w:eastAsiaTheme="minorEastAsia"/>
+        </w:rPr>
+      </w:pPr>
+      <w:r>
+        <w:rPr>
+          <w:rFonts w:eastAsiaTheme="minorEastAsia"/>
+        </w:rPr>
+        <w:t xml:space="preserve">Using </w:t>
+      </w:r>
+      <w:proofErr w:type="gramStart"/>
+      <w:r>
+        <w:rPr>
+          <w:rFonts w:eastAsiaTheme="minorEastAsia"/>
+        </w:rPr>
+        <w:t>masters</w:t>
+      </w:r>
+      <w:proofErr w:type="gramEnd"/>
+      <w:r>
+        <w:rPr>
+          <w:rFonts w:eastAsiaTheme="minorEastAsia"/>
+        </w:rPr>
+        <w:t xml:space="preserve"> theorem, we get rule 2. So the runtime is </w:t>
       </w:r>
       <w:r>
         <w:rPr>
@@ -3089,7 +4216,21 @@
         <w:rPr>
           <w:rFonts w:cstheme="minorHAnsi"/>
         </w:rPr>
-        <w:t>n^(5/2)*log(n))</w:t>
+        <w:t>n^(5/</w:t>
+      </w:r>
+      <w:proofErr w:type="gramStart"/>
+      <w:r>
+        <w:rPr>
+          <w:rFonts w:cstheme="minorHAnsi"/>
+        </w:rPr>
+        <w:t>2)*</w:t>
+      </w:r>
+      <w:proofErr w:type="gramEnd"/>
+      <w:r>
+        <w:rPr>
+          <w:rFonts w:cstheme="minorHAnsi"/>
+        </w:rPr>
+        <w:t>log(n))</w:t>
       </w:r>
     </w:p>
     <w:p>
@@ -3102,10 +4243,20 @@
     <w:p/>
     <w:p>
       <w:r>
+        <w:br w:type="page"/>
+      </w:r>
+    </w:p>
+    <w:p>
+      <w:r>
+        <w:lastRenderedPageBreak/>
         <w:t>C.</w:t>
       </w:r>
       <w:r>
-        <w:t>T(n) = 3T(n/2) + nl</w:t>
+        <w:t xml:space="preserve">T(n) = 3T(n/2) + </w:t>
+      </w:r>
+      <w:proofErr w:type="spellStart"/>
+      <w:r>
+        <w:t>nl</w:t>
       </w:r>
       <w:r>
         <w:t>o</w:t>
@@ -3113,6 +4264,7 @@
       <w:r>
         <w:t>gn</w:t>
       </w:r>
+      <w:proofErr w:type="spellEnd"/>
     </w:p>
     <w:p>
       <w:r>
@@ -3147,13 +4299,29 @@
     </w:p>
     <w:p>
       <w:r>
-        <w:t>Using masters theorem. F(n) = nl</w:t>
+        <w:t xml:space="preserve">Using </w:t>
+      </w:r>
+      <w:proofErr w:type="gramStart"/>
+      <w:r>
+        <w:t>masters</w:t>
+      </w:r>
+      <w:proofErr w:type="gramEnd"/>
+      <w:r>
+        <w:t xml:space="preserve"> theorem. F(n) = </w:t>
+      </w:r>
+      <w:proofErr w:type="spellStart"/>
+      <w:r>
+        <w:t>nl</w:t>
       </w:r>
       <w:r>
         <w:t>o</w:t>
       </w:r>
       <w:r>
-        <w:t>g(n)</w:t>
+        <w:t>g</w:t>
+      </w:r>
+      <w:proofErr w:type="spellEnd"/>
+      <w:r>
+        <w:t>(n)</w:t>
       </w:r>
       <w:r>
         <w:t xml:space="preserve"> and A = 3, B = 2</w:t>
@@ -3266,7 +4434,21 @@
         <w:rPr>
           <w:rFonts w:eastAsiaTheme="minorEastAsia"/>
         </w:rPr>
-        <w:t xml:space="preserve"> = O(nlogn)</w:t>
+        <w:t xml:space="preserve"> = O(</w:t>
+      </w:r>
+      <w:proofErr w:type="spellStart"/>
+      <w:r>
+        <w:rPr>
+          <w:rFonts w:eastAsiaTheme="minorEastAsia"/>
+        </w:rPr>
+        <w:t>nlogn</w:t>
+      </w:r>
+      <w:proofErr w:type="spellEnd"/>
+      <w:r>
+        <w:rPr>
+          <w:rFonts w:eastAsiaTheme="minorEastAsia"/>
+        </w:rPr>
+        <w:t>)</w:t>
       </w:r>
       <w:r>
         <w:rPr>
@@ -3278,33 +4460,55 @@
         <w:rPr>
           <w:rFonts w:eastAsiaTheme="minorEastAsia"/>
         </w:rPr>
-        <w:t xml:space="preserve"> e.g. e = .0001 </w:t>
-      </w:r>
-      <w:r>
-        <w:rPr>
-          <w:rFonts w:eastAsiaTheme="minorEastAsia"/>
-        </w:rPr>
         <w:t xml:space="preserve"> </w:t>
       </w:r>
-    </w:p>
-    <w:p>
-      <w:pPr>
-        <w:rPr>
-          <w:rFonts w:eastAsiaTheme="minorEastAsia"/>
-        </w:rPr>
-      </w:pPr>
-    </w:p>
-    <w:p>
-      <w:pPr>
-        <w:rPr>
-          <w:rFonts w:eastAsiaTheme="minorEastAsia"/>
-        </w:rPr>
-      </w:pPr>
-      <w:r>
-        <w:rPr>
-          <w:rFonts w:eastAsiaTheme="minorEastAsia"/>
-        </w:rPr>
-        <w:t xml:space="preserve">so we follow rule 1. </w:t>
+      <w:proofErr w:type="gramStart"/>
+      <w:r>
+        <w:rPr>
+          <w:rFonts w:eastAsiaTheme="minorEastAsia"/>
+        </w:rPr>
+        <w:t>e.g.</w:t>
+      </w:r>
+      <w:proofErr w:type="gramEnd"/>
+      <w:r>
+        <w:rPr>
+          <w:rFonts w:eastAsiaTheme="minorEastAsia"/>
+        </w:rPr>
+        <w:t xml:space="preserve"> e = .0001 </w:t>
+      </w:r>
+      <w:r>
+        <w:rPr>
+          <w:rFonts w:eastAsiaTheme="minorEastAsia"/>
+        </w:rPr>
+        <w:t xml:space="preserve"> </w:t>
+      </w:r>
+    </w:p>
+    <w:p>
+      <w:pPr>
+        <w:rPr>
+          <w:rFonts w:eastAsiaTheme="minorEastAsia"/>
+        </w:rPr>
+      </w:pPr>
+    </w:p>
+    <w:p>
+      <w:pPr>
+        <w:rPr>
+          <w:rFonts w:eastAsiaTheme="minorEastAsia"/>
+        </w:rPr>
+      </w:pPr>
+      <w:proofErr w:type="gramStart"/>
+      <w:r>
+        <w:rPr>
+          <w:rFonts w:eastAsiaTheme="minorEastAsia"/>
+        </w:rPr>
+        <w:t>so</w:t>
+      </w:r>
+      <w:proofErr w:type="gramEnd"/>
+      <w:r>
+        <w:rPr>
+          <w:rFonts w:eastAsiaTheme="minorEastAsia"/>
+        </w:rPr>
+        <w:t xml:space="preserve"> we follow rule 1. </w:t>
       </w:r>
     </w:p>
     <w:p>
@@ -3341,14 +4545,25 @@
     <w:p/>
     <w:p>
       <w:r>
+        <w:br w:type="page"/>
+      </w:r>
+    </w:p>
+    <w:p>
+      <w:r>
+        <w:lastRenderedPageBreak/>
         <w:t>***</w:t>
       </w:r>
       <w:r>
         <w:t>D.</w:t>
       </w:r>
       <w:r>
-        <w:t xml:space="preserve"> T(n) = 3T(n/3) + nlgn</w:t>
-      </w:r>
+        <w:t xml:space="preserve"> T(n) = 3T(n/3) + </w:t>
+      </w:r>
+      <w:proofErr w:type="spellStart"/>
+      <w:r>
+        <w:t>nlgn</w:t>
+      </w:r>
+      <w:proofErr w:type="spellEnd"/>
     </w:p>
     <w:p>
       <w:r>
@@ -3371,13 +4586,26 @@
     </w:p>
     <w:p>
       <w:r>
-        <w:t>Using masters theorem:</w:t>
-      </w:r>
-    </w:p>
-    <w:p>
-      <w:r>
-        <w:t>A = 3, B = 3 and f(n) = nlgn</w:t>
-      </w:r>
+        <w:t xml:space="preserve">Using </w:t>
+      </w:r>
+      <w:proofErr w:type="gramStart"/>
+      <w:r>
+        <w:t>masters</w:t>
+      </w:r>
+      <w:proofErr w:type="gramEnd"/>
+      <w:r>
+        <w:t xml:space="preserve"> theorem:</w:t>
+      </w:r>
+    </w:p>
+    <w:p>
+      <w:r>
+        <w:t xml:space="preserve">A = 3, B = 3 and f(n) = </w:t>
+      </w:r>
+      <w:proofErr w:type="spellStart"/>
+      <w:r>
+        <w:t>nlgn</w:t>
+      </w:r>
+      <w:proofErr w:type="spellEnd"/>
     </w:p>
     <w:p>
       <w:pPr>
@@ -3501,7 +4729,6 @@
         <w:rPr>
           <w:rFonts w:eastAsiaTheme="minorEastAsia"/>
         </w:rPr>
-        <w:lastRenderedPageBreak/>
         <w:t>Where f(n) is not a polynomial and A == B.</w:t>
       </w:r>
       <w:r>
@@ -3516,11 +4743,19 @@
         </w:rPr>
         <w:t xml:space="preserve">Then we can get the answer </w:t>
       </w:r>
-      <w:r>
-        <w:rPr>
-          <w:rFonts w:cstheme="minorHAnsi"/>
-        </w:rPr>
-        <w:t>Ꝋ((n^</w:t>
+      <w:proofErr w:type="gramStart"/>
+      <w:r>
+        <w:rPr>
+          <w:rFonts w:cstheme="minorHAnsi"/>
+        </w:rPr>
+        <w:t>Ꝋ(</w:t>
+      </w:r>
+      <w:proofErr w:type="gramEnd"/>
+      <w:r>
+        <w:rPr>
+          <w:rFonts w:cstheme="minorHAnsi"/>
+        </w:rPr>
+        <w:t>(n^</w:t>
       </w:r>
       <m:oMath>
         <m:func>
@@ -3812,7 +5047,21 @@
         <w:rPr>
           <w:rFonts w:cstheme="minorHAnsi"/>
         </w:rPr>
-        <w:t>Ꝋ(nlogn)</w:t>
+        <w:t>Ꝋ(</w:t>
+      </w:r>
+      <w:proofErr w:type="spellStart"/>
+      <w:r>
+        <w:rPr>
+          <w:rFonts w:cstheme="minorHAnsi"/>
+        </w:rPr>
+        <w:t>nlogn</w:t>
+      </w:r>
+      <w:proofErr w:type="spellEnd"/>
+      <w:r>
+        <w:rPr>
+          <w:rFonts w:cstheme="minorHAnsi"/>
+        </w:rPr>
+        <w:t>)</w:t>
       </w:r>
       <w:r>
         <w:rPr>
@@ -3847,11 +5096,19 @@
         </w:rPr>
       </w:pPr>
       <w:r>
+        <w:t>***</w:t>
+      </w:r>
+      <w:r>
         <w:t>E.</w:t>
       </w:r>
       <w:r>
-        <w:t xml:space="preserve"> T(n) = T(</w:t>
-      </w:r>
+        <w:t xml:space="preserve"> T(n) = </w:t>
+      </w:r>
+      <w:proofErr w:type="gramStart"/>
+      <w:r>
+        <w:t>T(</w:t>
+      </w:r>
+      <w:proofErr w:type="gramEnd"/>
       <m:oMath>
         <m:rad>
           <m:radPr>
@@ -3879,6 +5136,30 @@
           <m:t>)+1</m:t>
         </m:r>
       </m:oMath>
+      <w:r>
+        <w:rPr>
+          <w:rFonts w:eastAsiaTheme="minorEastAsia"/>
+        </w:rPr>
+        <w:t xml:space="preserve"> runtime is more like </w:t>
+      </w:r>
+      <w:r>
+        <w:rPr>
+          <w:rFonts w:eastAsiaTheme="minorEastAsia"/>
+        </w:rPr>
+        <w:t>n</w:t>
+      </w:r>
+      <w:r>
+        <w:rPr>
+          <w:rFonts w:eastAsiaTheme="minorEastAsia"/>
+        </w:rPr>
+        <w:t xml:space="preserve"> ^ (1/2)</w:t>
+      </w:r>
+      <w:r>
+        <w:rPr>
+          <w:rFonts w:eastAsiaTheme="minorEastAsia"/>
+        </w:rPr>
+        <w:t xml:space="preserve"> because that is what it is. It goes down like, 2^2^2^2^2^2^2^2 would result in about 9 runs. </w:t>
+      </w:r>
     </w:p>
     <w:p>
       <w:pPr>
@@ -3896,34 +5177,349 @@
         <w:rPr>
           <w:rFonts w:cstheme="minorHAnsi"/>
         </w:rPr>
+        <w:t>Ꝋ(log*(n))</w:t>
+      </w:r>
+    </w:p>
+    <w:p>
+      <w:pPr>
+        <w:rPr>
+          <w:rFonts w:ascii="Times New Roman" w:eastAsia="Times New Roman" w:hAnsi="Times New Roman" w:cs="Times New Roman"/>
+          <w:sz w:val="24"/>
+          <w:szCs w:val="24"/>
+          <w:lang w:eastAsia="ja-JP"/>
+        </w:rPr>
+      </w:pPr>
+      <w:r>
+        <w:rPr>
+          <w:rFonts w:cstheme="minorHAnsi"/>
+        </w:rPr>
+        <w:t>Scratch:</w:t>
+      </w:r>
+      <w:r>
+        <w:rPr>
+          <w:rFonts w:cstheme="minorHAnsi"/>
+        </w:rPr>
+        <w:t xml:space="preserve"> </w:t>
+      </w:r>
+      <w:r>
+        <w:rPr>
+          <w:rFonts w:ascii="Times New Roman" w:eastAsia="Times New Roman" w:hAnsi="Times New Roman" w:cs="Times New Roman"/>
+          <w:sz w:val="24"/>
+          <w:szCs w:val="24"/>
+          <w:lang w:eastAsia="ja-JP"/>
+        </w:rPr>
+        <w:t xml:space="preserve">the rate of growth </w:t>
+      </w:r>
+      <w:r>
+        <w:rPr>
+          <w:rFonts w:ascii="Times New Roman" w:eastAsia="Times New Roman" w:hAnsi="Times New Roman" w:cs="Times New Roman"/>
+          <w:sz w:val="24"/>
+          <w:szCs w:val="24"/>
+          <w:lang w:eastAsia="ja-JP"/>
+        </w:rPr>
+        <w:t>lg*(n). meaning that lg*(4) = 65536 or 2^2^2^2</w:t>
+      </w:r>
+    </w:p>
+    <w:p>
+      <w:pPr>
+        <w:rPr>
+          <w:rFonts w:ascii="Times New Roman" w:eastAsia="Times New Roman" w:hAnsi="Times New Roman" w:cs="Times New Roman"/>
+          <w:sz w:val="24"/>
+          <w:szCs w:val="24"/>
+          <w:lang w:eastAsia="ja-JP"/>
+        </w:rPr>
+      </w:pPr>
+      <w:r>
+        <w:rPr>
+          <w:rFonts w:ascii="Times New Roman" w:eastAsia="Times New Roman" w:hAnsi="Times New Roman" w:cs="Times New Roman"/>
+          <w:sz w:val="24"/>
+          <w:szCs w:val="24"/>
+          <w:lang w:eastAsia="ja-JP"/>
+        </w:rPr>
+        <w:t>We do this until we get down to two, because when we take the square root of 2, we get 1. Because we take the floor of the number.</w:t>
+      </w:r>
+    </w:p>
+    <w:p>
+      <w:pPr>
+        <w:spacing w:after="0" w:line="240" w:lineRule="auto"/>
+        <w:rPr>
+          <w:rFonts w:ascii="Times New Roman" w:eastAsia="Times New Roman" w:hAnsi="Times New Roman" w:cs="Times New Roman"/>
+          <w:sz w:val="24"/>
+          <w:szCs w:val="24"/>
+          <w:lang w:eastAsia="ja-JP"/>
+        </w:rPr>
+      </w:pPr>
+      <w:r>
+        <w:rPr>
+          <w:rFonts w:ascii="Times New Roman" w:eastAsia="Times New Roman" w:hAnsi="Times New Roman" w:cs="Times New Roman"/>
+          <w:sz w:val="24"/>
+          <w:szCs w:val="24"/>
+          <w:lang w:eastAsia="ja-JP"/>
+        </w:rPr>
+        <w:t xml:space="preserve">This is </w:t>
+      </w:r>
+      <w:r>
+        <w:rPr>
+          <w:rFonts w:ascii="Times New Roman" w:eastAsia="Times New Roman" w:hAnsi="Times New Roman" w:cs="Times New Roman"/>
+          <w:sz w:val="24"/>
+          <w:szCs w:val="24"/>
+          <w:lang w:eastAsia="ja-JP"/>
+        </w:rPr>
+        <w:t xml:space="preserve">because we split n in half until we get less than 2. </w:t>
+      </w:r>
+      <w:r>
+        <w:rPr>
+          <w:rFonts w:ascii="Times New Roman" w:eastAsia="Times New Roman" w:hAnsi="Times New Roman" w:cs="Times New Roman"/>
+          <w:sz w:val="24"/>
+          <w:szCs w:val="24"/>
+          <w:lang w:eastAsia="ja-JP"/>
+        </w:rPr>
+        <w:t>S</w:t>
+      </w:r>
+      <w:r>
+        <w:rPr>
+          <w:rFonts w:ascii="Times New Roman" w:eastAsia="Times New Roman" w:hAnsi="Times New Roman" w:cs="Times New Roman"/>
+          <w:sz w:val="24"/>
+          <w:szCs w:val="24"/>
+          <w:lang w:eastAsia="ja-JP"/>
+        </w:rPr>
+        <w:t>o</w:t>
+      </w:r>
+      <w:r>
+        <w:rPr>
+          <w:rFonts w:ascii="Times New Roman" w:eastAsia="Times New Roman" w:hAnsi="Times New Roman" w:cs="Times New Roman"/>
+          <w:sz w:val="24"/>
+          <w:szCs w:val="24"/>
+          <w:lang w:eastAsia="ja-JP"/>
+        </w:rPr>
+        <w:t>,</w:t>
+      </w:r>
+      <w:r>
+        <w:rPr>
+          <w:rFonts w:ascii="Times New Roman" w:eastAsia="Times New Roman" w:hAnsi="Times New Roman" w:cs="Times New Roman"/>
+          <w:sz w:val="24"/>
+          <w:szCs w:val="24"/>
+          <w:lang w:eastAsia="ja-JP"/>
+        </w:rPr>
+        <w:t xml:space="preserve"> we have lg*(n) actions. </w:t>
+      </w:r>
+    </w:p>
+    <w:p>
+      <w:pPr>
+        <w:spacing w:after="0" w:line="240" w:lineRule="auto"/>
+        <w:rPr>
+          <w:rFonts w:ascii="Times New Roman" w:eastAsia="Times New Roman" w:hAnsi="Times New Roman" w:cs="Times New Roman"/>
+          <w:sz w:val="24"/>
+          <w:szCs w:val="24"/>
+          <w:lang w:eastAsia="ja-JP"/>
+        </w:rPr>
+      </w:pPr>
+    </w:p>
+    <w:p>
+      <w:pPr>
+        <w:spacing w:after="0" w:line="240" w:lineRule="auto"/>
+        <w:rPr>
+          <w:rFonts w:ascii="Times New Roman" w:eastAsia="Times New Roman" w:hAnsi="Times New Roman" w:cs="Times New Roman"/>
+          <w:sz w:val="24"/>
+          <w:szCs w:val="24"/>
+          <w:lang w:eastAsia="ja-JP"/>
+        </w:rPr>
+      </w:pPr>
+      <w:r>
+        <w:rPr>
+          <w:rFonts w:ascii="Times New Roman" w:eastAsia="Times New Roman" w:hAnsi="Times New Roman" w:cs="Times New Roman"/>
+          <w:sz w:val="24"/>
+          <w:szCs w:val="24"/>
+          <w:lang w:eastAsia="ja-JP"/>
+        </w:rPr>
+        <w:t xml:space="preserve">T(n) split into t(sqrt(n)) split into t(sqrt(sqrt(n)) etc. </w:t>
+      </w:r>
+      <w:proofErr w:type="gramStart"/>
+      <w:r>
+        <w:rPr>
+          <w:rFonts w:ascii="Times New Roman" w:eastAsia="Times New Roman" w:hAnsi="Times New Roman" w:cs="Times New Roman"/>
+          <w:sz w:val="24"/>
+          <w:szCs w:val="24"/>
+          <w:lang w:eastAsia="ja-JP"/>
+        </w:rPr>
+        <w:t>So</w:t>
+      </w:r>
+      <w:proofErr w:type="gramEnd"/>
+      <w:r>
+        <w:rPr>
+          <w:rFonts w:ascii="Times New Roman" w:eastAsia="Times New Roman" w:hAnsi="Times New Roman" w:cs="Times New Roman"/>
+          <w:sz w:val="24"/>
+          <w:szCs w:val="24"/>
+          <w:lang w:eastAsia="ja-JP"/>
+        </w:rPr>
+        <w:t xml:space="preserve"> we get k to be lg*(k) = n</w:t>
+      </w:r>
+    </w:p>
+    <w:p>
+      <w:pPr>
+        <w:spacing w:after="0" w:line="240" w:lineRule="auto"/>
+        <w:rPr>
+          <w:rFonts w:ascii="Times New Roman" w:eastAsia="Times New Roman" w:hAnsi="Times New Roman" w:cs="Times New Roman"/>
+          <w:sz w:val="24"/>
+          <w:szCs w:val="24"/>
+          <w:lang w:eastAsia="ja-JP"/>
+        </w:rPr>
+      </w:pPr>
+    </w:p>
+    <w:p>
+      <w:pPr>
+        <w:spacing w:after="0" w:line="240" w:lineRule="auto"/>
+        <w:rPr>
+          <w:rFonts w:ascii="Times New Roman" w:eastAsia="Times New Roman" w:hAnsi="Times New Roman" w:cs="Times New Roman"/>
+          <w:sz w:val="24"/>
+          <w:szCs w:val="24"/>
+          <w:lang w:eastAsia="ja-JP"/>
+        </w:rPr>
+      </w:pPr>
+      <w:proofErr w:type="spellStart"/>
+      <w:proofErr w:type="gramStart"/>
+      <w:r>
+        <w:rPr>
+          <w:rFonts w:ascii="Times New Roman" w:eastAsia="Times New Roman" w:hAnsi="Times New Roman" w:cs="Times New Roman"/>
+          <w:sz w:val="24"/>
+          <w:szCs w:val="24"/>
+          <w:lang w:eastAsia="ja-JP"/>
+        </w:rPr>
+        <w:t>lets</w:t>
+      </w:r>
+      <w:proofErr w:type="spellEnd"/>
+      <w:proofErr w:type="gramEnd"/>
+      <w:r>
+        <w:rPr>
+          <w:rFonts w:ascii="Times New Roman" w:eastAsia="Times New Roman" w:hAnsi="Times New Roman" w:cs="Times New Roman"/>
+          <w:sz w:val="24"/>
+          <w:szCs w:val="24"/>
+          <w:lang w:eastAsia="ja-JP"/>
+        </w:rPr>
+        <w:t> work backwards, starting from 2. because when we square root 2, we get 1. because n must be an integer. So, if we run once, we get 2^2, then we get twice we do 2^2^2, then 3 times we get 2^2^2^2. Just like how lg*(n) grows. </w:t>
+      </w:r>
+    </w:p>
+    <w:p>
+      <w:pPr>
+        <w:spacing w:after="0" w:line="240" w:lineRule="auto"/>
+        <w:rPr>
+          <w:rFonts w:ascii="Times New Roman" w:eastAsia="Times New Roman" w:hAnsi="Times New Roman" w:cs="Times New Roman"/>
+          <w:sz w:val="24"/>
+          <w:szCs w:val="24"/>
+          <w:lang w:eastAsia="ja-JP"/>
+        </w:rPr>
+      </w:pPr>
+    </w:p>
+    <w:p>
+      <w:pPr>
+        <w:spacing w:after="0" w:line="240" w:lineRule="auto"/>
+        <w:rPr>
+          <w:rFonts w:ascii="Times New Roman" w:eastAsia="Times New Roman" w:hAnsi="Times New Roman" w:cs="Times New Roman"/>
+          <w:sz w:val="24"/>
+          <w:szCs w:val="24"/>
+          <w:lang w:eastAsia="ja-JP"/>
+        </w:rPr>
+      </w:pPr>
+      <w:r>
+        <w:rPr>
+          <w:rFonts w:ascii="Times New Roman" w:eastAsia="Times New Roman" w:hAnsi="Times New Roman" w:cs="Times New Roman"/>
+          <w:sz w:val="24"/>
+          <w:szCs w:val="24"/>
+          <w:lang w:eastAsia="ja-JP"/>
+        </w:rPr>
+        <w:t xml:space="preserve">For an example, take n to be 2^2^2^2. This runtime will remain true because we take </w:t>
+      </w:r>
+      <w:r>
+        <w:rPr>
+          <w:rFonts w:ascii="Times New Roman" w:eastAsia="Times New Roman" w:hAnsi="Times New Roman" w:cs="Times New Roman"/>
+          <w:sz w:val="24"/>
+          <w:szCs w:val="24"/>
+          <w:lang w:eastAsia="ja-JP"/>
+        </w:rPr>
+        <w:t>square Root</w:t>
+      </w:r>
+      <w:r>
+        <w:rPr>
+          <w:rFonts w:ascii="Times New Roman" w:eastAsia="Times New Roman" w:hAnsi="Times New Roman" w:cs="Times New Roman"/>
+          <w:sz w:val="24"/>
+          <w:szCs w:val="24"/>
+          <w:lang w:eastAsia="ja-JP"/>
+        </w:rPr>
+        <w:t xml:space="preserve">(n) = 2^2^2 which is one action. then </w:t>
+      </w:r>
+      <w:proofErr w:type="gramStart"/>
+      <w:r>
+        <w:rPr>
+          <w:rFonts w:ascii="Times New Roman" w:eastAsia="Times New Roman" w:hAnsi="Times New Roman" w:cs="Times New Roman"/>
+          <w:sz w:val="24"/>
+          <w:szCs w:val="24"/>
+          <w:lang w:eastAsia="ja-JP"/>
+        </w:rPr>
+        <w:t>again</w:t>
+      </w:r>
+      <w:proofErr w:type="gramEnd"/>
+      <w:r>
+        <w:rPr>
+          <w:rFonts w:ascii="Times New Roman" w:eastAsia="Times New Roman" w:hAnsi="Times New Roman" w:cs="Times New Roman"/>
+          <w:sz w:val="24"/>
+          <w:szCs w:val="24"/>
+          <w:lang w:eastAsia="ja-JP"/>
+        </w:rPr>
+        <w:t xml:space="preserve"> we get 2^2, that is two actions. Then again, we get 2 and that is 3 actions, then one last time we get </w:t>
+      </w:r>
+      <w:proofErr w:type="gramStart"/>
+      <w:r>
+        <w:rPr>
+          <w:rFonts w:ascii="Times New Roman" w:eastAsia="Times New Roman" w:hAnsi="Times New Roman" w:cs="Times New Roman"/>
+          <w:sz w:val="24"/>
+          <w:szCs w:val="24"/>
+          <w:lang w:eastAsia="ja-JP"/>
+        </w:rPr>
+        <w:t>sqrt(</w:t>
+      </w:r>
+      <w:proofErr w:type="gramEnd"/>
+      <w:r>
+        <w:rPr>
+          <w:rFonts w:ascii="Times New Roman" w:eastAsia="Times New Roman" w:hAnsi="Times New Roman" w:cs="Times New Roman"/>
+          <w:sz w:val="24"/>
+          <w:szCs w:val="24"/>
+          <w:lang w:eastAsia="ja-JP"/>
+        </w:rPr>
+        <w:t xml:space="preserve">2) = 1. That is 4 actions. </w:t>
+      </w:r>
+      <w:proofErr w:type="gramStart"/>
+      <w:r>
+        <w:rPr>
+          <w:rFonts w:ascii="Times New Roman" w:eastAsia="Times New Roman" w:hAnsi="Times New Roman" w:cs="Times New Roman"/>
+          <w:sz w:val="24"/>
+          <w:szCs w:val="24"/>
+          <w:lang w:eastAsia="ja-JP"/>
+        </w:rPr>
+        <w:t>So</w:t>
+      </w:r>
+      <w:proofErr w:type="gramEnd"/>
+      <w:r>
+        <w:rPr>
+          <w:rFonts w:ascii="Times New Roman" w:eastAsia="Times New Roman" w:hAnsi="Times New Roman" w:cs="Times New Roman"/>
+          <w:sz w:val="24"/>
+          <w:szCs w:val="24"/>
+          <w:lang w:eastAsia="ja-JP"/>
+        </w:rPr>
+        <w:t xml:space="preserve"> k is lg*(N). We end up getting a runtime of </w:t>
+      </w:r>
+      <w:r>
+        <w:rPr>
+          <w:rFonts w:cstheme="minorHAnsi"/>
+        </w:rPr>
         <w:t>Ꝋ</w:t>
       </w:r>
       <w:r>
         <w:rPr>
-          <w:rFonts w:cstheme="minorHAnsi"/>
-        </w:rPr>
-        <w:t>(log*(n))</w:t>
-      </w:r>
-    </w:p>
-    <w:p>
-      <w:pPr>
-        <w:rPr>
           <w:rFonts w:ascii="Times New Roman" w:eastAsia="Times New Roman" w:hAnsi="Times New Roman" w:cs="Times New Roman"/>
           <w:sz w:val="24"/>
           <w:szCs w:val="24"/>
           <w:lang w:eastAsia="ja-JP"/>
         </w:rPr>
-      </w:pPr>
-      <w:r>
-        <w:rPr>
-          <w:rFonts w:cstheme="minorHAnsi"/>
-        </w:rPr>
-        <w:t>Scratch:</w:t>
-      </w:r>
-      <w:r>
-        <w:rPr>
-          <w:rFonts w:cstheme="minorHAnsi"/>
-        </w:rPr>
         <w:t xml:space="preserve"> </w:t>
       </w:r>
       <w:r>
@@ -3933,193 +5529,25 @@
           <w:szCs w:val="24"/>
           <w:lang w:eastAsia="ja-JP"/>
         </w:rPr>
-        <w:t xml:space="preserve">the rate of growth </w:t>
-      </w:r>
-      <w:r>
-        <w:rPr>
-          <w:rFonts w:ascii="Times New Roman" w:eastAsia="Times New Roman" w:hAnsi="Times New Roman" w:cs="Times New Roman"/>
-          <w:sz w:val="24"/>
-          <w:szCs w:val="24"/>
-          <w:lang w:eastAsia="ja-JP"/>
-        </w:rPr>
-        <w:t>lg*(n). meaning that lg*(4) = 65536 or 2^2^2^2</w:t>
-      </w:r>
-    </w:p>
-    <w:p>
-      <w:pPr>
-        <w:rPr>
-          <w:rFonts w:ascii="Times New Roman" w:eastAsia="Times New Roman" w:hAnsi="Times New Roman" w:cs="Times New Roman"/>
-          <w:sz w:val="24"/>
-          <w:szCs w:val="24"/>
-          <w:lang w:eastAsia="ja-JP"/>
-        </w:rPr>
-      </w:pPr>
-      <w:r>
-        <w:rPr>
-          <w:rFonts w:ascii="Times New Roman" w:eastAsia="Times New Roman" w:hAnsi="Times New Roman" w:cs="Times New Roman"/>
-          <w:sz w:val="24"/>
-          <w:szCs w:val="24"/>
-          <w:lang w:eastAsia="ja-JP"/>
-        </w:rPr>
-        <w:t>We do this until we get down to two, because when we take the square root of 2, we get 1. Because we take the floor of the number.</w:t>
-      </w:r>
-    </w:p>
-    <w:p>
-      <w:pPr>
-        <w:spacing w:after="0" w:line="240" w:lineRule="auto"/>
-        <w:rPr>
-          <w:rFonts w:ascii="Times New Roman" w:eastAsia="Times New Roman" w:hAnsi="Times New Roman" w:cs="Times New Roman"/>
-          <w:sz w:val="24"/>
-          <w:szCs w:val="24"/>
-          <w:lang w:eastAsia="ja-JP"/>
-        </w:rPr>
-      </w:pPr>
-      <w:r>
-        <w:rPr>
-          <w:rFonts w:ascii="Times New Roman" w:eastAsia="Times New Roman" w:hAnsi="Times New Roman" w:cs="Times New Roman"/>
-          <w:sz w:val="24"/>
-          <w:szCs w:val="24"/>
-          <w:lang w:eastAsia="ja-JP"/>
-        </w:rPr>
-        <w:t xml:space="preserve">This is </w:t>
-      </w:r>
-      <w:r>
-        <w:rPr>
-          <w:rFonts w:ascii="Times New Roman" w:eastAsia="Times New Roman" w:hAnsi="Times New Roman" w:cs="Times New Roman"/>
-          <w:sz w:val="24"/>
-          <w:szCs w:val="24"/>
-          <w:lang w:eastAsia="ja-JP"/>
-        </w:rPr>
-        <w:t xml:space="preserve">because we split n in half until we get less than 2. </w:t>
-      </w:r>
-      <w:r>
-        <w:rPr>
-          <w:rFonts w:ascii="Times New Roman" w:eastAsia="Times New Roman" w:hAnsi="Times New Roman" w:cs="Times New Roman"/>
-          <w:sz w:val="24"/>
-          <w:szCs w:val="24"/>
-          <w:lang w:eastAsia="ja-JP"/>
-        </w:rPr>
-        <w:t>S</w:t>
-      </w:r>
-      <w:r>
-        <w:rPr>
-          <w:rFonts w:ascii="Times New Roman" w:eastAsia="Times New Roman" w:hAnsi="Times New Roman" w:cs="Times New Roman"/>
-          <w:sz w:val="24"/>
-          <w:szCs w:val="24"/>
-          <w:lang w:eastAsia="ja-JP"/>
-        </w:rPr>
-        <w:t>o</w:t>
-      </w:r>
-      <w:r>
-        <w:rPr>
-          <w:rFonts w:ascii="Times New Roman" w:eastAsia="Times New Roman" w:hAnsi="Times New Roman" w:cs="Times New Roman"/>
-          <w:sz w:val="24"/>
-          <w:szCs w:val="24"/>
-          <w:lang w:eastAsia="ja-JP"/>
-        </w:rPr>
-        <w:t>,</w:t>
-      </w:r>
-      <w:r>
-        <w:rPr>
-          <w:rFonts w:ascii="Times New Roman" w:eastAsia="Times New Roman" w:hAnsi="Times New Roman" w:cs="Times New Roman"/>
-          <w:sz w:val="24"/>
-          <w:szCs w:val="24"/>
-          <w:lang w:eastAsia="ja-JP"/>
-        </w:rPr>
-        <w:t xml:space="preserve"> we have lg*(n) actions. </w:t>
-      </w:r>
-    </w:p>
-    <w:p>
-      <w:pPr>
-        <w:spacing w:after="0" w:line="240" w:lineRule="auto"/>
-        <w:rPr>
-          <w:rFonts w:ascii="Times New Roman" w:eastAsia="Times New Roman" w:hAnsi="Times New Roman" w:cs="Times New Roman"/>
-          <w:sz w:val="24"/>
-          <w:szCs w:val="24"/>
-          <w:lang w:eastAsia="ja-JP"/>
-        </w:rPr>
-      </w:pPr>
-    </w:p>
-    <w:p>
-      <w:pPr>
-        <w:spacing w:after="0" w:line="240" w:lineRule="auto"/>
-        <w:rPr>
-          <w:rFonts w:ascii="Times New Roman" w:eastAsia="Times New Roman" w:hAnsi="Times New Roman" w:cs="Times New Roman"/>
-          <w:sz w:val="24"/>
-          <w:szCs w:val="24"/>
-          <w:lang w:eastAsia="ja-JP"/>
-        </w:rPr>
-      </w:pPr>
-      <w:r>
-        <w:rPr>
-          <w:rFonts w:ascii="Times New Roman" w:eastAsia="Times New Roman" w:hAnsi="Times New Roman" w:cs="Times New Roman"/>
-          <w:sz w:val="24"/>
-          <w:szCs w:val="24"/>
-          <w:lang w:eastAsia="ja-JP"/>
-        </w:rPr>
-        <w:t>T(n) split into t(sqrt(n)) split into t(sqrt(sqrt(n)) etc. So we get k to be lg*(k) = n</w:t>
-      </w:r>
-    </w:p>
-    <w:p>
-      <w:pPr>
-        <w:spacing w:after="0" w:line="240" w:lineRule="auto"/>
-        <w:rPr>
-          <w:rFonts w:ascii="Times New Roman" w:eastAsia="Times New Roman" w:hAnsi="Times New Roman" w:cs="Times New Roman"/>
-          <w:sz w:val="24"/>
-          <w:szCs w:val="24"/>
-          <w:lang w:eastAsia="ja-JP"/>
-        </w:rPr>
-      </w:pPr>
-    </w:p>
-    <w:p>
-      <w:pPr>
-        <w:spacing w:after="0" w:line="240" w:lineRule="auto"/>
-        <w:rPr>
-          <w:rFonts w:ascii="Times New Roman" w:eastAsia="Times New Roman" w:hAnsi="Times New Roman" w:cs="Times New Roman"/>
-          <w:sz w:val="24"/>
-          <w:szCs w:val="24"/>
-          <w:lang w:eastAsia="ja-JP"/>
-        </w:rPr>
-      </w:pPr>
-      <w:r>
-        <w:rPr>
-          <w:rFonts w:ascii="Times New Roman" w:eastAsia="Times New Roman" w:hAnsi="Times New Roman" w:cs="Times New Roman"/>
-          <w:sz w:val="24"/>
-          <w:szCs w:val="24"/>
-          <w:lang w:eastAsia="ja-JP"/>
-        </w:rPr>
-        <w:t>lets work backwards, starting from 2. because when we square root 2, we get 1. because n must be an integer. So, if we run once, we get 2^2, then we get twice we do 2^2^2, then 3 times we get 2^2^2^2. Just like how lg*(n) grows. </w:t>
-      </w:r>
-    </w:p>
-    <w:p>
-      <w:pPr>
-        <w:spacing w:after="0" w:line="240" w:lineRule="auto"/>
-        <w:rPr>
-          <w:rFonts w:ascii="Times New Roman" w:eastAsia="Times New Roman" w:hAnsi="Times New Roman" w:cs="Times New Roman"/>
-          <w:sz w:val="24"/>
-          <w:szCs w:val="24"/>
-          <w:lang w:eastAsia="ja-JP"/>
-        </w:rPr>
-      </w:pPr>
-    </w:p>
-    <w:p>
-      <w:pPr>
-        <w:spacing w:after="0" w:line="240" w:lineRule="auto"/>
-        <w:rPr>
-          <w:rFonts w:ascii="Times New Roman" w:eastAsia="Times New Roman" w:hAnsi="Times New Roman" w:cs="Times New Roman"/>
-          <w:sz w:val="24"/>
-          <w:szCs w:val="24"/>
-          <w:lang w:eastAsia="ja-JP"/>
-        </w:rPr>
-      </w:pPr>
-      <w:r>
-        <w:rPr>
-          <w:rFonts w:ascii="Times New Roman" w:eastAsia="Times New Roman" w:hAnsi="Times New Roman" w:cs="Times New Roman"/>
-          <w:sz w:val="24"/>
-          <w:szCs w:val="24"/>
-          <w:lang w:eastAsia="ja-JP"/>
-        </w:rPr>
-        <w:t xml:space="preserve">For an example, take n to be 2^2^2^2. This runtime will remain true because we take squareRoot(n) = 2^2^2 which is one action. then again we get 2^2, that is two actions. Then again, we get 2 and that is 3 actions, then one last time we get sqrt(2) = 1. That is 4 actions. So k is lg*(N). We end up getting a runtime of </w:t>
+        <w:t>(lg*(n)).</w:t>
+      </w:r>
+    </w:p>
+    <w:p/>
+    <w:p>
+      <w:r>
+        <w:br w:type="page"/>
+      </w:r>
+    </w:p>
+    <w:p>
+      <w:r>
+        <w:lastRenderedPageBreak/>
+        <w:t>5.</w:t>
+      </w:r>
+      <w:r>
+        <w:t xml:space="preserve"> We can find the median </w:t>
+      </w:r>
+      <w:r>
+        <w:t xml:space="preserve">element of an n element set in </w:t>
       </w:r>
       <w:r>
         <w:rPr>
@@ -4128,111 +5556,75 @@
         <w:t>Ꝋ</w:t>
       </w:r>
       <w:r>
-        <w:rPr>
-          <w:rFonts w:ascii="Times New Roman" w:eastAsia="Times New Roman" w:hAnsi="Times New Roman" w:cs="Times New Roman"/>
-          <w:sz w:val="24"/>
-          <w:szCs w:val="24"/>
-          <w:lang w:eastAsia="ja-JP"/>
-        </w:rPr>
+        <w:t>(n) time by using</w:t>
+      </w:r>
+      <w:r>
+        <w:t xml:space="preserve"> a pivot and moving </w:t>
+      </w:r>
+      <w:r>
+        <w:t>all</w:t>
+      </w:r>
+      <w:r>
+        <w:t xml:space="preserve"> the elements lower than the median to the left, and the ones higher than the median </w:t>
+      </w:r>
+      <w:r>
+        <w:t>to the upper.</w:t>
+      </w:r>
+      <w:r>
+        <w:t xml:space="preserve"> Because we </w:t>
+      </w:r>
+      <w:r>
+        <w:t>are examining</w:t>
+      </w:r>
+      <w:r>
         <w:t xml:space="preserve"> </w:t>
       </w:r>
       <w:r>
-        <w:rPr>
-          <w:rFonts w:ascii="Times New Roman" w:eastAsia="Times New Roman" w:hAnsi="Times New Roman" w:cs="Times New Roman"/>
-          <w:sz w:val="24"/>
-          <w:szCs w:val="24"/>
-          <w:lang w:eastAsia="ja-JP"/>
-        </w:rPr>
-        <w:t>(lg*(n)).</w:t>
+        <w:t>all</w:t>
+      </w:r>
+      <w:r>
+        <w:t xml:space="preserve"> the elements in the list, we need to do at least n-1 comparisons</w:t>
+      </w:r>
+      <w:r>
+        <w:t xml:space="preserve"> making this </w:t>
+      </w:r>
+      <w:r>
+        <w:rPr>
+          <w:rFonts w:cstheme="minorHAnsi"/>
+        </w:rPr>
+        <w:t>Ꝋ</w:t>
+      </w:r>
+      <w:r>
+        <w:t>(n) time</w:t>
+      </w:r>
+      <w:r>
+        <w:t xml:space="preserve">. </w:t>
+      </w:r>
+      <w:r>
+        <w:t xml:space="preserve">To do this with the kth smallest element, we use the same strategy. The difference is that we take the number </w:t>
+      </w:r>
+      <w:r>
+        <w:t>that place</w:t>
+      </w:r>
+      <w:r>
+        <w:t xml:space="preserve"> n-k elements to the right of the </w:t>
+      </w:r>
+      <w:r>
+        <w:t>list or</w:t>
+      </w:r>
+      <w:r>
+        <w:t xml:space="preserve"> has n-k elements bigger than that member. </w:t>
+      </w:r>
+      <w:r>
+        <w:t xml:space="preserve">This is if we can get the right pivot though. </w:t>
+      </w:r>
+      <w:r>
+        <w:t xml:space="preserve"> </w:t>
       </w:r>
     </w:p>
     <w:p/>
     <w:p>
       <w:r>
-        <w:t>5.</w:t>
-      </w:r>
-      <w:r>
-        <w:t xml:space="preserve"> We can find the median </w:t>
-      </w:r>
-      <w:r>
-        <w:t xml:space="preserve">element of an n element set in </w:t>
-      </w:r>
-      <w:r>
-        <w:rPr>
-          <w:rFonts w:cstheme="minorHAnsi"/>
-        </w:rPr>
-        <w:t>Ꝋ</w:t>
-      </w:r>
-      <w:r>
-        <w:t>(n) time by using</w:t>
-      </w:r>
-      <w:r>
-        <w:t xml:space="preserve"> a pivot and moving </w:t>
-      </w:r>
-      <w:r>
-        <w:t>all</w:t>
-      </w:r>
-      <w:r>
-        <w:t xml:space="preserve"> the elements lower than the median to the left, and the ones higher than the median </w:t>
-      </w:r>
-      <w:r>
-        <w:t>to the upper.</w:t>
-      </w:r>
-      <w:r>
-        <w:t xml:space="preserve"> Because we </w:t>
-      </w:r>
-      <w:r>
-        <w:t>are examining</w:t>
-      </w:r>
-      <w:r>
-        <w:t xml:space="preserve"> </w:t>
-      </w:r>
-      <w:r>
-        <w:t>all</w:t>
-      </w:r>
-      <w:r>
-        <w:t xml:space="preserve"> the elements in the list, we need to do at least n-1 comparisons</w:t>
-      </w:r>
-      <w:r>
-        <w:t xml:space="preserve"> making this </w:t>
-      </w:r>
-      <w:r>
-        <w:rPr>
-          <w:rFonts w:cstheme="minorHAnsi"/>
-        </w:rPr>
-        <w:t>Ꝋ</w:t>
-      </w:r>
-      <w:r>
-        <w:t>(n) time</w:t>
-      </w:r>
-      <w:r>
-        <w:t xml:space="preserve">. </w:t>
-      </w:r>
-      <w:r>
-        <w:t xml:space="preserve">To do this with the kth smallest element, we use the same strategy. The difference is that we take the number </w:t>
-      </w:r>
-      <w:r>
-        <w:t>that place</w:t>
-      </w:r>
-      <w:r>
-        <w:t xml:space="preserve"> n-k elements to the right of the </w:t>
-      </w:r>
-      <w:r>
-        <w:t>list or</w:t>
-      </w:r>
-      <w:r>
-        <w:t xml:space="preserve"> has n-k elements bigger than that member. </w:t>
-      </w:r>
-      <w:r>
-        <w:t xml:space="preserve">This is if we can get the right pivot though. </w:t>
-      </w:r>
-      <w:r>
-        <w:t xml:space="preserve"> </w:t>
-      </w:r>
-    </w:p>
-    <w:p/>
-    <w:p>
-      <w:r>
         <w:t xml:space="preserve">So, we need to find the </w:t>
       </w:r>
       <w:r>
@@ -4249,7 +5641,15 @@
         <w:t xml:space="preserve">I believe that the best way to pick a pivot, would be </w:t>
       </w:r>
       <w:r>
-        <w:t>to choose a few elements of the array randomly and pick the number that would most likely be the k-th smallest.</w:t>
+        <w:t>to choose a few elements of the array randomly and pick the number that would most likely be the k-</w:t>
+      </w:r>
+      <w:proofErr w:type="spellStart"/>
+      <w:r>
+        <w:t>th</w:t>
+      </w:r>
+      <w:proofErr w:type="spellEnd"/>
+      <w:r>
+        <w:t xml:space="preserve"> smallest.</w:t>
       </w:r>
       <w:r>
         <w:t xml:space="preserve"> This is also known as the rule of 3s. So, let us say that k is less than n/3, then we would use the smallest of the three numbers we are comparing, and try that. If k is between n/3 and 2n/3 then we would use the middle element, and the last one for if k Is greater than </w:t>
@@ -4283,7 +5683,7 @@
 </file>
 
 <file path=word/styles.xml><?xml version="1.0" encoding="utf-8"?>
-<w:styles xmlns:mc="http://schemas.openxmlformats.org/markup-compatibility/2006" xmlns:r="http://schemas.openxmlformats.org/officeDocument/2006/relationships" xmlns:w="http://schemas.openxmlformats.org/wordprocessingml/2006/main" xmlns:w14="http://schemas.microsoft.com/office/word/2010/wordml" xmlns:w15="http://schemas.microsoft.com/office/word/2012/wordml" xmlns:w16cex="http://schemas.microsoft.com/office/word/2018/wordml/cex" xmlns:w16cid="http://schemas.microsoft.com/office/word/2016/wordml/cid" xmlns:w16="http://schemas.microsoft.com/office/word/2018/wordml" xmlns:w16se="http://schemas.microsoft.com/office/word/2015/wordml/symex" mc:Ignorable="w14 w15 w16se w16cid w16 w16cex">
+<w:styles xmlns:mc="http://schemas.openxmlformats.org/markup-compatibility/2006" xmlns:r="http://schemas.openxmlformats.org/officeDocument/2006/relationships" xmlns:w="http://schemas.openxmlformats.org/wordprocessingml/2006/main" xmlns:w14="http://schemas.microsoft.com/office/word/2010/wordml" xmlns:w15="http://schemas.microsoft.com/office/word/2012/wordml" xmlns:w16cex="http://schemas.microsoft.com/office/word/2018/wordml/cex" xmlns:w16cid="http://schemas.microsoft.com/office/word/2016/wordml/cid" xmlns:w16="http://schemas.microsoft.com/office/word/2018/wordml" xmlns:w16sdtdh="http://schemas.microsoft.com/office/word/2020/wordml/sdtdatahash" xmlns:w16se="http://schemas.microsoft.com/office/word/2015/wordml/symex" mc:Ignorable="w14 w15 w16se w16cid w16 w16cex w16sdtdh">
   <w:docDefaults>
     <w:rPrDefault>
       <w:rPr>

</xml_diff>